<commit_message>
Question two is done, also spell and grammer check for question one and two is complete
</commit_message>
<xml_diff>
--- a/Lecture One Assignment.docx
+++ b/Lecture One Assignment.docx
@@ -21,19 +21,7 @@
           <w:sz w:val="24"/>
           <w:szCs w:val="24"/>
         </w:rPr>
-        <w:t>Evolution of the Intern</w:t>
-      </w:r>
-      <w:bookmarkStart w:id="0" w:name="_GoBack"/>
-      <w:bookmarkEnd w:id="0"/>
-      <w:r>
-        <w:rPr>
-          <w:rFonts w:ascii="Times New Roman" w:eastAsia="Times New Roman" w:hAnsi="Times New Roman" w:cs="Times New Roman"/>
-          <w:b/>
-          <w:color w:val="000000"/>
-          <w:sz w:val="24"/>
-          <w:szCs w:val="24"/>
-        </w:rPr>
-        <w:t>et.</w:t>
+        <w:t>Evolution of the Internet.</w:t>
       </w:r>
     </w:p>
     <w:p>
@@ -219,6 +207,14 @@
       </w:r>
     </w:p>
     <w:p>
+      <w:pPr>
+        <w:rPr>
+          <w:rFonts w:ascii="Times New Roman" w:eastAsia="Times New Roman" w:hAnsi="Times New Roman" w:cs="Times New Roman"/>
+          <w:color w:val="000000"/>
+          <w:sz w:val="24"/>
+          <w:szCs w:val="24"/>
+        </w:rPr>
+      </w:pPr>
       <w:r>
         <w:rPr>
           <w:rFonts w:ascii="Times New Roman" w:eastAsia="Times New Roman" w:hAnsi="Times New Roman" w:cs="Times New Roman"/>
@@ -230,6 +226,1511 @@
         <w:t>Soon after the world’s first World Wide Web search engine named W3Catalog was created enabling users to find web pages by searching them. More ISP’s were opened in the years to come and in 1995 NSFNET shutdown leaving the internet as a completely self-sustaining industry. And soon after the Internet Protocol version 6 was introduced, to allow for the future growth of Internet Addresses. Since then the Internet has rapidly evolved from this simple, military-only communications system to a planet-wide and universally accessible informational universe that we know today.</w:t>
       </w:r>
     </w:p>
+    <w:p>
+      <w:pPr>
+        <w:spacing w:beforeLines="120" w:before="288" w:afterLines="120" w:after="288" w:line="360" w:lineRule="auto"/>
+        <w:jc w:val="both"/>
+        <w:rPr>
+          <w:rFonts w:ascii="Times New Roman" w:eastAsia="Times New Roman" w:hAnsi="Times New Roman" w:cs="Times New Roman"/>
+          <w:sz w:val="24"/>
+          <w:szCs w:val="24"/>
+        </w:rPr>
+      </w:pPr>
+      <w:r>
+        <w:rPr>
+          <w:rFonts w:ascii="Times New Roman" w:eastAsia="Times New Roman" w:hAnsi="Times New Roman" w:cs="Times New Roman"/>
+          <w:b/>
+          <w:bCs/>
+          <w:color w:val="000000"/>
+          <w:sz w:val="24"/>
+          <w:szCs w:val="24"/>
+        </w:rPr>
+        <w:t>2.View the 5 – 10 popular websites of your choice from web archive URL and put your observation and assessment </w:t>
+      </w:r>
+    </w:p>
+    <w:p>
+      <w:pPr>
+        <w:spacing w:beforeLines="120" w:before="288" w:afterLines="120" w:after="288" w:line="360" w:lineRule="auto"/>
+        <w:jc w:val="both"/>
+        <w:rPr>
+          <w:rFonts w:ascii="Times New Roman" w:eastAsia="Times New Roman" w:hAnsi="Times New Roman" w:cs="Times New Roman"/>
+          <w:b/>
+          <w:sz w:val="24"/>
+          <w:szCs w:val="24"/>
+        </w:rPr>
+      </w:pPr>
+      <w:r>
+        <w:rPr>
+          <w:rFonts w:ascii="Times New Roman" w:eastAsia="Times New Roman" w:hAnsi="Times New Roman" w:cs="Times New Roman"/>
+          <w:b/>
+          <w:color w:val="000000"/>
+          <w:sz w:val="24"/>
+          <w:szCs w:val="24"/>
+        </w:rPr>
+        <w:t>1.</w:t>
+      </w:r>
+      <w:r>
+        <w:rPr>
+          <w:rFonts w:ascii="Times New Roman" w:eastAsia="Times New Roman" w:hAnsi="Times New Roman" w:cs="Times New Roman"/>
+          <w:b/>
+          <w:bCs/>
+          <w:color w:val="000000"/>
+          <w:sz w:val="24"/>
+          <w:szCs w:val="24"/>
+        </w:rPr>
+        <w:t>Uber</w:t>
+      </w:r>
+    </w:p>
+    <w:p>
+      <w:pPr>
+        <w:spacing w:beforeLines="120" w:before="288" w:afterLines="120" w:after="288" w:line="360" w:lineRule="auto"/>
+        <w:jc w:val="both"/>
+        <w:rPr>
+          <w:rFonts w:ascii="Times New Roman" w:eastAsia="Times New Roman" w:hAnsi="Times New Roman" w:cs="Times New Roman"/>
+          <w:sz w:val="24"/>
+          <w:szCs w:val="24"/>
+        </w:rPr>
+      </w:pPr>
+      <w:r>
+        <w:rPr>
+          <w:rFonts w:ascii="Times New Roman" w:eastAsia="Times New Roman" w:hAnsi="Times New Roman" w:cs="Times New Roman"/>
+          <w:b/>
+          <w:bCs/>
+          <w:color w:val="000000"/>
+          <w:sz w:val="24"/>
+          <w:szCs w:val="24"/>
+        </w:rPr>
+        <w:t>Uber</w:t>
+      </w:r>
+      <w:r>
+        <w:rPr>
+          <w:rFonts w:ascii="Times New Roman" w:eastAsia="Times New Roman" w:hAnsi="Times New Roman" w:cs="Times New Roman"/>
+          <w:color w:val="000000"/>
+          <w:sz w:val="24"/>
+          <w:szCs w:val="24"/>
+        </w:rPr>
+        <w:t xml:space="preserve">, is an American multinational ride-hailing company offering services that include peer-to-peer ridesharing, ride service hailing, food delivery (Uber Eats), and a </w:t>
+      </w:r>
+      <w:proofErr w:type="spellStart"/>
+      <w:r>
+        <w:rPr>
+          <w:rFonts w:ascii="Times New Roman" w:eastAsia="Times New Roman" w:hAnsi="Times New Roman" w:cs="Times New Roman"/>
+          <w:color w:val="000000"/>
+          <w:sz w:val="24"/>
+          <w:szCs w:val="24"/>
+        </w:rPr>
+        <w:t>micromobility</w:t>
+      </w:r>
+      <w:proofErr w:type="spellEnd"/>
+      <w:r>
+        <w:rPr>
+          <w:rFonts w:ascii="Times New Roman" w:eastAsia="Times New Roman" w:hAnsi="Times New Roman" w:cs="Times New Roman"/>
+          <w:color w:val="000000"/>
+          <w:sz w:val="24"/>
+          <w:szCs w:val="24"/>
+        </w:rPr>
+        <w:t xml:space="preserve"> system with electric bikes and scooters. The company was founded in March 2009 and As of March 2020 the approximate estimation of Uber’s net worth is $100 billion. For some reason the official website of uber is cached in web archives since 2011.</w:t>
+      </w:r>
+    </w:p>
+    <w:p>
+      <w:pPr>
+        <w:spacing w:beforeLines="120" w:before="288" w:afterLines="120" w:after="288" w:line="360" w:lineRule="auto"/>
+        <w:jc w:val="both"/>
+        <w:rPr>
+          <w:rFonts w:ascii="Times New Roman" w:eastAsia="Times New Roman" w:hAnsi="Times New Roman" w:cs="Times New Roman"/>
+          <w:sz w:val="24"/>
+          <w:szCs w:val="24"/>
+        </w:rPr>
+      </w:pPr>
+      <w:r>
+        <w:rPr>
+          <w:rFonts w:ascii="Times New Roman" w:eastAsia="Times New Roman" w:hAnsi="Times New Roman" w:cs="Times New Roman"/>
+          <w:b/>
+          <w:bCs/>
+          <w:color w:val="000000"/>
+          <w:sz w:val="24"/>
+          <w:szCs w:val="24"/>
+        </w:rPr>
+        <w:t>Uber, Feb 2011</w:t>
+      </w:r>
+    </w:p>
+    <w:p>
+      <w:pPr>
+        <w:spacing w:beforeLines="120" w:before="288" w:afterLines="120" w:after="288" w:line="360" w:lineRule="auto"/>
+        <w:jc w:val="both"/>
+        <w:rPr>
+          <w:rFonts w:ascii="Times New Roman" w:eastAsia="Times New Roman" w:hAnsi="Times New Roman" w:cs="Times New Roman"/>
+          <w:sz w:val="24"/>
+          <w:szCs w:val="24"/>
+        </w:rPr>
+      </w:pPr>
+      <w:r>
+        <w:rPr>
+          <w:rFonts w:ascii="Times New Roman" w:eastAsia="Times New Roman" w:hAnsi="Times New Roman" w:cs="Times New Roman"/>
+          <w:color w:val="000000"/>
+          <w:sz w:val="24"/>
+          <w:szCs w:val="24"/>
+        </w:rPr>
+        <w:t>The website in Jan 2011 Lacked many features and was poorly designed. For example, the web site isn’t very informative about what it does and from a technical standpoint it isn’t interactive for example it does not resize with the window and possibly because of the lack of interactive elements it doesn’t look appealing.</w:t>
+      </w:r>
+    </w:p>
+    <w:p>
+      <w:pPr>
+        <w:spacing w:beforeLines="120" w:before="288" w:afterLines="120" w:after="288" w:line="360" w:lineRule="auto"/>
+        <w:jc w:val="both"/>
+        <w:rPr>
+          <w:rFonts w:ascii="Times New Roman" w:eastAsia="Times New Roman" w:hAnsi="Times New Roman" w:cs="Times New Roman"/>
+          <w:sz w:val="24"/>
+          <w:szCs w:val="24"/>
+        </w:rPr>
+      </w:pPr>
+      <w:r>
+        <w:rPr>
+          <w:rFonts w:ascii="Times New Roman" w:eastAsia="Times New Roman" w:hAnsi="Times New Roman" w:cs="Times New Roman"/>
+          <w:b/>
+          <w:bCs/>
+          <w:color w:val="000000"/>
+          <w:sz w:val="24"/>
+          <w:szCs w:val="24"/>
+        </w:rPr>
+        <w:t>Uber, Jan 2015</w:t>
+      </w:r>
+    </w:p>
+    <w:p>
+      <w:pPr>
+        <w:spacing w:beforeLines="120" w:before="288" w:afterLines="120" w:after="288" w:line="360" w:lineRule="auto"/>
+        <w:jc w:val="both"/>
+        <w:rPr>
+          <w:rFonts w:ascii="Times New Roman" w:eastAsia="Times New Roman" w:hAnsi="Times New Roman" w:cs="Times New Roman"/>
+          <w:sz w:val="24"/>
+          <w:szCs w:val="24"/>
+        </w:rPr>
+      </w:pPr>
+      <w:r>
+        <w:rPr>
+          <w:rFonts w:ascii="Times New Roman" w:eastAsia="Times New Roman" w:hAnsi="Times New Roman" w:cs="Times New Roman"/>
+          <w:color w:val="000000"/>
+          <w:sz w:val="24"/>
+          <w:szCs w:val="24"/>
+        </w:rPr>
+        <w:t>On this year the website resizes with the window and the Uber features are on the home page.</w:t>
+      </w:r>
+    </w:p>
+    <w:p>
+      <w:pPr>
+        <w:spacing w:beforeLines="120" w:before="288" w:afterLines="120" w:after="288" w:line="360" w:lineRule="auto"/>
+        <w:jc w:val="both"/>
+        <w:rPr>
+          <w:rFonts w:ascii="Times New Roman" w:eastAsia="Times New Roman" w:hAnsi="Times New Roman" w:cs="Times New Roman"/>
+          <w:sz w:val="24"/>
+          <w:szCs w:val="24"/>
+        </w:rPr>
+      </w:pPr>
+      <w:r>
+        <w:rPr>
+          <w:rFonts w:ascii="Times New Roman" w:eastAsia="Times New Roman" w:hAnsi="Times New Roman" w:cs="Times New Roman"/>
+          <w:color w:val="000000"/>
+          <w:sz w:val="24"/>
+          <w:szCs w:val="24"/>
+        </w:rPr>
+        <w:t>And they’ve also added a navbar and included the links to the Uber apps for android, apple and windows. you can also send feedback from the website and there are some new features like page background slideshow picture. A search bar was also added to search for the cities you’re in if they support Uber.</w:t>
+      </w:r>
+    </w:p>
+    <w:p>
+      <w:pPr>
+        <w:spacing w:beforeLines="120" w:before="288" w:afterLines="120" w:after="288" w:line="360" w:lineRule="auto"/>
+        <w:jc w:val="both"/>
+        <w:rPr>
+          <w:rFonts w:ascii="Times New Roman" w:eastAsia="Times New Roman" w:hAnsi="Times New Roman" w:cs="Times New Roman"/>
+          <w:sz w:val="24"/>
+          <w:szCs w:val="24"/>
+        </w:rPr>
+      </w:pPr>
+      <w:r>
+        <w:rPr>
+          <w:rFonts w:ascii="Times New Roman" w:eastAsia="Times New Roman" w:hAnsi="Times New Roman" w:cs="Times New Roman"/>
+          <w:b/>
+          <w:bCs/>
+          <w:color w:val="000000"/>
+          <w:sz w:val="24"/>
+          <w:szCs w:val="24"/>
+        </w:rPr>
+        <w:t>Uber, Mar 2020</w:t>
+      </w:r>
+    </w:p>
+    <w:p>
+      <w:pPr>
+        <w:spacing w:beforeLines="120" w:before="288" w:afterLines="120" w:after="288" w:line="360" w:lineRule="auto"/>
+        <w:jc w:val="both"/>
+        <w:rPr>
+          <w:rFonts w:ascii="Times New Roman" w:eastAsia="Times New Roman" w:hAnsi="Times New Roman" w:cs="Times New Roman"/>
+          <w:sz w:val="24"/>
+          <w:szCs w:val="24"/>
+        </w:rPr>
+      </w:pPr>
+      <w:r>
+        <w:rPr>
+          <w:rFonts w:ascii="Times New Roman" w:eastAsia="Times New Roman" w:hAnsi="Times New Roman" w:cs="Times New Roman"/>
+          <w:color w:val="000000"/>
+          <w:sz w:val="24"/>
+          <w:szCs w:val="24"/>
+        </w:rPr>
+        <w:lastRenderedPageBreak/>
+        <w:t xml:space="preserve">On this year it looks like they made a completely new website since it doesn’t look anything like any of the websites from the years mentioned above. The reworked website looks much more appealing. Some of the changes include a new button to change the language, new window </w:t>
+      </w:r>
+      <w:proofErr w:type="gramStart"/>
+      <w:r>
+        <w:rPr>
+          <w:rFonts w:ascii="Times New Roman" w:eastAsia="Times New Roman" w:hAnsi="Times New Roman" w:cs="Times New Roman"/>
+          <w:color w:val="000000"/>
+          <w:sz w:val="24"/>
+          <w:szCs w:val="24"/>
+        </w:rPr>
+        <w:t>resize</w:t>
+      </w:r>
+      <w:proofErr w:type="gramEnd"/>
+      <w:r>
+        <w:rPr>
+          <w:rFonts w:ascii="Times New Roman" w:eastAsia="Times New Roman" w:hAnsi="Times New Roman" w:cs="Times New Roman"/>
+          <w:color w:val="000000"/>
+          <w:sz w:val="24"/>
+          <w:szCs w:val="24"/>
+        </w:rPr>
+        <w:t xml:space="preserve"> effects and a Newsroom page to get up to speed on uber news and announcements.</w:t>
+      </w:r>
+    </w:p>
+    <w:p>
+      <w:pPr>
+        <w:spacing w:beforeLines="120" w:before="288" w:afterLines="120" w:after="288" w:line="360" w:lineRule="auto"/>
+        <w:jc w:val="both"/>
+        <w:rPr>
+          <w:rFonts w:ascii="Times New Roman" w:eastAsia="Times New Roman" w:hAnsi="Times New Roman" w:cs="Times New Roman"/>
+          <w:sz w:val="24"/>
+          <w:szCs w:val="24"/>
+        </w:rPr>
+      </w:pPr>
+    </w:p>
+    <w:p>
+      <w:pPr>
+        <w:spacing w:beforeLines="120" w:before="288" w:afterLines="120" w:after="288" w:line="360" w:lineRule="auto"/>
+        <w:jc w:val="both"/>
+        <w:rPr>
+          <w:rFonts w:ascii="Times New Roman" w:eastAsia="Times New Roman" w:hAnsi="Times New Roman" w:cs="Times New Roman"/>
+          <w:sz w:val="24"/>
+          <w:szCs w:val="24"/>
+        </w:rPr>
+      </w:pPr>
+      <w:r>
+        <w:rPr>
+          <w:rFonts w:ascii="Times New Roman" w:eastAsia="Times New Roman" w:hAnsi="Times New Roman" w:cs="Times New Roman"/>
+          <w:b/>
+          <w:bCs/>
+          <w:color w:val="000000"/>
+          <w:sz w:val="24"/>
+          <w:szCs w:val="24"/>
+        </w:rPr>
+        <w:t>2.YouTube</w:t>
+      </w:r>
+    </w:p>
+    <w:p>
+      <w:pPr>
+        <w:spacing w:beforeLines="120" w:before="288" w:afterLines="120" w:after="288" w:line="360" w:lineRule="auto"/>
+        <w:jc w:val="both"/>
+        <w:rPr>
+          <w:rFonts w:ascii="Times New Roman" w:eastAsia="Times New Roman" w:hAnsi="Times New Roman" w:cs="Times New Roman"/>
+          <w:sz w:val="24"/>
+          <w:szCs w:val="24"/>
+        </w:rPr>
+      </w:pPr>
+      <w:r>
+        <w:rPr>
+          <w:rFonts w:ascii="Times New Roman" w:eastAsia="Times New Roman" w:hAnsi="Times New Roman" w:cs="Times New Roman"/>
+          <w:color w:val="000000"/>
+          <w:sz w:val="24"/>
+          <w:szCs w:val="24"/>
+        </w:rPr>
+        <w:t>YouTube is a video-sharing platform founded on February 14, 2005 and then Google bought the site in November 2006.</w:t>
+      </w:r>
+    </w:p>
+    <w:p>
+      <w:pPr>
+        <w:spacing w:beforeLines="120" w:before="288" w:afterLines="120" w:after="288" w:line="360" w:lineRule="auto"/>
+        <w:jc w:val="both"/>
+        <w:rPr>
+          <w:rFonts w:ascii="Times New Roman" w:eastAsia="Times New Roman" w:hAnsi="Times New Roman" w:cs="Times New Roman"/>
+          <w:sz w:val="24"/>
+          <w:szCs w:val="24"/>
+        </w:rPr>
+      </w:pPr>
+    </w:p>
+    <w:p>
+      <w:pPr>
+        <w:spacing w:beforeLines="120" w:before="288" w:afterLines="120" w:after="288" w:line="360" w:lineRule="auto"/>
+        <w:jc w:val="both"/>
+        <w:rPr>
+          <w:rFonts w:ascii="Times New Roman" w:eastAsia="Times New Roman" w:hAnsi="Times New Roman" w:cs="Times New Roman"/>
+          <w:sz w:val="24"/>
+          <w:szCs w:val="24"/>
+        </w:rPr>
+      </w:pPr>
+      <w:r>
+        <w:rPr>
+          <w:rFonts w:ascii="Times New Roman" w:eastAsia="Times New Roman" w:hAnsi="Times New Roman" w:cs="Times New Roman"/>
+          <w:b/>
+          <w:bCs/>
+          <w:color w:val="000000"/>
+          <w:sz w:val="24"/>
+          <w:szCs w:val="24"/>
+        </w:rPr>
+        <w:t>YouTube, Dec 2005</w:t>
+      </w:r>
+    </w:p>
+    <w:p>
+      <w:pPr>
+        <w:spacing w:beforeLines="120" w:before="288" w:afterLines="120" w:after="288" w:line="360" w:lineRule="auto"/>
+        <w:jc w:val="both"/>
+        <w:rPr>
+          <w:rFonts w:ascii="Times New Roman" w:eastAsia="Times New Roman" w:hAnsi="Times New Roman" w:cs="Times New Roman"/>
+          <w:sz w:val="24"/>
+          <w:szCs w:val="24"/>
+        </w:rPr>
+      </w:pPr>
+      <w:r>
+        <w:rPr>
+          <w:rFonts w:ascii="Times New Roman" w:eastAsia="Times New Roman" w:hAnsi="Times New Roman" w:cs="Times New Roman"/>
+          <w:color w:val="000000"/>
+          <w:sz w:val="24"/>
+          <w:szCs w:val="24"/>
+        </w:rPr>
+        <w:t xml:space="preserve">The YouTube website back then looked nothing like what it is now. Every button is a text and the website </w:t>
+      </w:r>
+      <w:proofErr w:type="gramStart"/>
+      <w:r>
+        <w:rPr>
+          <w:rFonts w:ascii="Times New Roman" w:eastAsia="Times New Roman" w:hAnsi="Times New Roman" w:cs="Times New Roman"/>
+          <w:color w:val="000000"/>
+          <w:sz w:val="24"/>
+          <w:szCs w:val="24"/>
+        </w:rPr>
+        <w:t>is</w:t>
+      </w:r>
+      <w:proofErr w:type="gramEnd"/>
+      <w:r>
+        <w:rPr>
+          <w:rFonts w:ascii="Times New Roman" w:eastAsia="Times New Roman" w:hAnsi="Times New Roman" w:cs="Times New Roman"/>
+          <w:color w:val="000000"/>
+          <w:sz w:val="24"/>
+          <w:szCs w:val="24"/>
+        </w:rPr>
+        <w:t xml:space="preserve"> really unattractive and there was a separate search bar to search users and videos and videos were rated by stars. The web site was also </w:t>
+      </w:r>
+      <w:proofErr w:type="spellStart"/>
+      <w:r>
+        <w:rPr>
+          <w:rFonts w:ascii="Times New Roman" w:eastAsia="Times New Roman" w:hAnsi="Times New Roman" w:cs="Times New Roman"/>
+          <w:color w:val="000000"/>
+          <w:sz w:val="24"/>
+          <w:szCs w:val="24"/>
+        </w:rPr>
+        <w:t>unresizable</w:t>
+      </w:r>
+      <w:proofErr w:type="spellEnd"/>
+      <w:r>
+        <w:rPr>
+          <w:rFonts w:ascii="Times New Roman" w:eastAsia="Times New Roman" w:hAnsi="Times New Roman" w:cs="Times New Roman"/>
+          <w:color w:val="000000"/>
+          <w:sz w:val="24"/>
+          <w:szCs w:val="24"/>
+        </w:rPr>
+        <w:t>.</w:t>
+      </w:r>
+    </w:p>
+    <w:p>
+      <w:pPr>
+        <w:spacing w:beforeLines="120" w:before="288" w:afterLines="120" w:after="288" w:line="360" w:lineRule="auto"/>
+        <w:jc w:val="both"/>
+        <w:rPr>
+          <w:rFonts w:ascii="Times New Roman" w:eastAsia="Times New Roman" w:hAnsi="Times New Roman" w:cs="Times New Roman"/>
+          <w:sz w:val="24"/>
+          <w:szCs w:val="24"/>
+        </w:rPr>
+      </w:pPr>
+      <w:r>
+        <w:rPr>
+          <w:rFonts w:ascii="Times New Roman" w:eastAsia="Times New Roman" w:hAnsi="Times New Roman" w:cs="Times New Roman"/>
+          <w:b/>
+          <w:bCs/>
+          <w:color w:val="000000"/>
+          <w:sz w:val="24"/>
+          <w:szCs w:val="24"/>
+        </w:rPr>
+        <w:t>YouTube, Feb 2010</w:t>
+      </w:r>
+    </w:p>
+    <w:p>
+      <w:pPr>
+        <w:spacing w:beforeLines="120" w:before="288" w:afterLines="120" w:after="288" w:line="360" w:lineRule="auto"/>
+        <w:jc w:val="both"/>
+        <w:rPr>
+          <w:rFonts w:ascii="Times New Roman" w:eastAsia="Times New Roman" w:hAnsi="Times New Roman" w:cs="Times New Roman"/>
+          <w:sz w:val="24"/>
+          <w:szCs w:val="24"/>
+        </w:rPr>
+      </w:pPr>
+      <w:r>
+        <w:rPr>
+          <w:rFonts w:ascii="Times New Roman" w:eastAsia="Times New Roman" w:hAnsi="Times New Roman" w:cs="Times New Roman"/>
+          <w:color w:val="000000"/>
+          <w:sz w:val="24"/>
+          <w:szCs w:val="24"/>
+        </w:rPr>
+        <w:t xml:space="preserve">The websites UI got better but still, videos were loosely organized and the website was still </w:t>
+      </w:r>
+      <w:proofErr w:type="spellStart"/>
+      <w:r>
+        <w:rPr>
+          <w:rFonts w:ascii="Times New Roman" w:eastAsia="Times New Roman" w:hAnsi="Times New Roman" w:cs="Times New Roman"/>
+          <w:color w:val="000000"/>
+          <w:sz w:val="24"/>
+          <w:szCs w:val="24"/>
+        </w:rPr>
+        <w:t>unresizable</w:t>
+      </w:r>
+      <w:proofErr w:type="spellEnd"/>
+      <w:r>
+        <w:rPr>
+          <w:rFonts w:ascii="Times New Roman" w:eastAsia="Times New Roman" w:hAnsi="Times New Roman" w:cs="Times New Roman"/>
+          <w:color w:val="000000"/>
+          <w:sz w:val="24"/>
+          <w:szCs w:val="24"/>
+        </w:rPr>
+        <w:t xml:space="preserve"> but there were new features like Recommended Videos, Most viewed videos from many categories and more.</w:t>
+      </w:r>
+    </w:p>
+    <w:p>
+      <w:pPr>
+        <w:spacing w:beforeLines="120" w:before="288" w:afterLines="120" w:after="288" w:line="360" w:lineRule="auto"/>
+        <w:jc w:val="both"/>
+        <w:rPr>
+          <w:rFonts w:ascii="Times New Roman" w:eastAsia="Times New Roman" w:hAnsi="Times New Roman" w:cs="Times New Roman"/>
+          <w:sz w:val="24"/>
+          <w:szCs w:val="24"/>
+        </w:rPr>
+      </w:pPr>
+      <w:r>
+        <w:rPr>
+          <w:rFonts w:ascii="Times New Roman" w:eastAsia="Times New Roman" w:hAnsi="Times New Roman" w:cs="Times New Roman"/>
+          <w:b/>
+          <w:bCs/>
+          <w:color w:val="000000"/>
+          <w:sz w:val="24"/>
+          <w:szCs w:val="24"/>
+        </w:rPr>
+        <w:t>YouTube, May 2015</w:t>
+      </w:r>
+    </w:p>
+    <w:p>
+      <w:pPr>
+        <w:spacing w:beforeLines="120" w:before="288" w:afterLines="120" w:after="288" w:line="360" w:lineRule="auto"/>
+        <w:jc w:val="both"/>
+        <w:rPr>
+          <w:rFonts w:ascii="Times New Roman" w:eastAsia="Times New Roman" w:hAnsi="Times New Roman" w:cs="Times New Roman"/>
+          <w:sz w:val="24"/>
+          <w:szCs w:val="24"/>
+        </w:rPr>
+      </w:pPr>
+      <w:r>
+        <w:rPr>
+          <w:rFonts w:ascii="Times New Roman" w:eastAsia="Times New Roman" w:hAnsi="Times New Roman" w:cs="Times New Roman"/>
+          <w:color w:val="000000"/>
+          <w:sz w:val="24"/>
+          <w:szCs w:val="24"/>
+        </w:rPr>
+        <w:t xml:space="preserve">On this year types of videos like movies, sports and </w:t>
+      </w:r>
+      <w:proofErr w:type="spellStart"/>
+      <w:r>
+        <w:rPr>
+          <w:rFonts w:ascii="Times New Roman" w:eastAsia="Times New Roman" w:hAnsi="Times New Roman" w:cs="Times New Roman"/>
+          <w:color w:val="000000"/>
+          <w:sz w:val="24"/>
+          <w:szCs w:val="24"/>
+        </w:rPr>
+        <w:t>etc</w:t>
+      </w:r>
+      <w:proofErr w:type="spellEnd"/>
+      <w:r>
+        <w:rPr>
+          <w:rFonts w:ascii="Times New Roman" w:eastAsia="Times New Roman" w:hAnsi="Times New Roman" w:cs="Times New Roman"/>
+          <w:color w:val="000000"/>
+          <w:sz w:val="24"/>
+          <w:szCs w:val="24"/>
+        </w:rPr>
+        <w:t xml:space="preserve"> are listed on the home page and videos are rated by likes and dislikes instead of stars Also a button to change the language of YouTube was also added on the home page.</w:t>
+      </w:r>
+    </w:p>
+    <w:p>
+      <w:pPr>
+        <w:spacing w:beforeLines="120" w:before="288" w:afterLines="120" w:after="288" w:line="360" w:lineRule="auto"/>
+        <w:jc w:val="both"/>
+        <w:rPr>
+          <w:rFonts w:ascii="Times New Roman" w:eastAsia="Times New Roman" w:hAnsi="Times New Roman" w:cs="Times New Roman"/>
+          <w:sz w:val="24"/>
+          <w:szCs w:val="24"/>
+        </w:rPr>
+      </w:pPr>
+      <w:r>
+        <w:rPr>
+          <w:rFonts w:ascii="Times New Roman" w:eastAsia="Times New Roman" w:hAnsi="Times New Roman" w:cs="Times New Roman"/>
+          <w:b/>
+          <w:bCs/>
+          <w:color w:val="000000"/>
+          <w:sz w:val="24"/>
+          <w:szCs w:val="24"/>
+        </w:rPr>
+        <w:t>YouTube, March 2020</w:t>
+      </w:r>
+    </w:p>
+    <w:p>
+      <w:pPr>
+        <w:spacing w:beforeLines="120" w:before="288" w:afterLines="120" w:after="288" w:line="360" w:lineRule="auto"/>
+        <w:jc w:val="both"/>
+        <w:rPr>
+          <w:rFonts w:ascii="Times New Roman" w:eastAsia="Times New Roman" w:hAnsi="Times New Roman" w:cs="Times New Roman"/>
+          <w:sz w:val="24"/>
+          <w:szCs w:val="24"/>
+        </w:rPr>
+      </w:pPr>
+      <w:r>
+        <w:rPr>
+          <w:rFonts w:ascii="Times New Roman" w:eastAsia="Times New Roman" w:hAnsi="Times New Roman" w:cs="Times New Roman"/>
+          <w:color w:val="000000"/>
+          <w:sz w:val="24"/>
+          <w:szCs w:val="24"/>
+        </w:rPr>
+        <w:t>The website is taken to a whole new level with an amazing UI.</w:t>
+      </w:r>
+    </w:p>
+    <w:p>
+      <w:pPr>
+        <w:spacing w:beforeLines="120" w:before="288" w:afterLines="120" w:after="288" w:line="360" w:lineRule="auto"/>
+        <w:jc w:val="both"/>
+        <w:rPr>
+          <w:rFonts w:ascii="Times New Roman" w:eastAsia="Times New Roman" w:hAnsi="Times New Roman" w:cs="Times New Roman"/>
+          <w:sz w:val="24"/>
+          <w:szCs w:val="24"/>
+        </w:rPr>
+      </w:pPr>
+      <w:r>
+        <w:rPr>
+          <w:rFonts w:ascii="Times New Roman" w:eastAsia="Times New Roman" w:hAnsi="Times New Roman" w:cs="Times New Roman"/>
+          <w:b/>
+          <w:bCs/>
+          <w:color w:val="000000"/>
+          <w:sz w:val="24"/>
+          <w:szCs w:val="24"/>
+        </w:rPr>
+        <w:lastRenderedPageBreak/>
+        <w:t xml:space="preserve">3. </w:t>
+      </w:r>
+      <w:proofErr w:type="spellStart"/>
+      <w:r>
+        <w:rPr>
+          <w:rFonts w:ascii="Times New Roman" w:eastAsia="Times New Roman" w:hAnsi="Times New Roman" w:cs="Times New Roman"/>
+          <w:b/>
+          <w:bCs/>
+          <w:color w:val="000000"/>
+          <w:sz w:val="24"/>
+          <w:szCs w:val="24"/>
+        </w:rPr>
+        <w:t>Stackoverflow</w:t>
+      </w:r>
+      <w:proofErr w:type="spellEnd"/>
+    </w:p>
+    <w:p>
+      <w:pPr>
+        <w:spacing w:beforeLines="120" w:before="288" w:afterLines="120" w:after="288" w:line="360" w:lineRule="auto"/>
+        <w:jc w:val="both"/>
+        <w:rPr>
+          <w:rFonts w:ascii="Times New Roman" w:eastAsia="Times New Roman" w:hAnsi="Times New Roman" w:cs="Times New Roman"/>
+          <w:sz w:val="24"/>
+          <w:szCs w:val="24"/>
+        </w:rPr>
+      </w:pPr>
+      <w:r>
+        <w:rPr>
+          <w:rFonts w:ascii="Times New Roman" w:eastAsia="Times New Roman" w:hAnsi="Times New Roman" w:cs="Times New Roman"/>
+          <w:color w:val="000000"/>
+          <w:sz w:val="24"/>
+          <w:szCs w:val="24"/>
+        </w:rPr>
+        <w:t>Stack Overflow is a question and answer site for professional and enthusiast programmers created in 2008.</w:t>
+      </w:r>
+    </w:p>
+    <w:p>
+      <w:pPr>
+        <w:spacing w:beforeLines="120" w:before="288" w:afterLines="120" w:after="288" w:line="360" w:lineRule="auto"/>
+        <w:jc w:val="both"/>
+        <w:rPr>
+          <w:rFonts w:ascii="Times New Roman" w:eastAsia="Times New Roman" w:hAnsi="Times New Roman" w:cs="Times New Roman"/>
+          <w:sz w:val="24"/>
+          <w:szCs w:val="24"/>
+        </w:rPr>
+      </w:pPr>
+      <w:proofErr w:type="spellStart"/>
+      <w:r>
+        <w:rPr>
+          <w:rFonts w:ascii="Times New Roman" w:eastAsia="Times New Roman" w:hAnsi="Times New Roman" w:cs="Times New Roman"/>
+          <w:b/>
+          <w:bCs/>
+          <w:color w:val="000000"/>
+          <w:sz w:val="24"/>
+          <w:szCs w:val="24"/>
+        </w:rPr>
+        <w:t>Stackoverflow</w:t>
+      </w:r>
+      <w:proofErr w:type="spellEnd"/>
+      <w:r>
+        <w:rPr>
+          <w:rFonts w:ascii="Times New Roman" w:eastAsia="Times New Roman" w:hAnsi="Times New Roman" w:cs="Times New Roman"/>
+          <w:b/>
+          <w:bCs/>
+          <w:color w:val="000000"/>
+          <w:sz w:val="24"/>
+          <w:szCs w:val="24"/>
+        </w:rPr>
+        <w:t>, Nov 2008</w:t>
+      </w:r>
+    </w:p>
+    <w:p>
+      <w:pPr>
+        <w:spacing w:beforeLines="120" w:before="288" w:afterLines="120" w:after="288" w:line="360" w:lineRule="auto"/>
+        <w:jc w:val="both"/>
+        <w:rPr>
+          <w:rFonts w:ascii="Times New Roman" w:eastAsia="Times New Roman" w:hAnsi="Times New Roman" w:cs="Times New Roman"/>
+          <w:sz w:val="24"/>
+          <w:szCs w:val="24"/>
+        </w:rPr>
+      </w:pPr>
+      <w:r>
+        <w:rPr>
+          <w:rFonts w:ascii="Times New Roman" w:eastAsia="Times New Roman" w:hAnsi="Times New Roman" w:cs="Times New Roman"/>
+          <w:color w:val="000000"/>
+          <w:sz w:val="24"/>
+          <w:szCs w:val="24"/>
+        </w:rPr>
+        <w:t>The website was in its public beta testing phase. It still was functional but the UI didn’t seem to be fully developed yet.</w:t>
+      </w:r>
+    </w:p>
+    <w:p>
+      <w:pPr>
+        <w:spacing w:beforeLines="120" w:before="288" w:afterLines="120" w:after="288" w:line="360" w:lineRule="auto"/>
+        <w:jc w:val="both"/>
+        <w:rPr>
+          <w:rFonts w:ascii="Times New Roman" w:eastAsia="Times New Roman" w:hAnsi="Times New Roman" w:cs="Times New Roman"/>
+          <w:sz w:val="24"/>
+          <w:szCs w:val="24"/>
+        </w:rPr>
+      </w:pPr>
+      <w:proofErr w:type="spellStart"/>
+      <w:r>
+        <w:rPr>
+          <w:rFonts w:ascii="Times New Roman" w:eastAsia="Times New Roman" w:hAnsi="Times New Roman" w:cs="Times New Roman"/>
+          <w:b/>
+          <w:bCs/>
+          <w:color w:val="000000"/>
+          <w:sz w:val="24"/>
+          <w:szCs w:val="24"/>
+        </w:rPr>
+        <w:t>Stackoverflow</w:t>
+      </w:r>
+      <w:proofErr w:type="spellEnd"/>
+      <w:r>
+        <w:rPr>
+          <w:rFonts w:ascii="Times New Roman" w:eastAsia="Times New Roman" w:hAnsi="Times New Roman" w:cs="Times New Roman"/>
+          <w:b/>
+          <w:bCs/>
+          <w:color w:val="000000"/>
+          <w:sz w:val="24"/>
+          <w:szCs w:val="24"/>
+        </w:rPr>
+        <w:t>, Aug 2011</w:t>
+      </w:r>
+    </w:p>
+    <w:p>
+      <w:pPr>
+        <w:spacing w:beforeLines="120" w:before="288" w:afterLines="120" w:after="288" w:line="360" w:lineRule="auto"/>
+        <w:jc w:val="both"/>
+        <w:rPr>
+          <w:rFonts w:ascii="Times New Roman" w:eastAsia="Times New Roman" w:hAnsi="Times New Roman" w:cs="Times New Roman"/>
+          <w:sz w:val="24"/>
+          <w:szCs w:val="24"/>
+        </w:rPr>
+      </w:pPr>
+      <w:r>
+        <w:rPr>
+          <w:rFonts w:ascii="Times New Roman" w:eastAsia="Times New Roman" w:hAnsi="Times New Roman" w:cs="Times New Roman"/>
+          <w:color w:val="000000"/>
+          <w:sz w:val="24"/>
+          <w:szCs w:val="24"/>
+        </w:rPr>
+        <w:t>New features were added to the website like tagging questions and showing them as recent tags on the home page. A new blogs section was also added and also questions were grouped into hot, interesting and such.</w:t>
+      </w:r>
+    </w:p>
+    <w:p>
+      <w:pPr>
+        <w:spacing w:beforeLines="120" w:before="288" w:afterLines="120" w:after="288" w:line="360" w:lineRule="auto"/>
+        <w:jc w:val="both"/>
+        <w:rPr>
+          <w:rFonts w:ascii="Times New Roman" w:eastAsia="Times New Roman" w:hAnsi="Times New Roman" w:cs="Times New Roman"/>
+          <w:sz w:val="24"/>
+          <w:szCs w:val="24"/>
+        </w:rPr>
+      </w:pPr>
+      <w:proofErr w:type="spellStart"/>
+      <w:r>
+        <w:rPr>
+          <w:rFonts w:ascii="Times New Roman" w:eastAsia="Times New Roman" w:hAnsi="Times New Roman" w:cs="Times New Roman"/>
+          <w:b/>
+          <w:bCs/>
+          <w:color w:val="000000"/>
+          <w:sz w:val="24"/>
+          <w:szCs w:val="24"/>
+        </w:rPr>
+        <w:t>Stackoverflow</w:t>
+      </w:r>
+      <w:proofErr w:type="spellEnd"/>
+      <w:r>
+        <w:rPr>
+          <w:rFonts w:ascii="Times New Roman" w:eastAsia="Times New Roman" w:hAnsi="Times New Roman" w:cs="Times New Roman"/>
+          <w:b/>
+          <w:bCs/>
+          <w:color w:val="000000"/>
+          <w:sz w:val="24"/>
+          <w:szCs w:val="24"/>
+        </w:rPr>
+        <w:t>, Feb 2015</w:t>
+      </w:r>
+    </w:p>
+    <w:p>
+      <w:pPr>
+        <w:spacing w:beforeLines="120" w:before="288" w:afterLines="120" w:after="288" w:line="360" w:lineRule="auto"/>
+        <w:jc w:val="both"/>
+        <w:rPr>
+          <w:rFonts w:ascii="Times New Roman" w:eastAsia="Times New Roman" w:hAnsi="Times New Roman" w:cs="Times New Roman"/>
+          <w:sz w:val="24"/>
+          <w:szCs w:val="24"/>
+        </w:rPr>
+      </w:pPr>
+      <w:r>
+        <w:rPr>
+          <w:rFonts w:ascii="Times New Roman" w:eastAsia="Times New Roman" w:hAnsi="Times New Roman" w:cs="Times New Roman"/>
+          <w:color w:val="000000"/>
+          <w:sz w:val="24"/>
+          <w:szCs w:val="24"/>
+        </w:rPr>
+        <w:t>A new feature called Hot Network Questions was added.</w:t>
+      </w:r>
+    </w:p>
+    <w:p>
+      <w:pPr>
+        <w:spacing w:beforeLines="120" w:before="288" w:afterLines="120" w:after="288" w:line="360" w:lineRule="auto"/>
+        <w:jc w:val="both"/>
+        <w:rPr>
+          <w:rFonts w:ascii="Times New Roman" w:eastAsia="Times New Roman" w:hAnsi="Times New Roman" w:cs="Times New Roman"/>
+          <w:sz w:val="24"/>
+          <w:szCs w:val="24"/>
+        </w:rPr>
+      </w:pPr>
+      <w:proofErr w:type="spellStart"/>
+      <w:r>
+        <w:rPr>
+          <w:rFonts w:ascii="Times New Roman" w:eastAsia="Times New Roman" w:hAnsi="Times New Roman" w:cs="Times New Roman"/>
+          <w:b/>
+          <w:bCs/>
+          <w:color w:val="000000"/>
+          <w:sz w:val="24"/>
+          <w:szCs w:val="24"/>
+        </w:rPr>
+        <w:t>Stackoverflow</w:t>
+      </w:r>
+      <w:proofErr w:type="spellEnd"/>
+      <w:r>
+        <w:rPr>
+          <w:rFonts w:ascii="Times New Roman" w:eastAsia="Times New Roman" w:hAnsi="Times New Roman" w:cs="Times New Roman"/>
+          <w:b/>
+          <w:bCs/>
+          <w:color w:val="000000"/>
+          <w:sz w:val="24"/>
+          <w:szCs w:val="24"/>
+        </w:rPr>
+        <w:t>, Mar 2020</w:t>
+      </w:r>
+    </w:p>
+    <w:p>
+      <w:pPr>
+        <w:spacing w:beforeLines="120" w:before="288" w:afterLines="120" w:after="288" w:line="360" w:lineRule="auto"/>
+        <w:jc w:val="both"/>
+        <w:rPr>
+          <w:rFonts w:ascii="Times New Roman" w:eastAsia="Times New Roman" w:hAnsi="Times New Roman" w:cs="Times New Roman"/>
+          <w:sz w:val="24"/>
+          <w:szCs w:val="24"/>
+        </w:rPr>
+      </w:pPr>
+      <w:r>
+        <w:rPr>
+          <w:rFonts w:ascii="Times New Roman" w:eastAsia="Times New Roman" w:hAnsi="Times New Roman" w:cs="Times New Roman"/>
+          <w:color w:val="000000"/>
+          <w:sz w:val="24"/>
+          <w:szCs w:val="24"/>
+        </w:rPr>
+        <w:t>Products and customer pages were added.</w:t>
+      </w:r>
+    </w:p>
+    <w:p>
+      <w:pPr>
+        <w:spacing w:beforeLines="120" w:before="288" w:afterLines="120" w:after="288" w:line="360" w:lineRule="auto"/>
+        <w:jc w:val="both"/>
+        <w:rPr>
+          <w:rFonts w:ascii="Times New Roman" w:eastAsia="Times New Roman" w:hAnsi="Times New Roman" w:cs="Times New Roman"/>
+          <w:sz w:val="24"/>
+          <w:szCs w:val="24"/>
+        </w:rPr>
+      </w:pPr>
+      <w:r>
+        <w:rPr>
+          <w:rFonts w:ascii="Times New Roman" w:eastAsia="Times New Roman" w:hAnsi="Times New Roman" w:cs="Times New Roman"/>
+          <w:b/>
+          <w:bCs/>
+          <w:color w:val="000000"/>
+          <w:sz w:val="24"/>
+          <w:szCs w:val="24"/>
+        </w:rPr>
+        <w:t>4. The Internet Archive </w:t>
+      </w:r>
+    </w:p>
+    <w:p>
+      <w:pPr>
+        <w:spacing w:beforeLines="120" w:before="288" w:afterLines="120" w:after="288" w:line="360" w:lineRule="auto"/>
+        <w:jc w:val="both"/>
+        <w:rPr>
+          <w:rFonts w:ascii="Times New Roman" w:eastAsia="Times New Roman" w:hAnsi="Times New Roman" w:cs="Times New Roman"/>
+          <w:sz w:val="24"/>
+          <w:szCs w:val="24"/>
+        </w:rPr>
+      </w:pPr>
+      <w:r>
+        <w:rPr>
+          <w:rFonts w:ascii="Times New Roman" w:eastAsia="Times New Roman" w:hAnsi="Times New Roman" w:cs="Times New Roman"/>
+          <w:color w:val="000000"/>
+          <w:sz w:val="24"/>
+          <w:szCs w:val="24"/>
+        </w:rPr>
+        <w:t>The Internet Archive is a digital library that lets us explore more than 408 billion web pages saved over time.</w:t>
+      </w:r>
+    </w:p>
+    <w:p>
+      <w:pPr>
+        <w:spacing w:beforeLines="120" w:before="288" w:afterLines="120" w:after="288" w:line="360" w:lineRule="auto"/>
+        <w:jc w:val="both"/>
+        <w:rPr>
+          <w:rFonts w:ascii="Times New Roman" w:eastAsia="Times New Roman" w:hAnsi="Times New Roman" w:cs="Times New Roman"/>
+          <w:sz w:val="24"/>
+          <w:szCs w:val="24"/>
+        </w:rPr>
+      </w:pPr>
+    </w:p>
+    <w:p>
+      <w:pPr>
+        <w:spacing w:beforeLines="120" w:before="288" w:afterLines="120" w:after="288" w:line="360" w:lineRule="auto"/>
+        <w:jc w:val="both"/>
+        <w:rPr>
+          <w:rFonts w:ascii="Times New Roman" w:eastAsia="Times New Roman" w:hAnsi="Times New Roman" w:cs="Times New Roman"/>
+          <w:sz w:val="24"/>
+          <w:szCs w:val="24"/>
+        </w:rPr>
+      </w:pPr>
+      <w:r>
+        <w:rPr>
+          <w:rFonts w:ascii="Times New Roman" w:eastAsia="Times New Roman" w:hAnsi="Times New Roman" w:cs="Times New Roman"/>
+          <w:b/>
+          <w:bCs/>
+          <w:color w:val="000000"/>
+          <w:sz w:val="24"/>
+          <w:szCs w:val="24"/>
+        </w:rPr>
+        <w:t>The Internet Archive, Nov 2010</w:t>
+      </w:r>
+    </w:p>
+    <w:p>
+      <w:pPr>
+        <w:spacing w:beforeLines="120" w:before="288" w:afterLines="120" w:after="288" w:line="360" w:lineRule="auto"/>
+        <w:jc w:val="both"/>
+        <w:rPr>
+          <w:rFonts w:ascii="Times New Roman" w:eastAsia="Times New Roman" w:hAnsi="Times New Roman" w:cs="Times New Roman"/>
+          <w:sz w:val="24"/>
+          <w:szCs w:val="24"/>
+        </w:rPr>
+      </w:pPr>
+      <w:r>
+        <w:rPr>
+          <w:rFonts w:ascii="Times New Roman" w:eastAsia="Times New Roman" w:hAnsi="Times New Roman" w:cs="Times New Roman"/>
+          <w:color w:val="000000"/>
+          <w:sz w:val="24"/>
+          <w:szCs w:val="24"/>
+        </w:rPr>
+        <w:lastRenderedPageBreak/>
+        <w:t xml:space="preserve">The website doesn’t seem to use </w:t>
+      </w:r>
+      <w:proofErr w:type="spellStart"/>
+      <w:r>
+        <w:rPr>
+          <w:rFonts w:ascii="Times New Roman" w:eastAsia="Times New Roman" w:hAnsi="Times New Roman" w:cs="Times New Roman"/>
+          <w:color w:val="000000"/>
+          <w:sz w:val="24"/>
+          <w:szCs w:val="24"/>
+        </w:rPr>
+        <w:t>Javascript</w:t>
+      </w:r>
+      <w:proofErr w:type="spellEnd"/>
+      <w:r>
+        <w:rPr>
+          <w:rFonts w:ascii="Times New Roman" w:eastAsia="Times New Roman" w:hAnsi="Times New Roman" w:cs="Times New Roman"/>
+          <w:color w:val="000000"/>
+          <w:sz w:val="24"/>
+          <w:szCs w:val="24"/>
+        </w:rPr>
+        <w:t xml:space="preserve"> to assist with the UI which made the UI not that appealing however the contents are still organized. There is no way to make the website save websites manually.</w:t>
+      </w:r>
+    </w:p>
+    <w:p>
+      <w:pPr>
+        <w:spacing w:beforeLines="120" w:before="288" w:afterLines="120" w:after="288" w:line="360" w:lineRule="auto"/>
+        <w:jc w:val="both"/>
+        <w:rPr>
+          <w:rFonts w:ascii="Times New Roman" w:eastAsia="Times New Roman" w:hAnsi="Times New Roman" w:cs="Times New Roman"/>
+          <w:sz w:val="24"/>
+          <w:szCs w:val="24"/>
+        </w:rPr>
+      </w:pPr>
+      <w:r>
+        <w:rPr>
+          <w:rFonts w:ascii="Times New Roman" w:eastAsia="Times New Roman" w:hAnsi="Times New Roman" w:cs="Times New Roman"/>
+          <w:b/>
+          <w:bCs/>
+          <w:color w:val="000000"/>
+          <w:sz w:val="24"/>
+          <w:szCs w:val="24"/>
+        </w:rPr>
+        <w:t>The Internet Archive, Oct 2015</w:t>
+      </w:r>
+    </w:p>
+    <w:p>
+      <w:pPr>
+        <w:spacing w:beforeLines="120" w:before="288" w:afterLines="120" w:after="288" w:line="360" w:lineRule="auto"/>
+        <w:jc w:val="both"/>
+        <w:rPr>
+          <w:rFonts w:ascii="Times New Roman" w:eastAsia="Times New Roman" w:hAnsi="Times New Roman" w:cs="Times New Roman"/>
+          <w:sz w:val="24"/>
+          <w:szCs w:val="24"/>
+        </w:rPr>
+      </w:pPr>
+      <w:r>
+        <w:rPr>
+          <w:rFonts w:ascii="Times New Roman" w:eastAsia="Times New Roman" w:hAnsi="Times New Roman" w:cs="Times New Roman"/>
+          <w:color w:val="000000"/>
+          <w:sz w:val="24"/>
+          <w:szCs w:val="24"/>
+        </w:rPr>
+        <w:t xml:space="preserve">The website has been completely transformed with a new UI. some of the new features include a new UI with a navbar that changes its elements when the pages are resized. And </w:t>
+      </w:r>
+      <w:proofErr w:type="gramStart"/>
+      <w:r>
+        <w:rPr>
+          <w:rFonts w:ascii="Times New Roman" w:eastAsia="Times New Roman" w:hAnsi="Times New Roman" w:cs="Times New Roman"/>
+          <w:color w:val="000000"/>
+          <w:sz w:val="24"/>
+          <w:szCs w:val="24"/>
+        </w:rPr>
+        <w:t>also</w:t>
+      </w:r>
+      <w:proofErr w:type="gramEnd"/>
+      <w:r>
+        <w:rPr>
+          <w:rFonts w:ascii="Times New Roman" w:eastAsia="Times New Roman" w:hAnsi="Times New Roman" w:cs="Times New Roman"/>
+          <w:color w:val="000000"/>
+          <w:sz w:val="24"/>
+          <w:szCs w:val="24"/>
+        </w:rPr>
+        <w:t xml:space="preserve"> there is a way to send feedback from the home page. You can also start crawling and then saving a page manually.</w:t>
+      </w:r>
+    </w:p>
+    <w:p>
+      <w:pPr>
+        <w:spacing w:beforeLines="120" w:before="288" w:afterLines="120" w:after="288" w:line="360" w:lineRule="auto"/>
+        <w:jc w:val="both"/>
+        <w:rPr>
+          <w:rFonts w:ascii="Times New Roman" w:eastAsia="Times New Roman" w:hAnsi="Times New Roman" w:cs="Times New Roman"/>
+          <w:sz w:val="24"/>
+          <w:szCs w:val="24"/>
+        </w:rPr>
+      </w:pPr>
+      <w:r>
+        <w:rPr>
+          <w:rFonts w:ascii="Times New Roman" w:eastAsia="Times New Roman" w:hAnsi="Times New Roman" w:cs="Times New Roman"/>
+          <w:b/>
+          <w:bCs/>
+          <w:color w:val="000000"/>
+          <w:sz w:val="24"/>
+          <w:szCs w:val="24"/>
+        </w:rPr>
+        <w:t>The Internet Archive, Mar 2020</w:t>
+      </w:r>
+    </w:p>
+    <w:p>
+      <w:pPr>
+        <w:spacing w:beforeLines="120" w:before="288" w:afterLines="120" w:after="288" w:line="360" w:lineRule="auto"/>
+        <w:jc w:val="both"/>
+        <w:rPr>
+          <w:rFonts w:ascii="Times New Roman" w:eastAsia="Times New Roman" w:hAnsi="Times New Roman" w:cs="Times New Roman"/>
+          <w:sz w:val="24"/>
+          <w:szCs w:val="24"/>
+        </w:rPr>
+      </w:pPr>
+      <w:r>
+        <w:rPr>
+          <w:rFonts w:ascii="Times New Roman" w:eastAsia="Times New Roman" w:hAnsi="Times New Roman" w:cs="Times New Roman"/>
+          <w:color w:val="000000"/>
+          <w:sz w:val="24"/>
+          <w:szCs w:val="24"/>
+        </w:rPr>
+        <w:t>No significant changes are made from the above version.</w:t>
+      </w:r>
+    </w:p>
+    <w:p>
+      <w:pPr>
+        <w:spacing w:beforeLines="120" w:before="288" w:afterLines="120" w:after="288" w:line="360" w:lineRule="auto"/>
+        <w:jc w:val="both"/>
+        <w:rPr>
+          <w:rFonts w:ascii="Times New Roman" w:eastAsia="Times New Roman" w:hAnsi="Times New Roman" w:cs="Times New Roman"/>
+          <w:sz w:val="24"/>
+          <w:szCs w:val="24"/>
+        </w:rPr>
+      </w:pPr>
+    </w:p>
+    <w:p>
+      <w:pPr>
+        <w:spacing w:beforeLines="120" w:before="288" w:afterLines="120" w:after="288" w:line="360" w:lineRule="auto"/>
+        <w:jc w:val="both"/>
+        <w:rPr>
+          <w:rFonts w:ascii="Times New Roman" w:eastAsia="Times New Roman" w:hAnsi="Times New Roman" w:cs="Times New Roman"/>
+          <w:sz w:val="24"/>
+          <w:szCs w:val="24"/>
+        </w:rPr>
+      </w:pPr>
+      <w:r>
+        <w:rPr>
+          <w:rFonts w:ascii="Times New Roman" w:eastAsia="Times New Roman" w:hAnsi="Times New Roman" w:cs="Times New Roman"/>
+          <w:b/>
+          <w:bCs/>
+          <w:color w:val="000000"/>
+          <w:sz w:val="24"/>
+          <w:szCs w:val="24"/>
+        </w:rPr>
+        <w:t>4. Reddit</w:t>
+      </w:r>
+    </w:p>
+    <w:p>
+      <w:pPr>
+        <w:spacing w:beforeLines="120" w:before="288" w:afterLines="120" w:after="288" w:line="360" w:lineRule="auto"/>
+        <w:jc w:val="both"/>
+        <w:rPr>
+          <w:rFonts w:ascii="Times New Roman" w:eastAsia="Times New Roman" w:hAnsi="Times New Roman" w:cs="Times New Roman"/>
+          <w:sz w:val="24"/>
+          <w:szCs w:val="24"/>
+        </w:rPr>
+      </w:pPr>
+      <w:r>
+        <w:rPr>
+          <w:rFonts w:ascii="Times New Roman" w:eastAsia="Times New Roman" w:hAnsi="Times New Roman" w:cs="Times New Roman"/>
+          <w:color w:val="000000"/>
+          <w:sz w:val="24"/>
+          <w:szCs w:val="24"/>
+        </w:rPr>
+        <w:t>Reddit is an American social news aggregation, web content rating, and discussion website that was founded on June 23, 2005.</w:t>
+      </w:r>
+    </w:p>
+    <w:p>
+      <w:pPr>
+        <w:spacing w:beforeLines="120" w:before="288" w:afterLines="120" w:after="288" w:line="360" w:lineRule="auto"/>
+        <w:jc w:val="both"/>
+        <w:rPr>
+          <w:rFonts w:ascii="Times New Roman" w:eastAsia="Times New Roman" w:hAnsi="Times New Roman" w:cs="Times New Roman"/>
+          <w:sz w:val="24"/>
+          <w:szCs w:val="24"/>
+        </w:rPr>
+      </w:pPr>
+      <w:r>
+        <w:rPr>
+          <w:rFonts w:ascii="Times New Roman" w:eastAsia="Times New Roman" w:hAnsi="Times New Roman" w:cs="Times New Roman"/>
+          <w:b/>
+          <w:bCs/>
+          <w:color w:val="000000"/>
+          <w:sz w:val="24"/>
+          <w:szCs w:val="24"/>
+        </w:rPr>
+        <w:t>Reddit, July 2005</w:t>
+      </w:r>
+    </w:p>
+    <w:p>
+      <w:pPr>
+        <w:spacing w:beforeLines="120" w:before="288" w:afterLines="120" w:after="288" w:line="360" w:lineRule="auto"/>
+        <w:jc w:val="both"/>
+        <w:rPr>
+          <w:rFonts w:ascii="Times New Roman" w:eastAsia="Times New Roman" w:hAnsi="Times New Roman" w:cs="Times New Roman"/>
+          <w:sz w:val="24"/>
+          <w:szCs w:val="24"/>
+        </w:rPr>
+      </w:pPr>
+      <w:r>
+        <w:rPr>
+          <w:rFonts w:ascii="Times New Roman" w:eastAsia="Times New Roman" w:hAnsi="Times New Roman" w:cs="Times New Roman"/>
+          <w:color w:val="000000"/>
+          <w:sz w:val="24"/>
+          <w:szCs w:val="24"/>
+        </w:rPr>
+        <w:t>The Reddit website wasn’t interactive back then and the login page was a sidebar in the Reddit home page. And the news on the website redirected to external websites when you click on them.</w:t>
+      </w:r>
+    </w:p>
+    <w:p>
+      <w:pPr>
+        <w:spacing w:beforeLines="120" w:before="288" w:afterLines="120" w:after="288" w:line="360" w:lineRule="auto"/>
+        <w:jc w:val="both"/>
+        <w:rPr>
+          <w:rFonts w:ascii="Times New Roman" w:eastAsia="Times New Roman" w:hAnsi="Times New Roman" w:cs="Times New Roman"/>
+          <w:sz w:val="24"/>
+          <w:szCs w:val="24"/>
+        </w:rPr>
+      </w:pPr>
+      <w:r>
+        <w:rPr>
+          <w:rFonts w:ascii="Times New Roman" w:eastAsia="Times New Roman" w:hAnsi="Times New Roman" w:cs="Times New Roman"/>
+          <w:b/>
+          <w:bCs/>
+          <w:color w:val="000000"/>
+          <w:sz w:val="24"/>
+          <w:szCs w:val="24"/>
+        </w:rPr>
+        <w:t>Reddit, June 2010</w:t>
+      </w:r>
+    </w:p>
+    <w:p>
+      <w:pPr>
+        <w:spacing w:beforeLines="120" w:before="288" w:afterLines="120" w:after="288" w:line="360" w:lineRule="auto"/>
+        <w:jc w:val="both"/>
+        <w:rPr>
+          <w:rFonts w:ascii="Times New Roman" w:eastAsia="Times New Roman" w:hAnsi="Times New Roman" w:cs="Times New Roman"/>
+          <w:sz w:val="24"/>
+          <w:szCs w:val="24"/>
+        </w:rPr>
+      </w:pPr>
+      <w:r>
+        <w:rPr>
+          <w:rFonts w:ascii="Times New Roman" w:eastAsia="Times New Roman" w:hAnsi="Times New Roman" w:cs="Times New Roman"/>
+          <w:color w:val="000000"/>
+          <w:sz w:val="24"/>
+          <w:szCs w:val="24"/>
+        </w:rPr>
+        <w:t xml:space="preserve">Lots of categories were added than before but the website still had an unsatisfying UI, for example, there were no previews for the news links and nothing happened when you hover over </w:t>
+      </w:r>
+      <w:proofErr w:type="spellStart"/>
+      <w:r>
+        <w:rPr>
+          <w:rFonts w:ascii="Times New Roman" w:eastAsia="Times New Roman" w:hAnsi="Times New Roman" w:cs="Times New Roman"/>
+          <w:color w:val="000000"/>
+          <w:sz w:val="24"/>
+          <w:szCs w:val="24"/>
+        </w:rPr>
+        <w:t>over</w:t>
+      </w:r>
+      <w:proofErr w:type="spellEnd"/>
+      <w:r>
+        <w:rPr>
+          <w:rFonts w:ascii="Times New Roman" w:eastAsia="Times New Roman" w:hAnsi="Times New Roman" w:cs="Times New Roman"/>
+          <w:color w:val="000000"/>
+          <w:sz w:val="24"/>
+          <w:szCs w:val="24"/>
+        </w:rPr>
+        <w:t xml:space="preserve"> them.</w:t>
+      </w:r>
+    </w:p>
+    <w:p>
+      <w:pPr>
+        <w:spacing w:beforeLines="120" w:before="288" w:afterLines="120" w:after="288" w:line="360" w:lineRule="auto"/>
+        <w:jc w:val="both"/>
+        <w:rPr>
+          <w:rFonts w:ascii="Times New Roman" w:eastAsia="Times New Roman" w:hAnsi="Times New Roman" w:cs="Times New Roman"/>
+          <w:sz w:val="24"/>
+          <w:szCs w:val="24"/>
+        </w:rPr>
+      </w:pPr>
+      <w:r>
+        <w:rPr>
+          <w:rFonts w:ascii="Times New Roman" w:eastAsia="Times New Roman" w:hAnsi="Times New Roman" w:cs="Times New Roman"/>
+          <w:b/>
+          <w:bCs/>
+          <w:color w:val="000000"/>
+          <w:sz w:val="24"/>
+          <w:szCs w:val="24"/>
+        </w:rPr>
+        <w:t>Reddit, July 2015</w:t>
+      </w:r>
+      <w:bookmarkStart w:id="0" w:name="_GoBack"/>
+    </w:p>
+    <w:bookmarkEnd w:id="0"/>
+    <w:p>
+      <w:pPr>
+        <w:spacing w:beforeLines="120" w:before="288" w:afterLines="120" w:after="288" w:line="360" w:lineRule="auto"/>
+        <w:jc w:val="both"/>
+        <w:rPr>
+          <w:rFonts w:ascii="Times New Roman" w:eastAsia="Times New Roman" w:hAnsi="Times New Roman" w:cs="Times New Roman"/>
+          <w:sz w:val="24"/>
+          <w:szCs w:val="24"/>
+        </w:rPr>
+      </w:pPr>
+      <w:r>
+        <w:rPr>
+          <w:rFonts w:ascii="Times New Roman" w:eastAsia="Times New Roman" w:hAnsi="Times New Roman" w:cs="Times New Roman"/>
+          <w:color w:val="000000"/>
+          <w:sz w:val="24"/>
+          <w:szCs w:val="24"/>
+        </w:rPr>
+        <w:lastRenderedPageBreak/>
+        <w:t>A quick way to subscribe to Reddit newsletter was added on the home page and also trending subreddits were added on the home page. Thumbnails were also added to links of Reddit posts.</w:t>
+      </w:r>
+    </w:p>
+    <w:p>
+      <w:pPr>
+        <w:spacing w:beforeLines="120" w:before="288" w:afterLines="120" w:after="288" w:line="360" w:lineRule="auto"/>
+        <w:jc w:val="both"/>
+        <w:rPr>
+          <w:rFonts w:ascii="Times New Roman" w:eastAsia="Times New Roman" w:hAnsi="Times New Roman" w:cs="Times New Roman"/>
+          <w:sz w:val="24"/>
+          <w:szCs w:val="24"/>
+        </w:rPr>
+      </w:pPr>
+      <w:r>
+        <w:rPr>
+          <w:rFonts w:ascii="Times New Roman" w:eastAsia="Times New Roman" w:hAnsi="Times New Roman" w:cs="Times New Roman"/>
+          <w:b/>
+          <w:bCs/>
+          <w:color w:val="000000"/>
+          <w:sz w:val="24"/>
+          <w:szCs w:val="24"/>
+        </w:rPr>
+        <w:t>Reddit, March 2020</w:t>
+      </w:r>
+    </w:p>
+    <w:p>
+      <w:pPr>
+        <w:spacing w:beforeLines="120" w:before="288" w:afterLines="120" w:after="288" w:line="360" w:lineRule="auto"/>
+        <w:jc w:val="both"/>
+        <w:rPr>
+          <w:rFonts w:ascii="Times New Roman" w:eastAsia="Times New Roman" w:hAnsi="Times New Roman" w:cs="Times New Roman"/>
+          <w:sz w:val="24"/>
+          <w:szCs w:val="24"/>
+        </w:rPr>
+      </w:pPr>
+      <w:r>
+        <w:rPr>
+          <w:rFonts w:ascii="Times New Roman" w:eastAsia="Times New Roman" w:hAnsi="Times New Roman" w:cs="Times New Roman"/>
+          <w:color w:val="000000"/>
+          <w:sz w:val="24"/>
+          <w:szCs w:val="24"/>
+        </w:rPr>
+        <w:t>Trending videos are shown in a lovely manner and have awesome previews and the actual posts are shown on the homepage instead of displaying links to Reddit posts. Also, video links from other websites like YouTube can be seen without leaving the site by an embedded video player. The stream with most views is also previewed as “Top broadcast right now”.</w:t>
+      </w:r>
+    </w:p>
+    <w:p>
+      <w:pPr>
+        <w:spacing w:beforeLines="120" w:before="288" w:afterLines="120" w:after="288" w:line="360" w:lineRule="auto"/>
+        <w:jc w:val="both"/>
+        <w:rPr>
+          <w:rFonts w:ascii="Times New Roman" w:eastAsia="Times New Roman" w:hAnsi="Times New Roman" w:cs="Times New Roman"/>
+          <w:sz w:val="24"/>
+          <w:szCs w:val="24"/>
+        </w:rPr>
+      </w:pPr>
+    </w:p>
+    <w:p>
+      <w:pPr>
+        <w:spacing w:beforeLines="120" w:before="288" w:afterLines="120" w:after="288" w:line="360" w:lineRule="auto"/>
+        <w:jc w:val="both"/>
+        <w:rPr>
+          <w:rFonts w:ascii="Times New Roman" w:eastAsia="Times New Roman" w:hAnsi="Times New Roman" w:cs="Times New Roman"/>
+          <w:sz w:val="24"/>
+          <w:szCs w:val="24"/>
+        </w:rPr>
+      </w:pPr>
+      <w:r>
+        <w:rPr>
+          <w:rFonts w:ascii="Times New Roman" w:eastAsia="Times New Roman" w:hAnsi="Times New Roman" w:cs="Times New Roman"/>
+          <w:b/>
+          <w:bCs/>
+          <w:color w:val="000000"/>
+          <w:sz w:val="24"/>
+          <w:szCs w:val="24"/>
+        </w:rPr>
+        <w:t>5. Lyft</w:t>
+      </w:r>
+    </w:p>
+    <w:p>
+      <w:pPr>
+        <w:spacing w:beforeLines="120" w:before="288" w:afterLines="120" w:after="288" w:line="360" w:lineRule="auto"/>
+        <w:jc w:val="both"/>
+        <w:rPr>
+          <w:rFonts w:ascii="Times New Roman" w:eastAsia="Times New Roman" w:hAnsi="Times New Roman" w:cs="Times New Roman"/>
+          <w:sz w:val="24"/>
+          <w:szCs w:val="24"/>
+        </w:rPr>
+      </w:pPr>
+      <w:r>
+        <w:rPr>
+          <w:rFonts w:ascii="Times New Roman" w:eastAsia="Times New Roman" w:hAnsi="Times New Roman" w:cs="Times New Roman"/>
+          <w:color w:val="000000"/>
+          <w:sz w:val="24"/>
+          <w:szCs w:val="24"/>
+        </w:rPr>
+        <w:t>Lyft is a ridesharing company based in San Francisco, California. The company was founded in 2012.</w:t>
+      </w:r>
+    </w:p>
+    <w:p>
+      <w:pPr>
+        <w:spacing w:beforeLines="120" w:before="288" w:afterLines="120" w:after="288" w:line="360" w:lineRule="auto"/>
+        <w:jc w:val="both"/>
+        <w:rPr>
+          <w:rFonts w:ascii="Times New Roman" w:eastAsia="Times New Roman" w:hAnsi="Times New Roman" w:cs="Times New Roman"/>
+          <w:sz w:val="24"/>
+          <w:szCs w:val="24"/>
+        </w:rPr>
+      </w:pPr>
+      <w:r>
+        <w:rPr>
+          <w:rFonts w:ascii="Times New Roman" w:eastAsia="Times New Roman" w:hAnsi="Times New Roman" w:cs="Times New Roman"/>
+          <w:b/>
+          <w:bCs/>
+          <w:color w:val="000000"/>
+          <w:sz w:val="24"/>
+          <w:szCs w:val="24"/>
+        </w:rPr>
+        <w:t>Lyft, Jan 2012</w:t>
+      </w:r>
+    </w:p>
+    <w:p>
+      <w:pPr>
+        <w:spacing w:beforeLines="120" w:before="288" w:afterLines="120" w:after="288" w:line="360" w:lineRule="auto"/>
+        <w:jc w:val="both"/>
+        <w:rPr>
+          <w:rFonts w:ascii="Times New Roman" w:eastAsia="Times New Roman" w:hAnsi="Times New Roman" w:cs="Times New Roman"/>
+          <w:sz w:val="24"/>
+          <w:szCs w:val="24"/>
+        </w:rPr>
+      </w:pPr>
+      <w:r>
+        <w:rPr>
+          <w:rFonts w:ascii="Times New Roman" w:eastAsia="Times New Roman" w:hAnsi="Times New Roman" w:cs="Times New Roman"/>
+          <w:color w:val="000000"/>
+          <w:sz w:val="24"/>
+          <w:szCs w:val="24"/>
+        </w:rPr>
+        <w:t>The Lyft website only had links to the mobile app and a way for the driver to login but it had links to Lyft help, press, blogs and jobs. But there isn’t anything special/futuristic about the website.</w:t>
+      </w:r>
+    </w:p>
+    <w:p>
+      <w:pPr>
+        <w:spacing w:beforeLines="120" w:before="288" w:afterLines="120" w:after="288" w:line="360" w:lineRule="auto"/>
+        <w:jc w:val="both"/>
+        <w:rPr>
+          <w:rFonts w:ascii="Times New Roman" w:eastAsia="Times New Roman" w:hAnsi="Times New Roman" w:cs="Times New Roman"/>
+          <w:sz w:val="24"/>
+          <w:szCs w:val="24"/>
+        </w:rPr>
+      </w:pPr>
+      <w:r>
+        <w:rPr>
+          <w:rFonts w:ascii="Times New Roman" w:eastAsia="Times New Roman" w:hAnsi="Times New Roman" w:cs="Times New Roman"/>
+          <w:b/>
+          <w:bCs/>
+          <w:color w:val="000000"/>
+          <w:sz w:val="24"/>
+          <w:szCs w:val="24"/>
+        </w:rPr>
+        <w:t>Lyft, May 2016</w:t>
+      </w:r>
+    </w:p>
+    <w:p>
+      <w:pPr>
+        <w:spacing w:beforeLines="120" w:before="288" w:afterLines="120" w:after="288" w:line="360" w:lineRule="auto"/>
+        <w:jc w:val="both"/>
+        <w:rPr>
+          <w:rFonts w:ascii="Times New Roman" w:eastAsia="Times New Roman" w:hAnsi="Times New Roman" w:cs="Times New Roman"/>
+          <w:sz w:val="24"/>
+          <w:szCs w:val="24"/>
+        </w:rPr>
+      </w:pPr>
+      <w:r>
+        <w:rPr>
+          <w:rFonts w:ascii="Times New Roman" w:eastAsia="Times New Roman" w:hAnsi="Times New Roman" w:cs="Times New Roman"/>
+          <w:color w:val="000000"/>
+          <w:sz w:val="24"/>
+          <w:szCs w:val="24"/>
+        </w:rPr>
+        <w:t>Much has changed since 2012 and the website has a better UI. for example, the homepage now has some informative infographics about how Lyft works and the type of services they provide.</w:t>
+      </w:r>
+    </w:p>
+    <w:p>
+      <w:pPr>
+        <w:spacing w:beforeLines="120" w:before="288" w:afterLines="120" w:after="288" w:line="360" w:lineRule="auto"/>
+        <w:jc w:val="both"/>
+        <w:rPr>
+          <w:rFonts w:ascii="Times New Roman" w:eastAsia="Times New Roman" w:hAnsi="Times New Roman" w:cs="Times New Roman"/>
+          <w:sz w:val="24"/>
+          <w:szCs w:val="24"/>
+        </w:rPr>
+      </w:pPr>
+      <w:r>
+        <w:rPr>
+          <w:rFonts w:ascii="Times New Roman" w:eastAsia="Times New Roman" w:hAnsi="Times New Roman" w:cs="Times New Roman"/>
+          <w:b/>
+          <w:bCs/>
+          <w:color w:val="000000"/>
+          <w:sz w:val="24"/>
+          <w:szCs w:val="24"/>
+        </w:rPr>
+        <w:t>Lyft, March 2020</w:t>
+      </w:r>
+    </w:p>
+    <w:p>
+      <w:pPr>
+        <w:spacing w:beforeLines="120" w:before="288" w:afterLines="120" w:after="288" w:line="360" w:lineRule="auto"/>
+        <w:jc w:val="both"/>
+        <w:rPr>
+          <w:rFonts w:ascii="Times New Roman" w:eastAsia="Times New Roman" w:hAnsi="Times New Roman" w:cs="Times New Roman"/>
+          <w:sz w:val="24"/>
+          <w:szCs w:val="24"/>
+        </w:rPr>
+      </w:pPr>
+      <w:r>
+        <w:rPr>
+          <w:rFonts w:ascii="Times New Roman" w:eastAsia="Times New Roman" w:hAnsi="Times New Roman" w:cs="Times New Roman"/>
+          <w:color w:val="000000"/>
+          <w:sz w:val="24"/>
+          <w:szCs w:val="24"/>
+        </w:rPr>
+        <w:t>When resized or viewed in smartphones the website now resizes beautifully and there is a background video of people riding bikes and it integrates into the website perfectly and there is new links to why you should use Lyft and such.</w:t>
+      </w:r>
+    </w:p>
+    <w:p/>
     <w:sectPr>
       <w:pgSz w:w="12240" w:h="15840"/>
       <w:pgMar w:top="1440" w:right="1440" w:bottom="1440" w:left="1440" w:header="720" w:footer="720" w:gutter="0"/>

</xml_diff>

<commit_message>
question number 3 is complete with spell and grammer check
</commit_message>
<xml_diff>
--- a/Lecture One Assignment.docx
+++ b/Lecture One Assignment.docx
@@ -1485,9 +1485,7 @@
         </w:rPr>
         <w:t>Reddit, July 2015</w:t>
       </w:r>
-      <w:bookmarkStart w:id="0" w:name="_GoBack"/>
-    </w:p>
-    <w:bookmarkEnd w:id="0"/>
+    </w:p>
     <w:p>
       <w:pPr>
         <w:spacing w:beforeLines="120" w:before="288" w:afterLines="120" w:after="288" w:line="360" w:lineRule="auto"/>
@@ -1716,6 +1714,7 @@
         <w:jc w:val="both"/>
         <w:rPr>
           <w:rFonts w:ascii="Times New Roman" w:eastAsia="Times New Roman" w:hAnsi="Times New Roman" w:cs="Times New Roman"/>
+          <w:color w:val="000000"/>
           <w:sz w:val="24"/>
           <w:szCs w:val="24"/>
         </w:rPr>
@@ -1730,7 +1729,2177 @@
         <w:t>When resized or viewed in smartphones the website now resizes beautifully and there is a background video of people riding bikes and it integrates into the website perfectly and there is new links to why you should use Lyft and such.</w:t>
       </w:r>
     </w:p>
-    <w:p/>
+    <w:p>
+      <w:pPr>
+        <w:spacing w:beforeLines="120" w:before="288" w:afterLines="120" w:after="288" w:line="360" w:lineRule="auto"/>
+        <w:jc w:val="both"/>
+        <w:rPr>
+          <w:rFonts w:ascii="Times New Roman" w:eastAsia="Times New Roman" w:hAnsi="Times New Roman" w:cs="Times New Roman"/>
+          <w:color w:val="000000"/>
+          <w:sz w:val="24"/>
+          <w:szCs w:val="24"/>
+        </w:rPr>
+      </w:pPr>
+    </w:p>
+    <w:p>
+      <w:pPr>
+        <w:spacing w:beforeLines="120" w:before="288" w:afterLines="120" w:after="288" w:line="360" w:lineRule="auto"/>
+        <w:jc w:val="both"/>
+        <w:rPr>
+          <w:rFonts w:ascii="Times New Roman" w:eastAsia="Times New Roman" w:hAnsi="Times New Roman" w:cs="Times New Roman"/>
+          <w:sz w:val="24"/>
+          <w:szCs w:val="24"/>
+        </w:rPr>
+      </w:pPr>
+      <w:r>
+        <w:rPr>
+          <w:rFonts w:ascii="Times New Roman" w:eastAsia="Times New Roman" w:hAnsi="Times New Roman" w:cs="Times New Roman"/>
+          <w:b/>
+          <w:bCs/>
+          <w:color w:val="000000"/>
+          <w:sz w:val="24"/>
+          <w:szCs w:val="24"/>
+        </w:rPr>
+        <w:lastRenderedPageBreak/>
+        <w:t>3. List 5 website each on the 12 categories you learned</w:t>
+      </w:r>
+    </w:p>
+    <w:p>
+      <w:pPr>
+        <w:spacing w:beforeLines="120" w:before="288" w:afterLines="120" w:after="288" w:line="360" w:lineRule="auto"/>
+        <w:jc w:val="both"/>
+        <w:rPr>
+          <w:rFonts w:ascii="Times New Roman" w:eastAsia="Times New Roman" w:hAnsi="Times New Roman" w:cs="Times New Roman"/>
+          <w:sz w:val="24"/>
+          <w:szCs w:val="24"/>
+        </w:rPr>
+      </w:pPr>
+      <w:r>
+        <w:rPr>
+          <w:rFonts w:ascii="Times New Roman" w:eastAsia="Times New Roman" w:hAnsi="Times New Roman" w:cs="Times New Roman"/>
+          <w:b/>
+          <w:bCs/>
+          <w:color w:val="000000"/>
+          <w:sz w:val="24"/>
+          <w:szCs w:val="24"/>
+        </w:rPr>
+        <w:t>1.News websites</w:t>
+      </w:r>
+    </w:p>
+    <w:p>
+      <w:pPr>
+        <w:spacing w:beforeLines="120" w:before="288" w:afterLines="120" w:after="288" w:line="360" w:lineRule="auto"/>
+        <w:jc w:val="both"/>
+        <w:rPr>
+          <w:rFonts w:ascii="Times New Roman" w:eastAsia="Times New Roman" w:hAnsi="Times New Roman" w:cs="Times New Roman"/>
+          <w:sz w:val="24"/>
+          <w:szCs w:val="24"/>
+        </w:rPr>
+      </w:pPr>
+      <w:r>
+        <w:rPr>
+          <w:rFonts w:ascii="Times New Roman" w:eastAsia="Times New Roman" w:hAnsi="Times New Roman" w:cs="Times New Roman"/>
+          <w:color w:val="000000"/>
+          <w:sz w:val="24"/>
+          <w:szCs w:val="24"/>
+        </w:rPr>
+        <w:t>News websites are types of websites that enable users to read/watch the news on the internet using websites instead of newspapers or TV’s.</w:t>
+      </w:r>
+    </w:p>
+    <w:p>
+      <w:pPr>
+        <w:spacing w:beforeLines="120" w:before="288" w:afterLines="120" w:after="288" w:line="360" w:lineRule="auto"/>
+        <w:jc w:val="both"/>
+        <w:rPr>
+          <w:rFonts w:ascii="Times New Roman" w:eastAsia="Times New Roman" w:hAnsi="Times New Roman" w:cs="Times New Roman"/>
+          <w:sz w:val="24"/>
+          <w:szCs w:val="24"/>
+        </w:rPr>
+      </w:pPr>
+      <w:r>
+        <w:rPr>
+          <w:rFonts w:ascii="Times New Roman" w:eastAsia="Times New Roman" w:hAnsi="Times New Roman" w:cs="Times New Roman"/>
+          <w:b/>
+          <w:bCs/>
+          <w:color w:val="000000"/>
+          <w:sz w:val="24"/>
+          <w:szCs w:val="24"/>
+        </w:rPr>
+        <w:t xml:space="preserve">a. CNN - </w:t>
+      </w:r>
+      <w:hyperlink r:id="rId5" w:history="1">
+        <w:r>
+          <w:rPr>
+            <w:rFonts w:ascii="Times New Roman" w:eastAsia="Times New Roman" w:hAnsi="Times New Roman" w:cs="Times New Roman"/>
+            <w:b/>
+            <w:bCs/>
+            <w:color w:val="1155CC"/>
+            <w:sz w:val="24"/>
+            <w:szCs w:val="24"/>
+            <w:u w:val="single"/>
+          </w:rPr>
+          <w:t>https://edition.cnn.com/</w:t>
+        </w:r>
+      </w:hyperlink>
+    </w:p>
+    <w:p>
+      <w:pPr>
+        <w:spacing w:beforeLines="120" w:before="288" w:afterLines="120" w:after="288" w:line="360" w:lineRule="auto"/>
+        <w:jc w:val="both"/>
+        <w:rPr>
+          <w:rFonts w:ascii="Times New Roman" w:eastAsia="Times New Roman" w:hAnsi="Times New Roman" w:cs="Times New Roman"/>
+          <w:sz w:val="24"/>
+          <w:szCs w:val="24"/>
+        </w:rPr>
+      </w:pPr>
+      <w:proofErr w:type="gramStart"/>
+      <w:r>
+        <w:rPr>
+          <w:rFonts w:ascii="Times New Roman" w:eastAsia="Times New Roman" w:hAnsi="Times New Roman" w:cs="Times New Roman"/>
+          <w:color w:val="000000"/>
+          <w:sz w:val="24"/>
+          <w:szCs w:val="24"/>
+        </w:rPr>
+        <w:t>CNN(</w:t>
+      </w:r>
+      <w:proofErr w:type="gramEnd"/>
+      <w:r>
+        <w:rPr>
+          <w:rFonts w:ascii="Times New Roman" w:eastAsia="Times New Roman" w:hAnsi="Times New Roman" w:cs="Times New Roman"/>
+          <w:color w:val="000000"/>
+          <w:sz w:val="24"/>
+          <w:szCs w:val="24"/>
+        </w:rPr>
+        <w:t>Cable News Network) is an American news-based pay television channel owned by AT&amp;T's Warner Media. Users can read the news from their website on various categories and multilanguage is supported.</w:t>
+      </w:r>
+    </w:p>
+    <w:p>
+      <w:pPr>
+        <w:spacing w:beforeLines="120" w:before="288" w:afterLines="120" w:after="288" w:line="360" w:lineRule="auto"/>
+        <w:jc w:val="both"/>
+        <w:rPr>
+          <w:rFonts w:ascii="Times New Roman" w:eastAsia="Times New Roman" w:hAnsi="Times New Roman" w:cs="Times New Roman"/>
+          <w:sz w:val="24"/>
+          <w:szCs w:val="24"/>
+        </w:rPr>
+      </w:pPr>
+      <w:r>
+        <w:rPr>
+          <w:rFonts w:ascii="Times New Roman" w:eastAsia="Times New Roman" w:hAnsi="Times New Roman" w:cs="Times New Roman"/>
+          <w:b/>
+          <w:bCs/>
+          <w:color w:val="000000"/>
+          <w:sz w:val="24"/>
+          <w:szCs w:val="24"/>
+        </w:rPr>
+        <w:t xml:space="preserve">b. The New York Times - </w:t>
+      </w:r>
+      <w:hyperlink r:id="rId6" w:history="1">
+        <w:r>
+          <w:rPr>
+            <w:rFonts w:ascii="Times New Roman" w:eastAsia="Times New Roman" w:hAnsi="Times New Roman" w:cs="Times New Roman"/>
+            <w:b/>
+            <w:bCs/>
+            <w:color w:val="1155CC"/>
+            <w:sz w:val="24"/>
+            <w:szCs w:val="24"/>
+            <w:u w:val="single"/>
+          </w:rPr>
+          <w:t>https://www.nytimes.com/</w:t>
+        </w:r>
+      </w:hyperlink>
+    </w:p>
+    <w:p>
+      <w:pPr>
+        <w:spacing w:beforeLines="120" w:before="288" w:afterLines="120" w:after="288" w:line="360" w:lineRule="auto"/>
+        <w:jc w:val="both"/>
+        <w:rPr>
+          <w:rFonts w:ascii="Times New Roman" w:eastAsia="Times New Roman" w:hAnsi="Times New Roman" w:cs="Times New Roman"/>
+          <w:sz w:val="24"/>
+          <w:szCs w:val="24"/>
+        </w:rPr>
+      </w:pPr>
+      <w:r>
+        <w:rPr>
+          <w:rFonts w:ascii="Times New Roman" w:eastAsia="Times New Roman" w:hAnsi="Times New Roman" w:cs="Times New Roman"/>
+          <w:color w:val="000000"/>
+          <w:sz w:val="24"/>
+          <w:szCs w:val="24"/>
+        </w:rPr>
+        <w:t>The New York Times is an American</w:t>
+      </w:r>
+      <w:hyperlink r:id="rId7" w:history="1">
+        <w:r>
+          <w:rPr>
+            <w:rFonts w:ascii="Times New Roman" w:eastAsia="Times New Roman" w:hAnsi="Times New Roman" w:cs="Times New Roman"/>
+            <w:color w:val="000000"/>
+            <w:sz w:val="24"/>
+            <w:szCs w:val="24"/>
+            <w:u w:val="single"/>
+          </w:rPr>
+          <w:t xml:space="preserve"> newspaper</w:t>
+        </w:r>
+      </w:hyperlink>
+      <w:r>
+        <w:rPr>
+          <w:rFonts w:ascii="Times New Roman" w:eastAsia="Times New Roman" w:hAnsi="Times New Roman" w:cs="Times New Roman"/>
+          <w:color w:val="000000"/>
+          <w:sz w:val="24"/>
+          <w:szCs w:val="24"/>
+        </w:rPr>
+        <w:t xml:space="preserve"> based in</w:t>
+      </w:r>
+      <w:hyperlink r:id="rId8" w:history="1">
+        <w:r>
+          <w:rPr>
+            <w:rFonts w:ascii="Times New Roman" w:eastAsia="Times New Roman" w:hAnsi="Times New Roman" w:cs="Times New Roman"/>
+            <w:color w:val="000000"/>
+            <w:sz w:val="24"/>
+            <w:szCs w:val="24"/>
+            <w:u w:val="single"/>
+          </w:rPr>
+          <w:t xml:space="preserve"> New York City</w:t>
+        </w:r>
+      </w:hyperlink>
+      <w:r>
+        <w:rPr>
+          <w:rFonts w:ascii="Times New Roman" w:eastAsia="Times New Roman" w:hAnsi="Times New Roman" w:cs="Times New Roman"/>
+          <w:color w:val="000000"/>
+          <w:sz w:val="24"/>
+          <w:szCs w:val="24"/>
+        </w:rPr>
+        <w:t xml:space="preserve"> with worldwide influence and readership. News are posted as soon as they come out by the many reporters they employ and anyone can access them on their website. Useful functions like news filters are supported on their website. </w:t>
+      </w:r>
+    </w:p>
+    <w:p>
+      <w:pPr>
+        <w:spacing w:beforeLines="120" w:before="288" w:afterLines="120" w:after="288" w:line="360" w:lineRule="auto"/>
+        <w:jc w:val="both"/>
+        <w:rPr>
+          <w:rFonts w:ascii="Times New Roman" w:eastAsia="Times New Roman" w:hAnsi="Times New Roman" w:cs="Times New Roman"/>
+          <w:sz w:val="24"/>
+          <w:szCs w:val="24"/>
+        </w:rPr>
+      </w:pPr>
+      <w:r>
+        <w:rPr>
+          <w:rFonts w:ascii="Times New Roman" w:eastAsia="Times New Roman" w:hAnsi="Times New Roman" w:cs="Times New Roman"/>
+          <w:b/>
+          <w:bCs/>
+          <w:color w:val="000000"/>
+          <w:sz w:val="24"/>
+          <w:szCs w:val="24"/>
+        </w:rPr>
+        <w:t>2. Informational websites</w:t>
+      </w:r>
+    </w:p>
+    <w:p>
+      <w:pPr>
+        <w:spacing w:beforeLines="120" w:before="288" w:afterLines="120" w:after="288" w:line="360" w:lineRule="auto"/>
+        <w:jc w:val="both"/>
+        <w:rPr>
+          <w:rFonts w:ascii="Times New Roman" w:eastAsia="Times New Roman" w:hAnsi="Times New Roman" w:cs="Times New Roman"/>
+          <w:sz w:val="24"/>
+          <w:szCs w:val="24"/>
+        </w:rPr>
+      </w:pPr>
+      <w:r>
+        <w:rPr>
+          <w:rFonts w:ascii="Times New Roman" w:eastAsia="Times New Roman" w:hAnsi="Times New Roman" w:cs="Times New Roman"/>
+          <w:color w:val="000000"/>
+          <w:sz w:val="24"/>
+          <w:szCs w:val="24"/>
+        </w:rPr>
+        <w:t>Informational Websites are websites that can be used to inform visitors about your business, company, organization, yourself or your family.</w:t>
+      </w:r>
+    </w:p>
+    <w:p>
+      <w:pPr>
+        <w:spacing w:beforeLines="120" w:before="288" w:afterLines="120" w:after="288" w:line="360" w:lineRule="auto"/>
+        <w:jc w:val="both"/>
+        <w:rPr>
+          <w:rFonts w:ascii="Times New Roman" w:eastAsia="Times New Roman" w:hAnsi="Times New Roman" w:cs="Times New Roman"/>
+          <w:sz w:val="24"/>
+          <w:szCs w:val="24"/>
+        </w:rPr>
+      </w:pPr>
+      <w:r>
+        <w:rPr>
+          <w:rFonts w:ascii="Times New Roman" w:eastAsia="Times New Roman" w:hAnsi="Times New Roman" w:cs="Times New Roman"/>
+          <w:b/>
+          <w:bCs/>
+          <w:color w:val="000000"/>
+          <w:sz w:val="24"/>
+          <w:szCs w:val="24"/>
+        </w:rPr>
+        <w:t xml:space="preserve">a. Nairobi National Park - </w:t>
+      </w:r>
+      <w:hyperlink r:id="rId9" w:history="1">
+        <w:r>
+          <w:rPr>
+            <w:rFonts w:ascii="Times New Roman" w:eastAsia="Times New Roman" w:hAnsi="Times New Roman" w:cs="Times New Roman"/>
+            <w:b/>
+            <w:bCs/>
+            <w:color w:val="1155CC"/>
+            <w:sz w:val="24"/>
+            <w:szCs w:val="24"/>
+            <w:u w:val="single"/>
+          </w:rPr>
+          <w:t>http://www.kws.go.ke/parks/nairobi-national-park</w:t>
+        </w:r>
+      </w:hyperlink>
+    </w:p>
+    <w:p>
+      <w:pPr>
+        <w:spacing w:beforeLines="120" w:before="288" w:afterLines="120" w:after="288" w:line="360" w:lineRule="auto"/>
+        <w:jc w:val="both"/>
+        <w:rPr>
+          <w:rFonts w:ascii="Times New Roman" w:eastAsia="Times New Roman" w:hAnsi="Times New Roman" w:cs="Times New Roman"/>
+          <w:sz w:val="24"/>
+          <w:szCs w:val="24"/>
+        </w:rPr>
+      </w:pPr>
+      <w:r>
+        <w:rPr>
+          <w:rFonts w:ascii="Times New Roman" w:eastAsia="Times New Roman" w:hAnsi="Times New Roman" w:cs="Times New Roman"/>
+          <w:color w:val="000000"/>
+          <w:sz w:val="24"/>
+          <w:szCs w:val="24"/>
+        </w:rPr>
+        <w:t>This website is categorized as an informative website because it informs tourists about the national park thus advertising it. It talks about the type of animals that are in the park and what visitors can do.</w:t>
+      </w:r>
+    </w:p>
+    <w:p>
+      <w:pPr>
+        <w:spacing w:beforeLines="120" w:before="288" w:afterLines="120" w:after="288" w:line="360" w:lineRule="auto"/>
+        <w:jc w:val="both"/>
+        <w:rPr>
+          <w:rFonts w:ascii="Times New Roman" w:eastAsia="Times New Roman" w:hAnsi="Times New Roman" w:cs="Times New Roman"/>
+          <w:sz w:val="24"/>
+          <w:szCs w:val="24"/>
+        </w:rPr>
+      </w:pPr>
+    </w:p>
+    <w:p>
+      <w:pPr>
+        <w:spacing w:beforeLines="120" w:before="288" w:afterLines="120" w:after="288" w:line="360" w:lineRule="auto"/>
+        <w:jc w:val="both"/>
+        <w:rPr>
+          <w:rFonts w:ascii="Times New Roman" w:eastAsia="Times New Roman" w:hAnsi="Times New Roman" w:cs="Times New Roman"/>
+          <w:sz w:val="24"/>
+          <w:szCs w:val="24"/>
+        </w:rPr>
+      </w:pPr>
+      <w:r>
+        <w:rPr>
+          <w:rFonts w:ascii="Times New Roman" w:eastAsia="Times New Roman" w:hAnsi="Times New Roman" w:cs="Times New Roman"/>
+          <w:b/>
+          <w:bCs/>
+          <w:color w:val="000000"/>
+          <w:sz w:val="24"/>
+          <w:szCs w:val="24"/>
+        </w:rPr>
+        <w:t xml:space="preserve">b.  IMDB - </w:t>
+      </w:r>
+      <w:hyperlink r:id="rId10" w:history="1">
+        <w:r>
+          <w:rPr>
+            <w:rStyle w:val="Hyperlink"/>
+            <w:rFonts w:ascii="Times New Roman" w:eastAsia="Times New Roman" w:hAnsi="Times New Roman" w:cs="Times New Roman"/>
+            <w:b/>
+            <w:bCs/>
+            <w:sz w:val="24"/>
+            <w:szCs w:val="24"/>
+          </w:rPr>
+          <w:t>https://www.imdb.com/</w:t>
+        </w:r>
+      </w:hyperlink>
+    </w:p>
+    <w:p>
+      <w:pPr>
+        <w:spacing w:beforeLines="120" w:before="288" w:afterLines="120" w:after="288" w:line="360" w:lineRule="auto"/>
+        <w:jc w:val="both"/>
+        <w:rPr>
+          <w:rFonts w:ascii="Times New Roman" w:eastAsia="Times New Roman" w:hAnsi="Times New Roman" w:cs="Times New Roman"/>
+          <w:color w:val="000000"/>
+          <w:sz w:val="24"/>
+          <w:szCs w:val="24"/>
+        </w:rPr>
+      </w:pPr>
+      <w:r>
+        <w:rPr>
+          <w:rFonts w:ascii="Times New Roman" w:eastAsia="Times New Roman" w:hAnsi="Times New Roman" w:cs="Times New Roman"/>
+          <w:color w:val="000000"/>
+          <w:sz w:val="24"/>
+          <w:szCs w:val="24"/>
+        </w:rPr>
+        <w:lastRenderedPageBreak/>
+        <w:t>This website is informative because it has got information on information on movies, TV shows, movie release dates, trailers, casts and movie plots. </w:t>
+      </w:r>
+    </w:p>
+    <w:p>
+      <w:pPr>
+        <w:spacing w:beforeLines="120" w:before="288" w:afterLines="120" w:after="288" w:line="360" w:lineRule="auto"/>
+        <w:jc w:val="both"/>
+        <w:rPr>
+          <w:rFonts w:ascii="Times New Roman" w:eastAsia="Times New Roman" w:hAnsi="Times New Roman" w:cs="Times New Roman"/>
+          <w:b/>
+          <w:sz w:val="24"/>
+          <w:szCs w:val="24"/>
+        </w:rPr>
+      </w:pPr>
+      <w:r>
+        <w:rPr>
+          <w:rFonts w:ascii="Times New Roman" w:eastAsia="Times New Roman" w:hAnsi="Times New Roman" w:cs="Times New Roman"/>
+          <w:b/>
+          <w:sz w:val="24"/>
+          <w:szCs w:val="24"/>
+        </w:rPr>
+        <w:t>3. Business/Marketing websites</w:t>
+      </w:r>
+    </w:p>
+    <w:p>
+      <w:pPr>
+        <w:spacing w:beforeLines="120" w:before="288" w:afterLines="120" w:after="288" w:line="360" w:lineRule="auto"/>
+        <w:jc w:val="both"/>
+        <w:rPr>
+          <w:rFonts w:ascii="Times New Roman" w:eastAsia="Times New Roman" w:hAnsi="Times New Roman" w:cs="Times New Roman"/>
+          <w:sz w:val="24"/>
+          <w:szCs w:val="24"/>
+        </w:rPr>
+      </w:pPr>
+      <w:r>
+        <w:rPr>
+          <w:rFonts w:ascii="Times New Roman" w:eastAsia="Times New Roman" w:hAnsi="Times New Roman" w:cs="Times New Roman"/>
+          <w:sz w:val="24"/>
+          <w:szCs w:val="24"/>
+        </w:rPr>
+        <w:t>These are type of website that business owners use to market their systems.</w:t>
+      </w:r>
+    </w:p>
+    <w:p>
+      <w:pPr>
+        <w:spacing w:beforeLines="120" w:before="288" w:afterLines="120" w:after="288" w:line="360" w:lineRule="auto"/>
+        <w:jc w:val="both"/>
+        <w:rPr>
+          <w:rFonts w:ascii="Times New Roman" w:eastAsia="Times New Roman" w:hAnsi="Times New Roman" w:cs="Times New Roman"/>
+          <w:b/>
+          <w:sz w:val="24"/>
+          <w:szCs w:val="24"/>
+        </w:rPr>
+      </w:pPr>
+      <w:r>
+        <w:rPr>
+          <w:rFonts w:ascii="Times New Roman" w:eastAsia="Times New Roman" w:hAnsi="Times New Roman" w:cs="Times New Roman"/>
+          <w:b/>
+          <w:sz w:val="24"/>
+          <w:szCs w:val="24"/>
+        </w:rPr>
+        <w:t xml:space="preserve">a. Deliver Addis - </w:t>
+      </w:r>
+      <w:hyperlink r:id="rId11" w:history="1">
+        <w:r>
+          <w:rPr>
+            <w:rStyle w:val="Hyperlink"/>
+            <w:rFonts w:ascii="Times New Roman" w:eastAsia="Times New Roman" w:hAnsi="Times New Roman" w:cs="Times New Roman"/>
+            <w:b/>
+            <w:sz w:val="24"/>
+            <w:szCs w:val="24"/>
+          </w:rPr>
+          <w:t>https://deliveraddis.com/</w:t>
+        </w:r>
+      </w:hyperlink>
+    </w:p>
+    <w:p>
+      <w:pPr>
+        <w:spacing w:beforeLines="120" w:before="288" w:afterLines="120" w:after="288" w:line="360" w:lineRule="auto"/>
+        <w:jc w:val="both"/>
+        <w:rPr>
+          <w:rFonts w:ascii="Times New Roman" w:eastAsia="Times New Roman" w:hAnsi="Times New Roman" w:cs="Times New Roman"/>
+          <w:sz w:val="24"/>
+          <w:szCs w:val="24"/>
+        </w:rPr>
+      </w:pPr>
+      <w:r>
+        <w:rPr>
+          <w:rFonts w:ascii="Times New Roman" w:eastAsia="Times New Roman" w:hAnsi="Times New Roman" w:cs="Times New Roman"/>
+          <w:sz w:val="24"/>
+          <w:szCs w:val="24"/>
+        </w:rPr>
+        <w:t>This is the official website of Deliver Addis, a food delivery company that takes food orders and delivers them in Addis Ababa, Ethiopia. The company’s business is promoted by telling the users how the service works and what they can do.</w:t>
+      </w:r>
+    </w:p>
+    <w:p>
+      <w:pPr>
+        <w:spacing w:beforeLines="120" w:before="288" w:afterLines="120" w:after="288" w:line="360" w:lineRule="auto"/>
+        <w:jc w:val="both"/>
+        <w:rPr>
+          <w:rFonts w:ascii="Times New Roman" w:hAnsi="Times New Roman" w:cs="Times New Roman"/>
+          <w:sz w:val="24"/>
+          <w:szCs w:val="24"/>
+        </w:rPr>
+      </w:pPr>
+      <w:r>
+        <w:rPr>
+          <w:rFonts w:ascii="Times New Roman" w:eastAsia="Times New Roman" w:hAnsi="Times New Roman" w:cs="Times New Roman"/>
+          <w:b/>
+          <w:sz w:val="24"/>
+          <w:szCs w:val="24"/>
+        </w:rPr>
+        <w:t>b.</w:t>
+      </w:r>
+      <w:r>
+        <w:rPr>
+          <w:rFonts w:ascii="Times New Roman" w:hAnsi="Times New Roman" w:cs="Times New Roman"/>
+          <w:sz w:val="24"/>
+          <w:szCs w:val="24"/>
+        </w:rPr>
+        <w:t xml:space="preserve"> </w:t>
+      </w:r>
+      <w:r>
+        <w:rPr>
+          <w:rFonts w:ascii="Times New Roman" w:eastAsia="Times New Roman" w:hAnsi="Times New Roman" w:cs="Times New Roman"/>
+          <w:b/>
+          <w:sz w:val="24"/>
+          <w:szCs w:val="24"/>
+        </w:rPr>
+        <w:t xml:space="preserve">Zayride - </w:t>
+      </w:r>
+      <w:hyperlink r:id="rId12" w:history="1">
+        <w:r>
+          <w:rPr>
+            <w:rStyle w:val="Hyperlink"/>
+            <w:rFonts w:ascii="Times New Roman" w:eastAsia="Times New Roman" w:hAnsi="Times New Roman" w:cs="Times New Roman"/>
+            <w:b/>
+            <w:sz w:val="24"/>
+            <w:szCs w:val="24"/>
+          </w:rPr>
+          <w:t>http://www.zayride.com/</w:t>
+        </w:r>
+      </w:hyperlink>
+    </w:p>
+    <w:p>
+      <w:pPr>
+        <w:spacing w:beforeLines="120" w:before="288" w:afterLines="120" w:after="288" w:line="360" w:lineRule="auto"/>
+        <w:jc w:val="both"/>
+        <w:rPr>
+          <w:rFonts w:ascii="Times New Roman" w:hAnsi="Times New Roman" w:cs="Times New Roman"/>
+          <w:sz w:val="24"/>
+          <w:szCs w:val="24"/>
+        </w:rPr>
+      </w:pPr>
+      <w:r>
+        <w:rPr>
+          <w:rFonts w:ascii="Times New Roman" w:hAnsi="Times New Roman" w:cs="Times New Roman"/>
+          <w:sz w:val="24"/>
+          <w:szCs w:val="24"/>
+        </w:rPr>
+        <w:t>Zayride is a peer to peer ride sharing company that is based in Addis Ababa, Ethiopia. Their website promotes their business by telling users why they should use their services and how to use them.</w:t>
+      </w:r>
+    </w:p>
+    <w:p>
+      <w:pPr>
+        <w:spacing w:beforeLines="120" w:before="288" w:afterLines="120" w:after="288" w:line="360" w:lineRule="auto"/>
+        <w:jc w:val="both"/>
+        <w:rPr>
+          <w:rFonts w:ascii="Times New Roman" w:hAnsi="Times New Roman" w:cs="Times New Roman"/>
+          <w:b/>
+          <w:sz w:val="24"/>
+          <w:szCs w:val="24"/>
+        </w:rPr>
+      </w:pPr>
+      <w:r>
+        <w:rPr>
+          <w:rFonts w:ascii="Times New Roman" w:hAnsi="Times New Roman" w:cs="Times New Roman"/>
+          <w:b/>
+          <w:sz w:val="24"/>
+          <w:szCs w:val="24"/>
+        </w:rPr>
+        <w:t xml:space="preserve">C. </w:t>
+      </w:r>
+      <w:proofErr w:type="spellStart"/>
+      <w:r>
+        <w:rPr>
+          <w:rFonts w:ascii="Times New Roman" w:hAnsi="Times New Roman" w:cs="Times New Roman"/>
+          <w:b/>
+          <w:sz w:val="24"/>
+          <w:szCs w:val="24"/>
+        </w:rPr>
+        <w:t>Edenbusiness</w:t>
+      </w:r>
+      <w:proofErr w:type="spellEnd"/>
+      <w:r>
+        <w:rPr>
+          <w:rFonts w:ascii="Times New Roman" w:hAnsi="Times New Roman" w:cs="Times New Roman"/>
+          <w:sz w:val="24"/>
+          <w:szCs w:val="24"/>
+        </w:rPr>
+        <w:t xml:space="preserve"> - </w:t>
+      </w:r>
+      <w:hyperlink r:id="rId13" w:history="1">
+        <w:r>
+          <w:rPr>
+            <w:rStyle w:val="Hyperlink"/>
+            <w:rFonts w:ascii="Times New Roman" w:hAnsi="Times New Roman" w:cs="Times New Roman"/>
+            <w:b/>
+            <w:sz w:val="24"/>
+            <w:szCs w:val="24"/>
+          </w:rPr>
+          <w:t>http://www.edenbusiness-sc.com/</w:t>
+        </w:r>
+      </w:hyperlink>
+    </w:p>
+    <w:p>
+      <w:pPr>
+        <w:spacing w:beforeLines="120" w:before="288" w:afterLines="120" w:after="288" w:line="360" w:lineRule="auto"/>
+        <w:jc w:val="both"/>
+        <w:rPr>
+          <w:rFonts w:ascii="Times New Roman" w:hAnsi="Times New Roman" w:cs="Times New Roman"/>
+          <w:sz w:val="24"/>
+          <w:szCs w:val="24"/>
+        </w:rPr>
+      </w:pPr>
+      <w:r>
+        <w:rPr>
+          <w:rFonts w:ascii="Times New Roman" w:hAnsi="Times New Roman" w:cs="Times New Roman"/>
+          <w:sz w:val="24"/>
+          <w:szCs w:val="24"/>
+        </w:rPr>
+        <w:t>Eden businesses is a company that is focused on making Eden bottled water. Their website promotes their product by telling the user their dedication to the environment and their product.</w:t>
+      </w:r>
+    </w:p>
+    <w:p>
+      <w:pPr>
+        <w:spacing w:beforeLines="120" w:before="288" w:afterLines="120" w:after="288" w:line="360" w:lineRule="auto"/>
+        <w:jc w:val="both"/>
+        <w:rPr>
+          <w:rFonts w:ascii="Times New Roman" w:hAnsi="Times New Roman" w:cs="Times New Roman"/>
+          <w:b/>
+          <w:sz w:val="24"/>
+          <w:szCs w:val="24"/>
+        </w:rPr>
+      </w:pPr>
+      <w:r>
+        <w:rPr>
+          <w:rFonts w:ascii="Times New Roman" w:hAnsi="Times New Roman" w:cs="Times New Roman"/>
+          <w:b/>
+          <w:sz w:val="24"/>
+          <w:szCs w:val="24"/>
+        </w:rPr>
+        <w:t>4. Educational websites</w:t>
+      </w:r>
+    </w:p>
+    <w:p>
+      <w:pPr>
+        <w:spacing w:beforeLines="120" w:before="288" w:afterLines="120" w:after="288" w:line="360" w:lineRule="auto"/>
+        <w:jc w:val="both"/>
+        <w:rPr>
+          <w:rFonts w:ascii="Times New Roman" w:hAnsi="Times New Roman" w:cs="Times New Roman"/>
+          <w:sz w:val="24"/>
+          <w:szCs w:val="24"/>
+        </w:rPr>
+      </w:pPr>
+      <w:r>
+        <w:rPr>
+          <w:rFonts w:ascii="Times New Roman" w:hAnsi="Times New Roman" w:cs="Times New Roman"/>
+          <w:sz w:val="24"/>
+          <w:szCs w:val="24"/>
+        </w:rPr>
+        <w:t>These are websites that have resources that act as tools to enhance E-learning and supplement classroom teaching.</w:t>
+      </w:r>
+    </w:p>
+    <w:p>
+      <w:pPr>
+        <w:spacing w:beforeLines="120" w:before="288" w:afterLines="120" w:after="288" w:line="360" w:lineRule="auto"/>
+        <w:jc w:val="both"/>
+        <w:rPr>
+          <w:rFonts w:ascii="Times New Roman" w:hAnsi="Times New Roman" w:cs="Times New Roman"/>
+          <w:b/>
+          <w:sz w:val="24"/>
+          <w:szCs w:val="24"/>
+        </w:rPr>
+      </w:pPr>
+      <w:r>
+        <w:rPr>
+          <w:rFonts w:ascii="Times New Roman" w:hAnsi="Times New Roman" w:cs="Times New Roman"/>
+          <w:b/>
+          <w:sz w:val="24"/>
+          <w:szCs w:val="24"/>
+        </w:rPr>
+        <w:t>a. Udemy -</w:t>
+      </w:r>
+      <w:r>
+        <w:rPr>
+          <w:rFonts w:ascii="Times New Roman" w:hAnsi="Times New Roman" w:cs="Times New Roman"/>
+          <w:sz w:val="24"/>
+          <w:szCs w:val="24"/>
+        </w:rPr>
+        <w:t xml:space="preserve"> </w:t>
+      </w:r>
+      <w:hyperlink r:id="rId14" w:history="1">
+        <w:r>
+          <w:rPr>
+            <w:rStyle w:val="Hyperlink"/>
+            <w:rFonts w:ascii="Times New Roman" w:hAnsi="Times New Roman" w:cs="Times New Roman"/>
+            <w:b/>
+            <w:sz w:val="24"/>
+            <w:szCs w:val="24"/>
+          </w:rPr>
+          <w:t>https://www.udemy.com/</w:t>
+        </w:r>
+      </w:hyperlink>
+    </w:p>
+    <w:p>
+      <w:pPr>
+        <w:spacing w:beforeLines="120" w:before="288" w:afterLines="120" w:after="288" w:line="360" w:lineRule="auto"/>
+        <w:jc w:val="both"/>
+        <w:rPr>
+          <w:rFonts w:ascii="Times New Roman" w:hAnsi="Times New Roman" w:cs="Times New Roman"/>
+          <w:sz w:val="24"/>
+          <w:szCs w:val="24"/>
+        </w:rPr>
+      </w:pPr>
+      <w:r>
+        <w:rPr>
+          <w:rFonts w:ascii="Times New Roman" w:hAnsi="Times New Roman" w:cs="Times New Roman"/>
+          <w:sz w:val="24"/>
+          <w:szCs w:val="24"/>
+        </w:rPr>
+        <w:t>Udemy is one of the World's largest and cost-effective Online Learning platform. Their websites offer many types of courses in which you can enroll for a fair price.</w:t>
+      </w:r>
+    </w:p>
+    <w:p>
+      <w:pPr>
+        <w:spacing w:beforeLines="120" w:before="288" w:afterLines="120" w:after="288" w:line="360" w:lineRule="auto"/>
+        <w:jc w:val="both"/>
+        <w:rPr>
+          <w:rFonts w:ascii="Times New Roman" w:hAnsi="Times New Roman" w:cs="Times New Roman"/>
+          <w:b/>
+          <w:sz w:val="24"/>
+          <w:szCs w:val="24"/>
+        </w:rPr>
+      </w:pPr>
+      <w:r>
+        <w:rPr>
+          <w:rFonts w:ascii="Times New Roman" w:hAnsi="Times New Roman" w:cs="Times New Roman"/>
+          <w:b/>
+          <w:sz w:val="24"/>
+          <w:szCs w:val="24"/>
+        </w:rPr>
+        <w:t xml:space="preserve">b. Tutorialspoint - </w:t>
+      </w:r>
+      <w:hyperlink r:id="rId15" w:history="1">
+        <w:r>
+          <w:rPr>
+            <w:rStyle w:val="Hyperlink"/>
+            <w:rFonts w:ascii="Times New Roman" w:hAnsi="Times New Roman" w:cs="Times New Roman"/>
+            <w:b/>
+            <w:sz w:val="24"/>
+            <w:szCs w:val="24"/>
+          </w:rPr>
+          <w:t>https://www.tutorialspoint.com/</w:t>
+        </w:r>
+      </w:hyperlink>
+    </w:p>
+    <w:p>
+      <w:pPr>
+        <w:spacing w:beforeLines="120" w:before="288" w:afterLines="120" w:after="288" w:line="360" w:lineRule="auto"/>
+        <w:jc w:val="both"/>
+        <w:rPr>
+          <w:rFonts w:ascii="Times New Roman" w:hAnsi="Times New Roman" w:cs="Times New Roman"/>
+          <w:sz w:val="24"/>
+          <w:szCs w:val="24"/>
+        </w:rPr>
+      </w:pPr>
+      <w:r>
+        <w:rPr>
+          <w:rFonts w:ascii="Times New Roman" w:hAnsi="Times New Roman" w:cs="Times New Roman"/>
+          <w:sz w:val="24"/>
+          <w:szCs w:val="24"/>
+        </w:rPr>
+        <w:lastRenderedPageBreak/>
+        <w:t xml:space="preserve">Tutorialspoint is a website </w:t>
+      </w:r>
+      <w:proofErr w:type="gramStart"/>
+      <w:r>
+        <w:rPr>
+          <w:rFonts w:ascii="Times New Roman" w:hAnsi="Times New Roman" w:cs="Times New Roman"/>
+          <w:sz w:val="24"/>
+          <w:szCs w:val="24"/>
+        </w:rPr>
+        <w:t>that  offers</w:t>
+      </w:r>
+      <w:proofErr w:type="gramEnd"/>
+      <w:r>
+        <w:rPr>
+          <w:rFonts w:ascii="Times New Roman" w:hAnsi="Times New Roman" w:cs="Times New Roman"/>
+          <w:sz w:val="24"/>
+          <w:szCs w:val="24"/>
+        </w:rPr>
+        <w:t xml:space="preserve"> many types of programming tutorials. The resources are free to use and it’s a good starting point for young programmers.</w:t>
+      </w:r>
+    </w:p>
+    <w:p>
+      <w:pPr>
+        <w:spacing w:beforeLines="120" w:before="288" w:afterLines="120" w:after="288" w:line="360" w:lineRule="auto"/>
+        <w:jc w:val="both"/>
+        <w:rPr>
+          <w:rFonts w:ascii="Times New Roman" w:hAnsi="Times New Roman" w:cs="Times New Roman"/>
+          <w:b/>
+          <w:sz w:val="24"/>
+          <w:szCs w:val="24"/>
+        </w:rPr>
+      </w:pPr>
+      <w:r>
+        <w:rPr>
+          <w:rFonts w:ascii="Times New Roman" w:hAnsi="Times New Roman" w:cs="Times New Roman"/>
+          <w:b/>
+          <w:sz w:val="24"/>
+          <w:szCs w:val="24"/>
+        </w:rPr>
+        <w:t>c.</w:t>
+      </w:r>
+      <w:r>
+        <w:rPr>
+          <w:rFonts w:ascii="Times New Roman" w:hAnsi="Times New Roman" w:cs="Times New Roman"/>
+          <w:sz w:val="24"/>
+          <w:szCs w:val="24"/>
+        </w:rPr>
+        <w:t xml:space="preserve">  </w:t>
+      </w:r>
+      <w:r>
+        <w:rPr>
+          <w:rFonts w:ascii="Times New Roman" w:hAnsi="Times New Roman" w:cs="Times New Roman"/>
+          <w:b/>
+          <w:sz w:val="24"/>
+          <w:szCs w:val="24"/>
+        </w:rPr>
+        <w:t xml:space="preserve">w3schools - </w:t>
+      </w:r>
+      <w:hyperlink r:id="rId16" w:history="1">
+        <w:r>
+          <w:rPr>
+            <w:rStyle w:val="Hyperlink"/>
+            <w:rFonts w:ascii="Times New Roman" w:hAnsi="Times New Roman" w:cs="Times New Roman"/>
+            <w:b/>
+            <w:sz w:val="24"/>
+            <w:szCs w:val="24"/>
+          </w:rPr>
+          <w:t>https://www.w3schools.com/</w:t>
+        </w:r>
+      </w:hyperlink>
+    </w:p>
+    <w:p>
+      <w:pPr>
+        <w:spacing w:beforeLines="120" w:before="288" w:afterLines="120" w:after="288" w:line="360" w:lineRule="auto"/>
+        <w:jc w:val="both"/>
+        <w:rPr>
+          <w:rFonts w:ascii="Times New Roman" w:hAnsi="Times New Roman" w:cs="Times New Roman"/>
+          <w:sz w:val="24"/>
+          <w:szCs w:val="24"/>
+        </w:rPr>
+      </w:pPr>
+      <w:r>
+        <w:rPr>
+          <w:rFonts w:ascii="Times New Roman" w:hAnsi="Times New Roman" w:cs="Times New Roman"/>
+          <w:sz w:val="24"/>
+          <w:szCs w:val="24"/>
+        </w:rPr>
+        <w:t>w3schools is an E-learning website that is focused on web programming. here you can learn all basic functionality of web development's language for both frontend and backend.</w:t>
+      </w:r>
+    </w:p>
+    <w:p>
+      <w:pPr>
+        <w:spacing w:beforeLines="120" w:before="288" w:afterLines="120" w:after="288" w:line="360" w:lineRule="auto"/>
+        <w:jc w:val="both"/>
+        <w:rPr>
+          <w:rFonts w:ascii="Times New Roman" w:hAnsi="Times New Roman" w:cs="Times New Roman"/>
+          <w:b/>
+          <w:sz w:val="24"/>
+          <w:szCs w:val="24"/>
+        </w:rPr>
+      </w:pPr>
+      <w:r>
+        <w:rPr>
+          <w:rFonts w:ascii="Times New Roman" w:hAnsi="Times New Roman" w:cs="Times New Roman"/>
+          <w:b/>
+          <w:sz w:val="24"/>
+          <w:szCs w:val="24"/>
+        </w:rPr>
+        <w:t>5. Entertainment websites</w:t>
+      </w:r>
+    </w:p>
+    <w:p>
+      <w:pPr>
+        <w:spacing w:beforeLines="120" w:before="288" w:afterLines="120" w:after="288" w:line="360" w:lineRule="auto"/>
+        <w:jc w:val="both"/>
+        <w:rPr>
+          <w:rFonts w:ascii="Times New Roman" w:hAnsi="Times New Roman" w:cs="Times New Roman"/>
+          <w:sz w:val="24"/>
+          <w:szCs w:val="24"/>
+        </w:rPr>
+      </w:pPr>
+      <w:r>
+        <w:rPr>
+          <w:rFonts w:ascii="Times New Roman" w:hAnsi="Times New Roman" w:cs="Times New Roman"/>
+          <w:sz w:val="24"/>
+          <w:szCs w:val="24"/>
+        </w:rPr>
+        <w:t>These websites showcase entertaining information for visitors.</w:t>
+      </w:r>
+    </w:p>
+    <w:p>
+      <w:pPr>
+        <w:spacing w:beforeLines="120" w:before="288" w:afterLines="120" w:after="288" w:line="360" w:lineRule="auto"/>
+        <w:jc w:val="both"/>
+        <w:rPr>
+          <w:rFonts w:ascii="Times New Roman" w:hAnsi="Times New Roman" w:cs="Times New Roman"/>
+          <w:b/>
+          <w:sz w:val="24"/>
+          <w:szCs w:val="24"/>
+        </w:rPr>
+      </w:pPr>
+      <w:r>
+        <w:rPr>
+          <w:rFonts w:ascii="Times New Roman" w:hAnsi="Times New Roman" w:cs="Times New Roman"/>
+          <w:b/>
+          <w:sz w:val="24"/>
+          <w:szCs w:val="24"/>
+        </w:rPr>
+        <w:t xml:space="preserve">a. Hulu - </w:t>
+      </w:r>
+      <w:hyperlink r:id="rId17" w:history="1">
+        <w:r>
+          <w:rPr>
+            <w:rStyle w:val="Hyperlink"/>
+            <w:rFonts w:ascii="Times New Roman" w:hAnsi="Times New Roman" w:cs="Times New Roman"/>
+            <w:b/>
+            <w:sz w:val="24"/>
+            <w:szCs w:val="24"/>
+          </w:rPr>
+          <w:t>https://www.hulu.com/</w:t>
+        </w:r>
+      </w:hyperlink>
+    </w:p>
+    <w:p>
+      <w:pPr>
+        <w:spacing w:beforeLines="120" w:before="288" w:afterLines="120" w:after="288" w:line="360" w:lineRule="auto"/>
+        <w:jc w:val="both"/>
+        <w:rPr>
+          <w:rFonts w:ascii="Times New Roman" w:hAnsi="Times New Roman" w:cs="Times New Roman"/>
+          <w:sz w:val="24"/>
+          <w:szCs w:val="24"/>
+        </w:rPr>
+      </w:pPr>
+      <w:r>
+        <w:rPr>
+          <w:rFonts w:ascii="Times New Roman" w:hAnsi="Times New Roman" w:cs="Times New Roman"/>
+          <w:sz w:val="24"/>
+          <w:szCs w:val="24"/>
+        </w:rPr>
+        <w:t>Hulu is a video streaming service that offers premium video content from television shows to full movies.</w:t>
+      </w:r>
+    </w:p>
+    <w:p>
+      <w:pPr>
+        <w:spacing w:beforeLines="120" w:before="288" w:afterLines="120" w:after="288" w:line="360" w:lineRule="auto"/>
+        <w:jc w:val="both"/>
+        <w:rPr>
+          <w:rFonts w:ascii="Times New Roman" w:hAnsi="Times New Roman" w:cs="Times New Roman"/>
+          <w:b/>
+          <w:sz w:val="24"/>
+          <w:szCs w:val="24"/>
+        </w:rPr>
+      </w:pPr>
+      <w:r>
+        <w:rPr>
+          <w:rFonts w:ascii="Times New Roman" w:hAnsi="Times New Roman" w:cs="Times New Roman"/>
+          <w:b/>
+          <w:sz w:val="24"/>
+          <w:szCs w:val="24"/>
+        </w:rPr>
+        <w:t>b. Entertainment Tonight -</w:t>
+      </w:r>
+      <w:r>
+        <w:rPr>
+          <w:rFonts w:ascii="Times New Roman" w:hAnsi="Times New Roman" w:cs="Times New Roman"/>
+          <w:sz w:val="24"/>
+          <w:szCs w:val="24"/>
+        </w:rPr>
+        <w:t xml:space="preserve"> </w:t>
+      </w:r>
+      <w:hyperlink r:id="rId18" w:history="1">
+        <w:r>
+          <w:rPr>
+            <w:rStyle w:val="Hyperlink"/>
+            <w:rFonts w:ascii="Times New Roman" w:hAnsi="Times New Roman" w:cs="Times New Roman"/>
+            <w:b/>
+            <w:sz w:val="24"/>
+            <w:szCs w:val="24"/>
+          </w:rPr>
+          <w:t>https://www.etonline.com/</w:t>
+        </w:r>
+      </w:hyperlink>
+    </w:p>
+    <w:p>
+      <w:pPr>
+        <w:spacing w:beforeLines="120" w:before="288" w:afterLines="120" w:after="288" w:line="360" w:lineRule="auto"/>
+        <w:jc w:val="both"/>
+        <w:rPr>
+          <w:rFonts w:ascii="Times New Roman" w:hAnsi="Times New Roman" w:cs="Times New Roman"/>
+          <w:sz w:val="24"/>
+          <w:szCs w:val="24"/>
+        </w:rPr>
+      </w:pPr>
+      <w:r>
+        <w:rPr>
+          <w:rFonts w:ascii="Times New Roman" w:hAnsi="Times New Roman" w:cs="Times New Roman"/>
+          <w:sz w:val="24"/>
+          <w:szCs w:val="24"/>
+        </w:rPr>
+        <w:t>Entertainment Tonight is an American entertainment television newsmagazine that is distributed by CBS Television Distribution. Their website offers trending entertainment news from all over the world.</w:t>
+      </w:r>
+    </w:p>
+    <w:p>
+      <w:pPr>
+        <w:spacing w:beforeLines="120" w:before="288" w:afterLines="120" w:after="288" w:line="360" w:lineRule="auto"/>
+        <w:jc w:val="both"/>
+        <w:rPr>
+          <w:rFonts w:ascii="Times New Roman" w:hAnsi="Times New Roman" w:cs="Times New Roman"/>
+          <w:b/>
+          <w:sz w:val="24"/>
+          <w:szCs w:val="24"/>
+        </w:rPr>
+      </w:pPr>
+      <w:r>
+        <w:rPr>
+          <w:rFonts w:ascii="Times New Roman" w:hAnsi="Times New Roman" w:cs="Times New Roman"/>
+          <w:b/>
+          <w:sz w:val="24"/>
+          <w:szCs w:val="24"/>
+        </w:rPr>
+        <w:t>6. Advocacy websites</w:t>
+      </w:r>
+    </w:p>
+    <w:p>
+      <w:pPr>
+        <w:spacing w:beforeLines="120" w:before="288" w:afterLines="120" w:after="288" w:line="360" w:lineRule="auto"/>
+        <w:jc w:val="both"/>
+        <w:rPr>
+          <w:rFonts w:ascii="Times New Roman" w:hAnsi="Times New Roman" w:cs="Times New Roman"/>
+          <w:sz w:val="24"/>
+          <w:szCs w:val="24"/>
+        </w:rPr>
+      </w:pPr>
+      <w:r>
+        <w:rPr>
+          <w:rFonts w:ascii="Times New Roman" w:hAnsi="Times New Roman" w:cs="Times New Roman"/>
+          <w:sz w:val="24"/>
+          <w:szCs w:val="24"/>
+        </w:rPr>
+        <w:t>This kind of websites influence a particular group in half of another.</w:t>
+      </w:r>
+    </w:p>
+    <w:p>
+      <w:pPr>
+        <w:spacing w:beforeLines="120" w:before="288" w:afterLines="120" w:after="288" w:line="360" w:lineRule="auto"/>
+        <w:jc w:val="both"/>
+        <w:rPr>
+          <w:rFonts w:ascii="Times New Roman" w:hAnsi="Times New Roman" w:cs="Times New Roman"/>
+          <w:b/>
+          <w:sz w:val="24"/>
+          <w:szCs w:val="24"/>
+        </w:rPr>
+      </w:pPr>
+      <w:r>
+        <w:rPr>
+          <w:rFonts w:ascii="Times New Roman" w:hAnsi="Times New Roman" w:cs="Times New Roman"/>
+          <w:b/>
+          <w:sz w:val="24"/>
+          <w:szCs w:val="24"/>
+        </w:rPr>
+        <w:t xml:space="preserve">a. PETA - </w:t>
+      </w:r>
+      <w:hyperlink r:id="rId19" w:history="1">
+        <w:r>
+          <w:rPr>
+            <w:rStyle w:val="Hyperlink"/>
+            <w:rFonts w:ascii="Times New Roman" w:hAnsi="Times New Roman" w:cs="Times New Roman"/>
+            <w:b/>
+            <w:sz w:val="24"/>
+            <w:szCs w:val="24"/>
+          </w:rPr>
+          <w:t>https://www.peta.org/</w:t>
+        </w:r>
+      </w:hyperlink>
+    </w:p>
+    <w:p>
+      <w:pPr>
+        <w:spacing w:beforeLines="120" w:before="288" w:afterLines="120" w:after="288" w:line="360" w:lineRule="auto"/>
+        <w:jc w:val="both"/>
+        <w:rPr>
+          <w:rFonts w:ascii="Times New Roman" w:hAnsi="Times New Roman" w:cs="Times New Roman"/>
+          <w:sz w:val="24"/>
+          <w:szCs w:val="24"/>
+        </w:rPr>
+      </w:pPr>
+      <w:proofErr w:type="gramStart"/>
+      <w:r>
+        <w:rPr>
+          <w:rFonts w:ascii="Times New Roman" w:hAnsi="Times New Roman" w:cs="Times New Roman"/>
+          <w:sz w:val="24"/>
+          <w:szCs w:val="24"/>
+        </w:rPr>
+        <w:t>PETA(</w:t>
+      </w:r>
+      <w:proofErr w:type="gramEnd"/>
+      <w:r>
+        <w:rPr>
+          <w:rFonts w:ascii="Times New Roman" w:hAnsi="Times New Roman" w:cs="Times New Roman"/>
+          <w:sz w:val="24"/>
+          <w:szCs w:val="24"/>
+        </w:rPr>
+        <w:t xml:space="preserve">People for the Ethical Treatment of Animals) is a </w:t>
+      </w:r>
+      <w:proofErr w:type="spellStart"/>
+      <w:r>
+        <w:rPr>
+          <w:rFonts w:ascii="Times New Roman" w:hAnsi="Times New Roman" w:cs="Times New Roman"/>
+          <w:sz w:val="24"/>
+          <w:szCs w:val="24"/>
+        </w:rPr>
+        <w:t>non profit</w:t>
+      </w:r>
+      <w:proofErr w:type="spellEnd"/>
+      <w:r>
+        <w:rPr>
+          <w:rFonts w:ascii="Times New Roman" w:hAnsi="Times New Roman" w:cs="Times New Roman"/>
+          <w:sz w:val="24"/>
+          <w:szCs w:val="24"/>
+        </w:rPr>
+        <w:t xml:space="preserve"> animal rights organization. Their website promotes the idea that all animals should be treated equally.</w:t>
+      </w:r>
+    </w:p>
+    <w:p>
+      <w:pPr>
+        <w:spacing w:beforeLines="120" w:before="288" w:afterLines="120" w:after="288" w:line="360" w:lineRule="auto"/>
+        <w:jc w:val="both"/>
+        <w:rPr>
+          <w:rFonts w:ascii="Times New Roman" w:hAnsi="Times New Roman" w:cs="Times New Roman"/>
+          <w:b/>
+          <w:sz w:val="24"/>
+          <w:szCs w:val="24"/>
+        </w:rPr>
+      </w:pPr>
+      <w:r>
+        <w:rPr>
+          <w:rFonts w:ascii="Times New Roman" w:hAnsi="Times New Roman" w:cs="Times New Roman"/>
+          <w:b/>
+          <w:sz w:val="24"/>
+          <w:szCs w:val="24"/>
+        </w:rPr>
+        <w:t xml:space="preserve">b. The Nature Conservancy - </w:t>
+      </w:r>
+      <w:r>
+        <w:rPr>
+          <w:rFonts w:ascii="Times New Roman" w:hAnsi="Times New Roman" w:cs="Times New Roman"/>
+          <w:sz w:val="24"/>
+          <w:szCs w:val="24"/>
+        </w:rPr>
+        <w:t xml:space="preserve"> </w:t>
+      </w:r>
+      <w:hyperlink r:id="rId20" w:history="1">
+        <w:r>
+          <w:rPr>
+            <w:rStyle w:val="Hyperlink"/>
+            <w:rFonts w:ascii="Times New Roman" w:hAnsi="Times New Roman" w:cs="Times New Roman"/>
+            <w:b/>
+            <w:sz w:val="24"/>
+            <w:szCs w:val="24"/>
+          </w:rPr>
+          <w:t>https://www.nature.org/</w:t>
+        </w:r>
+      </w:hyperlink>
+    </w:p>
+    <w:p>
+      <w:pPr>
+        <w:spacing w:beforeLines="120" w:before="288" w:afterLines="120" w:after="288" w:line="360" w:lineRule="auto"/>
+        <w:jc w:val="both"/>
+        <w:rPr>
+          <w:rFonts w:ascii="Times New Roman" w:hAnsi="Times New Roman" w:cs="Times New Roman"/>
+          <w:sz w:val="24"/>
+          <w:szCs w:val="24"/>
+        </w:rPr>
+      </w:pPr>
+      <w:r>
+        <w:rPr>
+          <w:rFonts w:ascii="Times New Roman" w:hAnsi="Times New Roman" w:cs="Times New Roman"/>
+          <w:sz w:val="24"/>
+          <w:szCs w:val="24"/>
+        </w:rPr>
+        <w:lastRenderedPageBreak/>
+        <w:t>The nature conservancy website aims on creating awareness about conserving wild life, natural resources and building a better tomorrow.</w:t>
+      </w:r>
+    </w:p>
+    <w:p>
+      <w:pPr>
+        <w:spacing w:beforeLines="120" w:before="288" w:afterLines="120" w:after="288" w:line="360" w:lineRule="auto"/>
+        <w:jc w:val="both"/>
+        <w:rPr>
+          <w:rFonts w:ascii="Times New Roman" w:hAnsi="Times New Roman" w:cs="Times New Roman"/>
+          <w:b/>
+          <w:sz w:val="24"/>
+          <w:szCs w:val="24"/>
+        </w:rPr>
+      </w:pPr>
+      <w:r>
+        <w:rPr>
+          <w:rFonts w:ascii="Times New Roman" w:hAnsi="Times New Roman" w:cs="Times New Roman"/>
+          <w:b/>
+          <w:sz w:val="24"/>
+          <w:szCs w:val="24"/>
+        </w:rPr>
+        <w:t>7. Portal websites</w:t>
+      </w:r>
+    </w:p>
+    <w:p>
+      <w:pPr>
+        <w:spacing w:beforeLines="120" w:before="288" w:afterLines="120" w:after="288" w:line="360" w:lineRule="auto"/>
+        <w:jc w:val="both"/>
+        <w:rPr>
+          <w:rFonts w:ascii="Times New Roman" w:hAnsi="Times New Roman" w:cs="Times New Roman"/>
+          <w:sz w:val="24"/>
+          <w:szCs w:val="24"/>
+        </w:rPr>
+      </w:pPr>
+      <w:r>
+        <w:rPr>
+          <w:rFonts w:ascii="Times New Roman" w:hAnsi="Times New Roman" w:cs="Times New Roman"/>
+          <w:sz w:val="24"/>
+          <w:szCs w:val="24"/>
+        </w:rPr>
+        <w:t>A web portal is a specially designed website that often serves as the single point of access for information. It can also be considered a library of personalized and categorized content.</w:t>
+      </w:r>
+    </w:p>
+    <w:p>
+      <w:pPr>
+        <w:spacing w:beforeLines="120" w:before="288" w:afterLines="120" w:after="288" w:line="360" w:lineRule="auto"/>
+        <w:jc w:val="both"/>
+        <w:rPr>
+          <w:rFonts w:ascii="Times New Roman" w:hAnsi="Times New Roman" w:cs="Times New Roman"/>
+          <w:b/>
+          <w:sz w:val="24"/>
+          <w:szCs w:val="24"/>
+        </w:rPr>
+      </w:pPr>
+      <w:r>
+        <w:rPr>
+          <w:rFonts w:ascii="Times New Roman" w:hAnsi="Times New Roman" w:cs="Times New Roman"/>
+          <w:b/>
+          <w:sz w:val="24"/>
+          <w:szCs w:val="24"/>
+        </w:rPr>
+        <w:t xml:space="preserve">a. CopperPoint - </w:t>
+      </w:r>
+      <w:hyperlink r:id="rId21" w:history="1">
+        <w:r>
+          <w:rPr>
+            <w:rStyle w:val="Hyperlink"/>
+            <w:rFonts w:ascii="Times New Roman" w:hAnsi="Times New Roman" w:cs="Times New Roman"/>
+            <w:b/>
+            <w:sz w:val="24"/>
+            <w:szCs w:val="24"/>
+          </w:rPr>
+          <w:t>https://www.copperpoint.com/</w:t>
+        </w:r>
+      </w:hyperlink>
+    </w:p>
+    <w:p>
+      <w:pPr>
+        <w:spacing w:beforeLines="120" w:before="288" w:afterLines="120" w:after="288" w:line="360" w:lineRule="auto"/>
+        <w:jc w:val="both"/>
+        <w:rPr>
+          <w:rFonts w:ascii="Times New Roman" w:hAnsi="Times New Roman" w:cs="Times New Roman"/>
+          <w:sz w:val="24"/>
+          <w:szCs w:val="24"/>
+        </w:rPr>
+      </w:pPr>
+      <w:r>
+        <w:rPr>
+          <w:rFonts w:ascii="Times New Roman" w:hAnsi="Times New Roman" w:cs="Times New Roman"/>
+          <w:sz w:val="24"/>
+          <w:szCs w:val="24"/>
+        </w:rPr>
+        <w:t>the website offers a flexible web design that enables payments and account management for clients.</w:t>
+      </w:r>
+    </w:p>
+    <w:p>
+      <w:pPr>
+        <w:spacing w:beforeLines="120" w:before="288" w:afterLines="120" w:after="288" w:line="360" w:lineRule="auto"/>
+        <w:jc w:val="both"/>
+        <w:rPr>
+          <w:rFonts w:ascii="Times New Roman" w:hAnsi="Times New Roman" w:cs="Times New Roman"/>
+          <w:b/>
+          <w:sz w:val="24"/>
+          <w:szCs w:val="24"/>
+        </w:rPr>
+      </w:pPr>
+      <w:r>
+        <w:rPr>
+          <w:rFonts w:ascii="Times New Roman" w:hAnsi="Times New Roman" w:cs="Times New Roman"/>
+          <w:b/>
+          <w:sz w:val="24"/>
+          <w:szCs w:val="24"/>
+        </w:rPr>
+        <w:t xml:space="preserve">b. Stanford University AXESS - </w:t>
+      </w:r>
+      <w:hyperlink r:id="rId22" w:history="1">
+        <w:r>
+          <w:rPr>
+            <w:rStyle w:val="Hyperlink"/>
+            <w:rFonts w:ascii="Times New Roman" w:hAnsi="Times New Roman" w:cs="Times New Roman"/>
+            <w:b/>
+            <w:sz w:val="24"/>
+            <w:szCs w:val="24"/>
+          </w:rPr>
+          <w:t>https://axess.sahr.stanford.edu/</w:t>
+        </w:r>
+      </w:hyperlink>
+    </w:p>
+    <w:p>
+      <w:pPr>
+        <w:spacing w:beforeLines="120" w:before="288" w:afterLines="120" w:after="288" w:line="360" w:lineRule="auto"/>
+        <w:jc w:val="both"/>
+        <w:rPr>
+          <w:rFonts w:ascii="Times New Roman" w:hAnsi="Times New Roman" w:cs="Times New Roman"/>
+          <w:sz w:val="24"/>
+          <w:szCs w:val="24"/>
+        </w:rPr>
+      </w:pPr>
+      <w:r>
+        <w:rPr>
+          <w:rFonts w:ascii="Times New Roman" w:hAnsi="Times New Roman" w:cs="Times New Roman"/>
+          <w:sz w:val="24"/>
+          <w:szCs w:val="24"/>
+        </w:rPr>
+        <w:t>The portal enables functions as related to student enrollment &amp; financials, academic advising, teaching &amp; grading.</w:t>
+      </w:r>
+    </w:p>
+    <w:p>
+      <w:pPr>
+        <w:spacing w:beforeLines="120" w:before="288" w:afterLines="120" w:after="288" w:line="360" w:lineRule="auto"/>
+        <w:jc w:val="both"/>
+        <w:rPr>
+          <w:rFonts w:ascii="Times New Roman" w:hAnsi="Times New Roman" w:cs="Times New Roman"/>
+          <w:sz w:val="24"/>
+          <w:szCs w:val="24"/>
+        </w:rPr>
+      </w:pPr>
+    </w:p>
+    <w:p>
+      <w:pPr>
+        <w:spacing w:beforeLines="120" w:before="288" w:afterLines="120" w:after="288" w:line="360" w:lineRule="auto"/>
+        <w:jc w:val="both"/>
+        <w:rPr>
+          <w:rFonts w:ascii="Times New Roman" w:hAnsi="Times New Roman" w:cs="Times New Roman"/>
+          <w:b/>
+          <w:sz w:val="24"/>
+          <w:szCs w:val="24"/>
+        </w:rPr>
+      </w:pPr>
+      <w:r>
+        <w:rPr>
+          <w:rFonts w:ascii="Times New Roman" w:hAnsi="Times New Roman" w:cs="Times New Roman"/>
+          <w:b/>
+          <w:sz w:val="24"/>
+          <w:szCs w:val="24"/>
+        </w:rPr>
+        <w:t>8. Blog websites</w:t>
+      </w:r>
+    </w:p>
+    <w:p>
+      <w:pPr>
+        <w:spacing w:beforeLines="120" w:before="288" w:afterLines="120" w:after="288" w:line="360" w:lineRule="auto"/>
+        <w:jc w:val="both"/>
+        <w:rPr>
+          <w:rFonts w:ascii="Times New Roman" w:hAnsi="Times New Roman" w:cs="Times New Roman"/>
+          <w:sz w:val="24"/>
+          <w:szCs w:val="24"/>
+        </w:rPr>
+      </w:pPr>
+      <w:r>
+        <w:rPr>
+          <w:rFonts w:ascii="Times New Roman" w:hAnsi="Times New Roman" w:cs="Times New Roman"/>
+          <w:sz w:val="24"/>
+          <w:szCs w:val="24"/>
+        </w:rPr>
+        <w:t>A blog website is a discussion or informational website published on the Web consisting of discrete posts. Posts are typically displayed in reverse chronological order, so that the most recent post appears first, at the top of the web page.</w:t>
+      </w:r>
+    </w:p>
+    <w:p>
+      <w:pPr>
+        <w:spacing w:beforeLines="120" w:before="288" w:afterLines="120" w:after="288" w:line="360" w:lineRule="auto"/>
+        <w:jc w:val="both"/>
+        <w:rPr>
+          <w:rFonts w:ascii="Times New Roman" w:hAnsi="Times New Roman" w:cs="Times New Roman"/>
+          <w:b/>
+          <w:sz w:val="24"/>
+          <w:szCs w:val="24"/>
+        </w:rPr>
+      </w:pPr>
+      <w:r>
+        <w:rPr>
+          <w:rFonts w:ascii="Times New Roman" w:hAnsi="Times New Roman" w:cs="Times New Roman"/>
+          <w:b/>
+          <w:sz w:val="24"/>
+          <w:szCs w:val="24"/>
+        </w:rPr>
+        <w:t xml:space="preserve">a. </w:t>
+      </w:r>
+      <w:proofErr w:type="gramStart"/>
+      <w:r>
+        <w:rPr>
+          <w:rFonts w:ascii="Times New Roman" w:hAnsi="Times New Roman" w:cs="Times New Roman"/>
+          <w:b/>
+          <w:sz w:val="24"/>
+          <w:szCs w:val="24"/>
+        </w:rPr>
+        <w:t>blogger  -</w:t>
+      </w:r>
+      <w:proofErr w:type="gramEnd"/>
+      <w:r>
+        <w:rPr>
+          <w:rFonts w:ascii="Times New Roman" w:hAnsi="Times New Roman" w:cs="Times New Roman"/>
+          <w:b/>
+          <w:sz w:val="24"/>
+          <w:szCs w:val="24"/>
+        </w:rPr>
+        <w:t xml:space="preserve"> </w:t>
+      </w:r>
+      <w:hyperlink r:id="rId23" w:history="1">
+        <w:r>
+          <w:rPr>
+            <w:rStyle w:val="Hyperlink"/>
+            <w:rFonts w:ascii="Times New Roman" w:hAnsi="Times New Roman" w:cs="Times New Roman"/>
+            <w:b/>
+            <w:sz w:val="24"/>
+            <w:szCs w:val="24"/>
+          </w:rPr>
+          <w:t>https://www.blogger.com/</w:t>
+        </w:r>
+      </w:hyperlink>
+    </w:p>
+    <w:p>
+      <w:pPr>
+        <w:spacing w:beforeLines="120" w:before="288" w:afterLines="120" w:after="288" w:line="360" w:lineRule="auto"/>
+        <w:jc w:val="both"/>
+        <w:rPr>
+          <w:rFonts w:ascii="Times New Roman" w:hAnsi="Times New Roman" w:cs="Times New Roman"/>
+          <w:sz w:val="24"/>
+          <w:szCs w:val="24"/>
+        </w:rPr>
+      </w:pPr>
+      <w:r>
+        <w:rPr>
+          <w:rFonts w:ascii="Times New Roman" w:hAnsi="Times New Roman" w:cs="Times New Roman"/>
+          <w:sz w:val="24"/>
+          <w:szCs w:val="24"/>
+        </w:rPr>
+        <w:t>blogger is a google supported platform where you can write blogs. Then your blogs are posted under a sub domain “example.blogspot.com”.</w:t>
+      </w:r>
+    </w:p>
+    <w:p>
+      <w:pPr>
+        <w:spacing w:beforeLines="120" w:before="288" w:afterLines="120" w:after="288" w:line="360" w:lineRule="auto"/>
+        <w:jc w:val="both"/>
+        <w:rPr>
+          <w:rFonts w:ascii="Times New Roman" w:hAnsi="Times New Roman" w:cs="Times New Roman"/>
+          <w:b/>
+          <w:sz w:val="24"/>
+          <w:szCs w:val="24"/>
+        </w:rPr>
+      </w:pPr>
+      <w:r>
+        <w:rPr>
+          <w:rFonts w:ascii="Times New Roman" w:hAnsi="Times New Roman" w:cs="Times New Roman"/>
+          <w:b/>
+          <w:sz w:val="24"/>
+          <w:szCs w:val="24"/>
+        </w:rPr>
+        <w:t xml:space="preserve">b. </w:t>
+      </w:r>
+      <w:proofErr w:type="gramStart"/>
+      <w:r>
+        <w:rPr>
+          <w:rFonts w:ascii="Times New Roman" w:hAnsi="Times New Roman" w:cs="Times New Roman"/>
+          <w:b/>
+          <w:sz w:val="24"/>
+          <w:szCs w:val="24"/>
+        </w:rPr>
+        <w:t>WordPress  -</w:t>
+      </w:r>
+      <w:proofErr w:type="gramEnd"/>
+      <w:r>
+        <w:rPr>
+          <w:rFonts w:ascii="Times New Roman" w:hAnsi="Times New Roman" w:cs="Times New Roman"/>
+          <w:b/>
+          <w:sz w:val="24"/>
+          <w:szCs w:val="24"/>
+        </w:rPr>
+        <w:t xml:space="preserve"> </w:t>
+      </w:r>
+      <w:hyperlink r:id="rId24" w:history="1">
+        <w:r>
+          <w:rPr>
+            <w:rStyle w:val="Hyperlink"/>
+            <w:rFonts w:ascii="Times New Roman" w:hAnsi="Times New Roman" w:cs="Times New Roman"/>
+            <w:b/>
+            <w:sz w:val="24"/>
+            <w:szCs w:val="24"/>
+          </w:rPr>
+          <w:t>https://wordpress.com/</w:t>
+        </w:r>
+      </w:hyperlink>
+    </w:p>
+    <w:p>
+      <w:pPr>
+        <w:spacing w:beforeLines="120" w:before="288" w:afterLines="120" w:after="288" w:line="360" w:lineRule="auto"/>
+        <w:jc w:val="both"/>
+        <w:rPr>
+          <w:rFonts w:ascii="Times New Roman" w:hAnsi="Times New Roman" w:cs="Times New Roman"/>
+          <w:sz w:val="24"/>
+          <w:szCs w:val="24"/>
+        </w:rPr>
+      </w:pPr>
+      <w:r>
+        <w:rPr>
+          <w:rFonts w:ascii="Times New Roman" w:hAnsi="Times New Roman" w:cs="Times New Roman"/>
+          <w:sz w:val="24"/>
+          <w:szCs w:val="24"/>
+        </w:rPr>
+        <w:t xml:space="preserve">word press is one of the easy to setup and flexible blogging platforms. </w:t>
+      </w:r>
+    </w:p>
+    <w:p>
+      <w:pPr>
+        <w:spacing w:beforeLines="120" w:before="288" w:afterLines="120" w:after="288" w:line="360" w:lineRule="auto"/>
+        <w:jc w:val="both"/>
+        <w:rPr>
+          <w:rFonts w:ascii="Times New Roman" w:hAnsi="Times New Roman" w:cs="Times New Roman"/>
+          <w:b/>
+          <w:sz w:val="24"/>
+          <w:szCs w:val="24"/>
+        </w:rPr>
+      </w:pPr>
+      <w:r>
+        <w:rPr>
+          <w:rFonts w:ascii="Times New Roman" w:hAnsi="Times New Roman" w:cs="Times New Roman"/>
+          <w:b/>
+          <w:sz w:val="24"/>
+          <w:szCs w:val="24"/>
+        </w:rPr>
+        <w:lastRenderedPageBreak/>
+        <w:t>9. Wiki websites</w:t>
+      </w:r>
+    </w:p>
+    <w:p>
+      <w:pPr>
+        <w:spacing w:beforeLines="120" w:before="288" w:afterLines="120" w:after="288" w:line="360" w:lineRule="auto"/>
+        <w:jc w:val="both"/>
+        <w:rPr>
+          <w:rFonts w:ascii="Times New Roman" w:hAnsi="Times New Roman" w:cs="Times New Roman"/>
+          <w:sz w:val="24"/>
+          <w:szCs w:val="24"/>
+        </w:rPr>
+      </w:pPr>
+      <w:r>
+        <w:rPr>
+          <w:rFonts w:ascii="Times New Roman" w:hAnsi="Times New Roman" w:cs="Times New Roman"/>
+          <w:sz w:val="24"/>
+          <w:szCs w:val="24"/>
+        </w:rPr>
+        <w:t>A wiki website is a website that allows anyone to add, delete, or revise content by using a web browser</w:t>
+      </w:r>
+    </w:p>
+    <w:p>
+      <w:pPr>
+        <w:spacing w:beforeLines="120" w:before="288" w:afterLines="120" w:after="288" w:line="360" w:lineRule="auto"/>
+        <w:jc w:val="both"/>
+        <w:rPr>
+          <w:rFonts w:ascii="Times New Roman" w:hAnsi="Times New Roman" w:cs="Times New Roman"/>
+          <w:b/>
+          <w:sz w:val="24"/>
+          <w:szCs w:val="24"/>
+        </w:rPr>
+      </w:pPr>
+      <w:r>
+        <w:rPr>
+          <w:rFonts w:ascii="Times New Roman" w:hAnsi="Times New Roman" w:cs="Times New Roman"/>
+          <w:b/>
+          <w:sz w:val="24"/>
+          <w:szCs w:val="24"/>
+        </w:rPr>
+        <w:t xml:space="preserve">a. Wiki </w:t>
+      </w:r>
+      <w:proofErr w:type="gramStart"/>
+      <w:r>
+        <w:rPr>
+          <w:rFonts w:ascii="Times New Roman" w:hAnsi="Times New Roman" w:cs="Times New Roman"/>
+          <w:b/>
+          <w:sz w:val="24"/>
+          <w:szCs w:val="24"/>
+        </w:rPr>
+        <w:t>How  -</w:t>
+      </w:r>
+      <w:proofErr w:type="gramEnd"/>
+      <w:r>
+        <w:rPr>
+          <w:rFonts w:ascii="Times New Roman" w:hAnsi="Times New Roman" w:cs="Times New Roman"/>
+          <w:b/>
+          <w:sz w:val="24"/>
+          <w:szCs w:val="24"/>
+        </w:rPr>
+        <w:t xml:space="preserve"> </w:t>
+      </w:r>
+      <w:hyperlink r:id="rId25" w:history="1">
+        <w:r>
+          <w:rPr>
+            <w:rStyle w:val="Hyperlink"/>
+            <w:rFonts w:ascii="Times New Roman" w:hAnsi="Times New Roman" w:cs="Times New Roman"/>
+            <w:b/>
+            <w:sz w:val="24"/>
+            <w:szCs w:val="24"/>
+          </w:rPr>
+          <w:t>https://www.wikihow.com</w:t>
+        </w:r>
+      </w:hyperlink>
+    </w:p>
+    <w:p>
+      <w:pPr>
+        <w:spacing w:beforeLines="120" w:before="288" w:afterLines="120" w:after="288" w:line="360" w:lineRule="auto"/>
+        <w:jc w:val="both"/>
+        <w:rPr>
+          <w:rFonts w:ascii="Times New Roman" w:hAnsi="Times New Roman" w:cs="Times New Roman"/>
+          <w:sz w:val="24"/>
+          <w:szCs w:val="24"/>
+        </w:rPr>
+      </w:pPr>
+      <w:r>
+        <w:rPr>
+          <w:rFonts w:ascii="Times New Roman" w:hAnsi="Times New Roman" w:cs="Times New Roman"/>
+          <w:sz w:val="24"/>
+          <w:szCs w:val="24"/>
+        </w:rPr>
+        <w:t>The website consists of an extensive database of how-to guides.</w:t>
+      </w:r>
+    </w:p>
+    <w:p>
+      <w:pPr>
+        <w:spacing w:beforeLines="120" w:before="288" w:afterLines="120" w:after="288" w:line="360" w:lineRule="auto"/>
+        <w:jc w:val="both"/>
+        <w:rPr>
+          <w:rFonts w:ascii="Times New Roman" w:hAnsi="Times New Roman" w:cs="Times New Roman"/>
+          <w:b/>
+          <w:sz w:val="24"/>
+          <w:szCs w:val="24"/>
+        </w:rPr>
+      </w:pPr>
+      <w:r>
+        <w:rPr>
+          <w:rFonts w:ascii="Times New Roman" w:hAnsi="Times New Roman" w:cs="Times New Roman"/>
+          <w:b/>
+          <w:sz w:val="24"/>
+          <w:szCs w:val="24"/>
+        </w:rPr>
+        <w:t xml:space="preserve">b. Wikipedia - </w:t>
+      </w:r>
+      <w:hyperlink r:id="rId26" w:history="1">
+        <w:r>
+          <w:rPr>
+            <w:rStyle w:val="Hyperlink"/>
+            <w:rFonts w:ascii="Times New Roman" w:hAnsi="Times New Roman" w:cs="Times New Roman"/>
+            <w:b/>
+            <w:sz w:val="24"/>
+            <w:szCs w:val="24"/>
+          </w:rPr>
+          <w:t>https://en.wikipedia.org</w:t>
+        </w:r>
+      </w:hyperlink>
+    </w:p>
+    <w:p>
+      <w:pPr>
+        <w:spacing w:beforeLines="120" w:before="288" w:afterLines="120" w:after="288" w:line="360" w:lineRule="auto"/>
+        <w:jc w:val="both"/>
+        <w:rPr>
+          <w:rFonts w:ascii="Times New Roman" w:hAnsi="Times New Roman" w:cs="Times New Roman"/>
+          <w:sz w:val="24"/>
+          <w:szCs w:val="24"/>
+        </w:rPr>
+      </w:pPr>
+      <w:r>
+        <w:rPr>
+          <w:rFonts w:ascii="Times New Roman" w:hAnsi="Times New Roman" w:cs="Times New Roman"/>
+          <w:sz w:val="24"/>
+          <w:szCs w:val="24"/>
+        </w:rPr>
+        <w:t>Since Wikipedia is a wiki website the pages are made by lots of people writing together. But not everyone can make changes or create articles and get their content approved. one needs to follow strict Wikipedia guidelines someone who has experiencing of writing Wikipedia pages.</w:t>
+      </w:r>
+    </w:p>
+    <w:p>
+      <w:pPr>
+        <w:spacing w:beforeLines="120" w:before="288" w:afterLines="120" w:after="288" w:line="360" w:lineRule="auto"/>
+        <w:jc w:val="both"/>
+        <w:rPr>
+          <w:rFonts w:ascii="Times New Roman" w:hAnsi="Times New Roman" w:cs="Times New Roman"/>
+          <w:b/>
+          <w:sz w:val="24"/>
+          <w:szCs w:val="24"/>
+        </w:rPr>
+      </w:pPr>
+      <w:r>
+        <w:rPr>
+          <w:rFonts w:ascii="Times New Roman" w:hAnsi="Times New Roman" w:cs="Times New Roman"/>
+          <w:b/>
+          <w:sz w:val="24"/>
+          <w:szCs w:val="24"/>
+        </w:rPr>
+        <w:t>10. Social Networks</w:t>
+      </w:r>
+    </w:p>
+    <w:p>
+      <w:pPr>
+        <w:spacing w:beforeLines="120" w:before="288" w:afterLines="120" w:after="288" w:line="360" w:lineRule="auto"/>
+        <w:jc w:val="both"/>
+        <w:rPr>
+          <w:rFonts w:ascii="Times New Roman" w:hAnsi="Times New Roman" w:cs="Times New Roman"/>
+          <w:sz w:val="24"/>
+          <w:szCs w:val="24"/>
+        </w:rPr>
+      </w:pPr>
+      <w:r>
+        <w:rPr>
+          <w:rFonts w:ascii="Times New Roman" w:hAnsi="Times New Roman" w:cs="Times New Roman"/>
+          <w:sz w:val="24"/>
+          <w:szCs w:val="24"/>
+        </w:rPr>
+        <w:t>Social networks are websites that help you connect to people all across the globe.</w:t>
+      </w:r>
+    </w:p>
+    <w:p>
+      <w:pPr>
+        <w:spacing w:beforeLines="120" w:before="288" w:afterLines="120" w:after="288" w:line="360" w:lineRule="auto"/>
+        <w:jc w:val="both"/>
+        <w:rPr>
+          <w:rFonts w:ascii="Times New Roman" w:hAnsi="Times New Roman" w:cs="Times New Roman"/>
+          <w:b/>
+          <w:sz w:val="24"/>
+          <w:szCs w:val="24"/>
+        </w:rPr>
+      </w:pPr>
+      <w:r>
+        <w:rPr>
+          <w:rFonts w:ascii="Times New Roman" w:hAnsi="Times New Roman" w:cs="Times New Roman"/>
+          <w:b/>
+          <w:sz w:val="24"/>
+          <w:szCs w:val="24"/>
+        </w:rPr>
+        <w:t xml:space="preserve">a. Facebook - </w:t>
+      </w:r>
+      <w:hyperlink r:id="rId27" w:history="1">
+        <w:r>
+          <w:rPr>
+            <w:rStyle w:val="Hyperlink"/>
+            <w:rFonts w:ascii="Times New Roman" w:hAnsi="Times New Roman" w:cs="Times New Roman"/>
+            <w:b/>
+            <w:sz w:val="24"/>
+            <w:szCs w:val="24"/>
+          </w:rPr>
+          <w:t>https://www.facebook.com/</w:t>
+        </w:r>
+      </w:hyperlink>
+    </w:p>
+    <w:p>
+      <w:pPr>
+        <w:spacing w:beforeLines="120" w:before="288" w:afterLines="120" w:after="288" w:line="360" w:lineRule="auto"/>
+        <w:jc w:val="both"/>
+        <w:rPr>
+          <w:rFonts w:ascii="Times New Roman" w:hAnsi="Times New Roman" w:cs="Times New Roman"/>
+          <w:sz w:val="24"/>
+          <w:szCs w:val="24"/>
+        </w:rPr>
+      </w:pPr>
+      <w:r>
+        <w:rPr>
+          <w:rFonts w:ascii="Times New Roman" w:hAnsi="Times New Roman" w:cs="Times New Roman"/>
+          <w:sz w:val="24"/>
+          <w:szCs w:val="24"/>
+        </w:rPr>
+        <w:t>Facebook is a social network where users can basically post text, photos and multimedia which is shared with any other users.</w:t>
+      </w:r>
+    </w:p>
+    <w:p>
+      <w:pPr>
+        <w:spacing w:beforeLines="120" w:before="288" w:afterLines="120" w:after="288" w:line="360" w:lineRule="auto"/>
+        <w:jc w:val="both"/>
+        <w:rPr>
+          <w:rFonts w:ascii="Times New Roman" w:hAnsi="Times New Roman" w:cs="Times New Roman"/>
+          <w:b/>
+          <w:sz w:val="24"/>
+          <w:szCs w:val="24"/>
+        </w:rPr>
+      </w:pPr>
+      <w:r>
+        <w:rPr>
+          <w:rFonts w:ascii="Times New Roman" w:hAnsi="Times New Roman" w:cs="Times New Roman"/>
+          <w:b/>
+          <w:sz w:val="24"/>
+          <w:szCs w:val="24"/>
+        </w:rPr>
+        <w:t xml:space="preserve">b. Twitter – </w:t>
+      </w:r>
+      <w:hyperlink r:id="rId28" w:history="1">
+        <w:r>
+          <w:rPr>
+            <w:rStyle w:val="Hyperlink"/>
+            <w:rFonts w:ascii="Times New Roman" w:hAnsi="Times New Roman" w:cs="Times New Roman"/>
+            <w:b/>
+            <w:sz w:val="24"/>
+            <w:szCs w:val="24"/>
+          </w:rPr>
+          <w:t>https://twitter.com/</w:t>
+        </w:r>
+      </w:hyperlink>
+    </w:p>
+    <w:p>
+      <w:pPr>
+        <w:spacing w:beforeLines="120" w:before="288" w:afterLines="120" w:after="288" w:line="360" w:lineRule="auto"/>
+        <w:jc w:val="both"/>
+        <w:rPr>
+          <w:rFonts w:ascii="Times New Roman" w:hAnsi="Times New Roman" w:cs="Times New Roman"/>
+          <w:sz w:val="24"/>
+          <w:szCs w:val="24"/>
+        </w:rPr>
+      </w:pPr>
+      <w:r>
+        <w:rPr>
+          <w:rFonts w:ascii="Times New Roman" w:hAnsi="Times New Roman" w:cs="Times New Roman"/>
+          <w:sz w:val="24"/>
+          <w:szCs w:val="24"/>
+        </w:rPr>
+        <w:t>Twitter is a social networking service on which users post and interact with messages known as "tweets".</w:t>
+      </w:r>
+    </w:p>
+    <w:p>
+      <w:pPr>
+        <w:spacing w:beforeLines="120" w:before="288" w:afterLines="120" w:after="288" w:line="360" w:lineRule="auto"/>
+        <w:jc w:val="both"/>
+        <w:rPr>
+          <w:rFonts w:ascii="Times New Roman" w:hAnsi="Times New Roman" w:cs="Times New Roman"/>
+          <w:b/>
+          <w:sz w:val="24"/>
+          <w:szCs w:val="24"/>
+        </w:rPr>
+      </w:pPr>
+      <w:r>
+        <w:rPr>
+          <w:rFonts w:ascii="Times New Roman" w:hAnsi="Times New Roman" w:cs="Times New Roman"/>
+          <w:b/>
+          <w:sz w:val="24"/>
+          <w:szCs w:val="24"/>
+        </w:rPr>
+        <w:t xml:space="preserve">11. Content aggregator websites </w:t>
+      </w:r>
+    </w:p>
+    <w:p>
+      <w:pPr>
+        <w:spacing w:beforeLines="120" w:before="288" w:afterLines="120" w:after="288" w:line="360" w:lineRule="auto"/>
+        <w:jc w:val="both"/>
+        <w:rPr>
+          <w:rFonts w:ascii="Times New Roman" w:hAnsi="Times New Roman" w:cs="Times New Roman"/>
+          <w:sz w:val="24"/>
+          <w:szCs w:val="24"/>
+        </w:rPr>
+      </w:pPr>
+      <w:r>
+        <w:rPr>
+          <w:rFonts w:ascii="Times New Roman" w:hAnsi="Times New Roman" w:cs="Times New Roman"/>
+          <w:sz w:val="24"/>
+          <w:szCs w:val="24"/>
+        </w:rPr>
+        <w:t>A content aggregator website is a site that collects data from other sources across the internet and puts the information in one place where users can access it.</w:t>
+      </w:r>
+    </w:p>
+    <w:p>
+      <w:pPr>
+        <w:spacing w:beforeLines="120" w:before="288" w:afterLines="120" w:after="288" w:line="360" w:lineRule="auto"/>
+        <w:jc w:val="both"/>
+        <w:rPr>
+          <w:rFonts w:ascii="Times New Roman" w:hAnsi="Times New Roman" w:cs="Times New Roman"/>
+          <w:b/>
+          <w:sz w:val="24"/>
+          <w:szCs w:val="24"/>
+        </w:rPr>
+      </w:pPr>
+      <w:r>
+        <w:rPr>
+          <w:rFonts w:ascii="Times New Roman" w:hAnsi="Times New Roman" w:cs="Times New Roman"/>
+          <w:b/>
+          <w:sz w:val="24"/>
+          <w:szCs w:val="24"/>
+        </w:rPr>
+        <w:t xml:space="preserve">a. Google News - </w:t>
+      </w:r>
+      <w:hyperlink r:id="rId29" w:history="1">
+        <w:r>
+          <w:rPr>
+            <w:rStyle w:val="Hyperlink"/>
+            <w:rFonts w:ascii="Times New Roman" w:hAnsi="Times New Roman" w:cs="Times New Roman"/>
+            <w:b/>
+            <w:sz w:val="24"/>
+            <w:szCs w:val="24"/>
+          </w:rPr>
+          <w:t>https://news.google.com/</w:t>
+        </w:r>
+      </w:hyperlink>
+    </w:p>
+    <w:p>
+      <w:pPr>
+        <w:spacing w:beforeLines="120" w:before="288" w:afterLines="120" w:after="288" w:line="360" w:lineRule="auto"/>
+        <w:jc w:val="both"/>
+        <w:rPr>
+          <w:rFonts w:ascii="Times New Roman" w:hAnsi="Times New Roman" w:cs="Times New Roman"/>
+          <w:sz w:val="24"/>
+          <w:szCs w:val="24"/>
+        </w:rPr>
+      </w:pPr>
+      <w:r>
+        <w:rPr>
+          <w:rFonts w:ascii="Times New Roman" w:hAnsi="Times New Roman" w:cs="Times New Roman"/>
+          <w:sz w:val="24"/>
+          <w:szCs w:val="24"/>
+        </w:rPr>
+        <w:lastRenderedPageBreak/>
+        <w:t>Google news is a news aggregator that is powered by google. The news served by the website are compiled by various sites and presented according to user’s preference.</w:t>
+      </w:r>
+    </w:p>
+    <w:p>
+      <w:pPr>
+        <w:spacing w:beforeLines="120" w:before="288" w:afterLines="120" w:after="288" w:line="360" w:lineRule="auto"/>
+        <w:jc w:val="both"/>
+        <w:rPr>
+          <w:rFonts w:ascii="Times New Roman" w:hAnsi="Times New Roman" w:cs="Times New Roman"/>
+          <w:b/>
+          <w:sz w:val="24"/>
+          <w:szCs w:val="24"/>
+        </w:rPr>
+      </w:pPr>
+      <w:r>
+        <w:rPr>
+          <w:rFonts w:ascii="Times New Roman" w:hAnsi="Times New Roman" w:cs="Times New Roman"/>
+          <w:b/>
+          <w:sz w:val="24"/>
+          <w:szCs w:val="24"/>
+        </w:rPr>
+        <w:t xml:space="preserve">b. Alltop - </w:t>
+      </w:r>
+      <w:hyperlink r:id="rId30" w:history="1">
+        <w:r>
+          <w:rPr>
+            <w:rStyle w:val="Hyperlink"/>
+            <w:rFonts w:ascii="Times New Roman" w:hAnsi="Times New Roman" w:cs="Times New Roman"/>
+            <w:b/>
+            <w:sz w:val="24"/>
+            <w:szCs w:val="24"/>
+          </w:rPr>
+          <w:t>https://alltop.com/</w:t>
+        </w:r>
+      </w:hyperlink>
+    </w:p>
+    <w:p>
+      <w:pPr>
+        <w:spacing w:beforeLines="120" w:before="288" w:afterLines="120" w:after="288" w:line="360" w:lineRule="auto"/>
+        <w:jc w:val="both"/>
+        <w:rPr>
+          <w:rFonts w:ascii="Times New Roman" w:hAnsi="Times New Roman" w:cs="Times New Roman"/>
+          <w:sz w:val="24"/>
+          <w:szCs w:val="24"/>
+        </w:rPr>
+      </w:pPr>
+      <w:r>
+        <w:rPr>
+          <w:rFonts w:ascii="Times New Roman" w:hAnsi="Times New Roman" w:cs="Times New Roman"/>
+          <w:sz w:val="24"/>
+          <w:szCs w:val="24"/>
+        </w:rPr>
+        <w:t>Alltop aggregates all of the top news and information in real time. What’s neat about Alltop is that you can search for specific topics and then view aggregated content from some of the top blogs for that specific topic.</w:t>
+      </w:r>
+    </w:p>
+    <w:p>
+      <w:pPr>
+        <w:spacing w:beforeLines="120" w:before="288" w:afterLines="120" w:after="288" w:line="360" w:lineRule="auto"/>
+        <w:jc w:val="both"/>
+        <w:rPr>
+          <w:rFonts w:ascii="Times New Roman" w:hAnsi="Times New Roman" w:cs="Times New Roman"/>
+          <w:b/>
+          <w:sz w:val="24"/>
+          <w:szCs w:val="24"/>
+        </w:rPr>
+      </w:pPr>
+      <w:r>
+        <w:rPr>
+          <w:rFonts w:ascii="Times New Roman" w:hAnsi="Times New Roman" w:cs="Times New Roman"/>
+          <w:b/>
+          <w:sz w:val="24"/>
+          <w:szCs w:val="24"/>
+        </w:rPr>
+        <w:t xml:space="preserve">12. Personal websites </w:t>
+      </w:r>
+    </w:p>
+    <w:p>
+      <w:pPr>
+        <w:spacing w:beforeLines="120" w:before="288" w:afterLines="120" w:after="288" w:line="360" w:lineRule="auto"/>
+        <w:jc w:val="both"/>
+        <w:rPr>
+          <w:rFonts w:ascii="Times New Roman" w:hAnsi="Times New Roman" w:cs="Times New Roman"/>
+          <w:sz w:val="24"/>
+          <w:szCs w:val="24"/>
+        </w:rPr>
+      </w:pPr>
+      <w:r>
+        <w:rPr>
+          <w:rFonts w:ascii="Times New Roman" w:hAnsi="Times New Roman" w:cs="Times New Roman"/>
+          <w:sz w:val="24"/>
+          <w:szCs w:val="24"/>
+        </w:rPr>
+        <w:t>Personal websites are websites that are created to contain personal content instead of representing an organization.</w:t>
+      </w:r>
+    </w:p>
+    <w:p>
+      <w:pPr>
+        <w:spacing w:beforeLines="120" w:before="288" w:afterLines="120" w:after="288" w:line="360" w:lineRule="auto"/>
+        <w:jc w:val="both"/>
+        <w:rPr>
+          <w:rFonts w:ascii="Times New Roman" w:hAnsi="Times New Roman" w:cs="Times New Roman"/>
+          <w:b/>
+          <w:sz w:val="24"/>
+          <w:szCs w:val="24"/>
+        </w:rPr>
+      </w:pPr>
+      <w:r>
+        <w:rPr>
+          <w:rFonts w:ascii="Times New Roman" w:hAnsi="Times New Roman" w:cs="Times New Roman"/>
+          <w:b/>
+          <w:sz w:val="24"/>
+          <w:szCs w:val="24"/>
+        </w:rPr>
+        <w:t xml:space="preserve">a. Quinton Harris - </w:t>
+      </w:r>
+      <w:hyperlink r:id="rId31" w:history="1">
+        <w:r>
+          <w:rPr>
+            <w:rStyle w:val="Hyperlink"/>
+            <w:rFonts w:ascii="Times New Roman" w:hAnsi="Times New Roman" w:cs="Times New Roman"/>
+            <w:b/>
+            <w:sz w:val="24"/>
+            <w:szCs w:val="24"/>
+          </w:rPr>
+          <w:t>http://quinntonharris.mystrikingly.com/</w:t>
+        </w:r>
+      </w:hyperlink>
+    </w:p>
+    <w:p>
+      <w:pPr>
+        <w:spacing w:beforeLines="120" w:before="288" w:afterLines="120" w:after="288" w:line="360" w:lineRule="auto"/>
+        <w:jc w:val="both"/>
+        <w:rPr>
+          <w:rFonts w:ascii="Times New Roman" w:hAnsi="Times New Roman" w:cs="Times New Roman"/>
+          <w:sz w:val="24"/>
+          <w:szCs w:val="24"/>
+        </w:rPr>
+      </w:pPr>
+      <w:r>
+        <w:rPr>
+          <w:rFonts w:ascii="Times New Roman" w:hAnsi="Times New Roman" w:cs="Times New Roman"/>
+          <w:sz w:val="24"/>
+          <w:szCs w:val="24"/>
+        </w:rPr>
+        <w:t>the website talks about Harris’s resume, life style and skills deeply.</w:t>
+      </w:r>
+    </w:p>
+    <w:p>
+      <w:pPr>
+        <w:spacing w:beforeLines="120" w:before="288" w:afterLines="120" w:after="288" w:line="360" w:lineRule="auto"/>
+        <w:jc w:val="both"/>
+        <w:rPr>
+          <w:rFonts w:ascii="Times New Roman" w:hAnsi="Times New Roman" w:cs="Times New Roman"/>
+          <w:b/>
+          <w:sz w:val="24"/>
+          <w:szCs w:val="24"/>
+        </w:rPr>
+      </w:pPr>
+      <w:r>
+        <w:rPr>
+          <w:rFonts w:ascii="Times New Roman" w:hAnsi="Times New Roman" w:cs="Times New Roman"/>
+          <w:b/>
+          <w:sz w:val="24"/>
+          <w:szCs w:val="24"/>
+        </w:rPr>
+        <w:t>b. Lionel Messi</w:t>
+      </w:r>
+      <w:r>
+        <w:rPr>
+          <w:rFonts w:ascii="Times New Roman" w:hAnsi="Times New Roman" w:cs="Times New Roman"/>
+          <w:sz w:val="24"/>
+          <w:szCs w:val="24"/>
+        </w:rPr>
+        <w:t xml:space="preserve"> - </w:t>
+      </w:r>
+      <w:hyperlink r:id="rId32" w:history="1">
+        <w:r>
+          <w:rPr>
+            <w:rStyle w:val="Hyperlink"/>
+            <w:rFonts w:ascii="Times New Roman" w:hAnsi="Times New Roman" w:cs="Times New Roman"/>
+            <w:b/>
+            <w:sz w:val="24"/>
+            <w:szCs w:val="24"/>
+          </w:rPr>
+          <w:t>https://messi.com/</w:t>
+        </w:r>
+      </w:hyperlink>
+    </w:p>
+    <w:p>
+      <w:pPr>
+        <w:spacing w:beforeLines="120" w:before="288" w:afterLines="120" w:after="288" w:line="360" w:lineRule="auto"/>
+        <w:jc w:val="both"/>
+        <w:rPr>
+          <w:rFonts w:ascii="Times New Roman" w:hAnsi="Times New Roman" w:cs="Times New Roman"/>
+          <w:sz w:val="24"/>
+          <w:szCs w:val="24"/>
+        </w:rPr>
+      </w:pPr>
+      <w:r>
+        <w:rPr>
+          <w:rFonts w:ascii="Times New Roman" w:hAnsi="Times New Roman" w:cs="Times New Roman"/>
+          <w:sz w:val="24"/>
+          <w:szCs w:val="24"/>
+        </w:rPr>
+        <w:t>Messi’s website talks about his career as a soccer player, his achievements and his sponsors.</w:t>
+      </w:r>
+    </w:p>
+    <w:p>
+      <w:pPr>
+        <w:spacing w:beforeLines="120" w:before="288" w:afterLines="120" w:after="288" w:line="360" w:lineRule="auto"/>
+        <w:jc w:val="both"/>
+        <w:rPr>
+          <w:rFonts w:ascii="Times New Roman" w:eastAsia="Times New Roman" w:hAnsi="Times New Roman" w:cs="Times New Roman"/>
+          <w:color w:val="000000"/>
+          <w:sz w:val="24"/>
+          <w:szCs w:val="24"/>
+        </w:rPr>
+      </w:pPr>
+      <w:bookmarkStart w:id="0" w:name="_GoBack"/>
+      <w:bookmarkEnd w:id="0"/>
+    </w:p>
     <w:sectPr>
       <w:pgSz w:w="12240" w:h="15840"/>
       <w:pgMar w:top="1440" w:right="1440" w:bottom="1440" w:left="1440" w:header="720" w:footer="720" w:gutter="0"/>
@@ -2167,6 +4336,17 @@
     <w:semiHidden/>
     <w:unhideWhenUsed/>
   </w:style>
+  <w:style w:type="character" w:styleId="Hyperlink">
+    <w:name w:val="Hyperlink"/>
+    <w:basedOn w:val="DefaultParagraphFont"/>
+    <w:uiPriority w:val="99"/>
+    <w:unhideWhenUsed/>
+    <w:rsid w:val="009848D6"/>
+    <w:rPr>
+      <w:color w:val="0000FF"/>
+      <w:u w:val="single"/>
+    </w:rPr>
+  </w:style>
 </w:styles>
 </file>
 

</xml_diff>

<commit_message>
Question number four is done
</commit_message>
<xml_diff>
--- a/Lecture One Assignment.docx
+++ b/Lecture One Assignment.docx
@@ -83,7 +83,7 @@
         </w:rPr>
         <w:t>the first man-made satellite. Since the cold war was at its peak ARPA was aimed to give the US a technological upper hand on other countries. The ARPANET started small and it first connected four computers but soon in 1973 global networking became a reality as the University College of London (England) and Royal Radar Establishment (Norway) connect to ARPANET. The greatest invention of the ARPANET was called packet switching which laid a path to the internet we use today. During and after the construction of the ARPANET, other significant developments in networking technology were underway, one of them was TCP/IP. The great advantage of this approach was that implicit in it was the possibility of organic growth meaning that as long as the protocol used was TCP/IP it was free to join the Internet. And because the system was not owned or controlled by anybody (unlike the ARPANET), there were no gatekeepers to control admission to it and it still remains the standard protocol for the Internet. In 1983 the</w:t>
       </w:r>
-      <w:hyperlink r:id="rId4" w:history="1">
+      <w:hyperlink r:id="rId5" w:history="1">
         <w:r>
           <w:rPr>
             <w:rFonts w:ascii="Times New Roman" w:eastAsia="Times New Roman" w:hAnsi="Times New Roman" w:cs="Times New Roman"/>
@@ -1827,7 +1827,7 @@
         </w:rPr>
         <w:t xml:space="preserve">a. CNN - </w:t>
       </w:r>
-      <w:hyperlink r:id="rId5" w:history="1">
+      <w:hyperlink r:id="rId6" w:history="1">
         <w:r>
           <w:rPr>
             <w:rFonts w:ascii="Times New Roman" w:eastAsia="Times New Roman" w:hAnsi="Times New Roman" w:cs="Times New Roman"/>
@@ -1894,7 +1894,7 @@
         </w:rPr>
         <w:t xml:space="preserve">b. The New York Times - </w:t>
       </w:r>
-      <w:hyperlink r:id="rId6" w:history="1">
+      <w:hyperlink r:id="rId7" w:history="1">
         <w:r>
           <w:rPr>
             <w:rFonts w:ascii="Times New Roman" w:eastAsia="Times New Roman" w:hAnsi="Times New Roman" w:cs="Times New Roman"/>
@@ -1928,7 +1928,7 @@
         </w:rPr>
         <w:t>The New York Times is an American</w:t>
       </w:r>
-      <w:hyperlink r:id="rId7" w:history="1">
+      <w:hyperlink r:id="rId8" w:history="1">
         <w:r>
           <w:rPr>
             <w:rFonts w:ascii="Times New Roman" w:eastAsia="Times New Roman" w:hAnsi="Times New Roman" w:cs="Times New Roman"/>
@@ -1949,7 +1949,7 @@
         </w:rPr>
         <w:t xml:space="preserve"> based in</w:t>
       </w:r>
-      <w:hyperlink r:id="rId8" w:history="1">
+      <w:hyperlink r:id="rId9" w:history="1">
         <w:r>
           <w:rPr>
             <w:rFonts w:ascii="Times New Roman" w:eastAsia="Times New Roman" w:hAnsi="Times New Roman" w:cs="Times New Roman"/>
@@ -2034,7 +2034,7 @@
         </w:rPr>
         <w:t xml:space="preserve">a. Nairobi National Park - </w:t>
       </w:r>
-      <w:hyperlink r:id="rId9" w:history="1">
+      <w:hyperlink r:id="rId10" w:history="1">
         <w:r>
           <w:rPr>
             <w:rFonts w:ascii="Times New Roman" w:eastAsia="Times New Roman" w:hAnsi="Times New Roman" w:cs="Times New Roman"/>
@@ -2101,7 +2101,7 @@
         </w:rPr>
         <w:t xml:space="preserve">b.  IMDB - </w:t>
       </w:r>
-      <w:hyperlink r:id="rId10" w:history="1">
+      <w:hyperlink r:id="rId11" w:history="1">
         <w:r>
           <w:rPr>
             <w:rStyle w:val="Hyperlink"/>
@@ -2197,7 +2197,7 @@
         </w:rPr>
         <w:t xml:space="preserve">a. Deliver Addis - </w:t>
       </w:r>
-      <w:hyperlink r:id="rId11" w:history="1">
+      <w:hyperlink r:id="rId12" w:history="1">
         <w:r>
           <w:rPr>
             <w:rStyle w:val="Hyperlink"/>
@@ -2265,7 +2265,7 @@
         </w:rPr>
         <w:t xml:space="preserve">Zayride - </w:t>
       </w:r>
-      <w:hyperlink r:id="rId12" w:history="1">
+      <w:hyperlink r:id="rId13" w:history="1">
         <w:r>
           <w:rPr>
             <w:rStyle w:val="Hyperlink"/>
@@ -2336,7 +2336,7 @@
         </w:rPr>
         <w:t xml:space="preserve"> - </w:t>
       </w:r>
-      <w:hyperlink r:id="rId13" w:history="1">
+      <w:hyperlink r:id="rId14" w:history="1">
         <w:r>
           <w:rPr>
             <w:rStyle w:val="Hyperlink"/>
@@ -2436,7 +2436,7 @@
         </w:rPr>
         <w:t xml:space="preserve"> </w:t>
       </w:r>
-      <w:hyperlink r:id="rId14" w:history="1">
+      <w:hyperlink r:id="rId15" w:history="1">
         <w:r>
           <w:rPr>
             <w:rStyle w:val="Hyperlink"/>
@@ -2488,7 +2488,7 @@
         </w:rPr>
         <w:t xml:space="preserve">b. Tutorialspoint - </w:t>
       </w:r>
-      <w:hyperlink r:id="rId15" w:history="1">
+      <w:hyperlink r:id="rId16" w:history="1">
         <w:r>
           <w:rPr>
             <w:rStyle w:val="Hyperlink"/>
@@ -2576,7 +2576,7 @@
         </w:rPr>
         <w:t xml:space="preserve">w3schools - </w:t>
       </w:r>
-      <w:hyperlink r:id="rId16" w:history="1">
+      <w:hyperlink r:id="rId17" w:history="1">
         <w:r>
           <w:rPr>
             <w:rStyle w:val="Hyperlink"/>
@@ -2668,7 +2668,7 @@
         </w:rPr>
         <w:t xml:space="preserve">a. Hulu - </w:t>
       </w:r>
-      <w:hyperlink r:id="rId17" w:history="1">
+      <w:hyperlink r:id="rId18" w:history="1">
         <w:r>
           <w:rPr>
             <w:rStyle w:val="Hyperlink"/>
@@ -2728,7 +2728,7 @@
         </w:rPr>
         <w:t xml:space="preserve"> </w:t>
       </w:r>
-      <w:hyperlink r:id="rId18" w:history="1">
+      <w:hyperlink r:id="rId19" w:history="1">
         <w:r>
           <w:rPr>
             <w:rStyle w:val="Hyperlink"/>
@@ -2820,7 +2820,7 @@
         </w:rPr>
         <w:t xml:space="preserve">a. PETA - </w:t>
       </w:r>
-      <w:hyperlink r:id="rId19" w:history="1">
+      <w:hyperlink r:id="rId20" w:history="1">
         <w:r>
           <w:rPr>
             <w:rStyle w:val="Hyperlink"/>
@@ -2908,7 +2908,7 @@
         </w:rPr>
         <w:t xml:space="preserve"> </w:t>
       </w:r>
-      <w:hyperlink r:id="rId20" w:history="1">
+      <w:hyperlink r:id="rId21" w:history="1">
         <w:r>
           <w:rPr>
             <w:rStyle w:val="Hyperlink"/>
@@ -3001,7 +3001,7 @@
         </w:rPr>
         <w:t xml:space="preserve">a. CopperPoint - </w:t>
       </w:r>
-      <w:hyperlink r:id="rId21" w:history="1">
+      <w:hyperlink r:id="rId22" w:history="1">
         <w:r>
           <w:rPr>
             <w:rStyle w:val="Hyperlink"/>
@@ -3053,7 +3053,7 @@
         </w:rPr>
         <w:t xml:space="preserve">b. Stanford University AXESS - </w:t>
       </w:r>
-      <w:hyperlink r:id="rId22" w:history="1">
+      <w:hyperlink r:id="rId23" w:history="1">
         <w:r>
           <w:rPr>
             <w:rStyle w:val="Hyperlink"/>
@@ -3176,7 +3176,7 @@
         </w:rPr>
         <w:t xml:space="preserve"> </w:t>
       </w:r>
-      <w:hyperlink r:id="rId23" w:history="1">
+      <w:hyperlink r:id="rId24" w:history="1">
         <w:r>
           <w:rPr>
             <w:rStyle w:val="Hyperlink"/>
@@ -3248,7 +3248,7 @@
         </w:rPr>
         <w:t xml:space="preserve"> </w:t>
       </w:r>
-      <w:hyperlink r:id="rId24" w:history="1">
+      <w:hyperlink r:id="rId25" w:history="1">
         <w:r>
           <w:rPr>
             <w:rStyle w:val="Hyperlink"/>
@@ -3361,7 +3361,7 @@
         </w:rPr>
         <w:t xml:space="preserve"> </w:t>
       </w:r>
-      <w:hyperlink r:id="rId25" w:history="1">
+      <w:hyperlink r:id="rId26" w:history="1">
         <w:r>
           <w:rPr>
             <w:rStyle w:val="Hyperlink"/>
@@ -3413,7 +3413,7 @@
         </w:rPr>
         <w:t xml:space="preserve">b. Wikipedia - </w:t>
       </w:r>
-      <w:hyperlink r:id="rId26" w:history="1">
+      <w:hyperlink r:id="rId27" w:history="1">
         <w:r>
           <w:rPr>
             <w:rStyle w:val="Hyperlink"/>
@@ -3505,7 +3505,7 @@
         </w:rPr>
         <w:t xml:space="preserve">a. Facebook - </w:t>
       </w:r>
-      <w:hyperlink r:id="rId27" w:history="1">
+      <w:hyperlink r:id="rId28" w:history="1">
         <w:r>
           <w:rPr>
             <w:rStyle w:val="Hyperlink"/>
@@ -3557,7 +3557,7 @@
         </w:rPr>
         <w:t xml:space="preserve">b. Twitter – </w:t>
       </w:r>
-      <w:hyperlink r:id="rId28" w:history="1">
+      <w:hyperlink r:id="rId29" w:history="1">
         <w:r>
           <w:rPr>
             <w:rStyle w:val="Hyperlink"/>
@@ -3649,7 +3649,7 @@
         </w:rPr>
         <w:t xml:space="preserve">a. Google News - </w:t>
       </w:r>
-      <w:hyperlink r:id="rId29" w:history="1">
+      <w:hyperlink r:id="rId30" w:history="1">
         <w:r>
           <w:rPr>
             <w:rStyle w:val="Hyperlink"/>
@@ -3702,7 +3702,7 @@
         </w:rPr>
         <w:t xml:space="preserve">b. Alltop - </w:t>
       </w:r>
-      <w:hyperlink r:id="rId30" w:history="1">
+      <w:hyperlink r:id="rId31" w:history="1">
         <w:r>
           <w:rPr>
             <w:rStyle w:val="Hyperlink"/>
@@ -3794,7 +3794,7 @@
         </w:rPr>
         <w:t xml:space="preserve">a. Quinton Harris - </w:t>
       </w:r>
-      <w:hyperlink r:id="rId31" w:history="1">
+      <w:hyperlink r:id="rId32" w:history="1">
         <w:r>
           <w:rPr>
             <w:rStyle w:val="Hyperlink"/>
@@ -3854,7 +3854,7 @@
         </w:rPr>
         <w:t xml:space="preserve"> - </w:t>
       </w:r>
-      <w:hyperlink r:id="rId32" w:history="1">
+      <w:hyperlink r:id="rId33" w:history="1">
         <w:r>
           <w:rPr>
             <w:rStyle w:val="Hyperlink"/>
@@ -3891,12 +3891,1239 @@
         <w:spacing w:beforeLines="120" w:before="288" w:afterLines="120" w:after="288" w:line="360" w:lineRule="auto"/>
         <w:jc w:val="both"/>
         <w:rPr>
-          <w:rFonts w:ascii="Times New Roman" w:eastAsia="Times New Roman" w:hAnsi="Times New Roman" w:cs="Times New Roman"/>
-          <w:color w:val="000000"/>
-          <w:sz w:val="24"/>
-          <w:szCs w:val="24"/>
-        </w:rPr>
-      </w:pPr>
+          <w:rFonts w:ascii="Times New Roman" w:hAnsi="Times New Roman" w:cs="Times New Roman"/>
+          <w:b/>
+          <w:sz w:val="24"/>
+          <w:szCs w:val="24"/>
+        </w:rPr>
+      </w:pPr>
+      <w:r>
+        <w:rPr>
+          <w:rFonts w:ascii="Times New Roman" w:hAnsi="Times New Roman" w:cs="Times New Roman"/>
+          <w:b/>
+          <w:sz w:val="24"/>
+          <w:szCs w:val="24"/>
+        </w:rPr>
+        <w:t>4. Guidelines for Evaluating the Value of a Website</w:t>
+      </w:r>
+    </w:p>
+    <w:p>
+      <w:pPr>
+        <w:pStyle w:val="Default"/>
+        <w:spacing w:beforeLines="120" w:before="288" w:afterLines="120" w:after="288" w:line="360" w:lineRule="auto"/>
+        <w:jc w:val="both"/>
+        <w:rPr>
+          <w:rFonts w:ascii="Times New Roman" w:hAnsi="Times New Roman" w:cs="Times New Roman"/>
+        </w:rPr>
+      </w:pPr>
+    </w:p>
+    <w:p>
+      <w:pPr>
+        <w:spacing w:beforeLines="120" w:before="288" w:afterLines="120" w:after="288" w:line="360" w:lineRule="auto"/>
+        <w:jc w:val="both"/>
+        <w:rPr>
+          <w:rFonts w:ascii="Times New Roman" w:hAnsi="Times New Roman" w:cs="Times New Roman"/>
+          <w:b/>
+          <w:bCs/>
+          <w:sz w:val="24"/>
+          <w:szCs w:val="24"/>
+        </w:rPr>
+      </w:pPr>
+      <w:r>
+        <w:rPr>
+          <w:rFonts w:ascii="Times New Roman" w:hAnsi="Times New Roman" w:cs="Times New Roman"/>
+          <w:sz w:val="24"/>
+          <w:szCs w:val="24"/>
+        </w:rPr>
+        <w:t xml:space="preserve"> </w:t>
+      </w:r>
+      <w:r>
+        <w:rPr>
+          <w:rFonts w:ascii="Times New Roman" w:hAnsi="Times New Roman" w:cs="Times New Roman"/>
+          <w:b/>
+          <w:bCs/>
+          <w:sz w:val="24"/>
+          <w:szCs w:val="24"/>
+        </w:rPr>
+        <w:t>1. Purpose</w:t>
+      </w:r>
+    </w:p>
+    <w:p>
+      <w:pPr>
+        <w:spacing w:beforeLines="120" w:before="288" w:afterLines="120" w:after="288" w:line="360" w:lineRule="auto"/>
+        <w:jc w:val="both"/>
+        <w:rPr>
+          <w:rFonts w:ascii="Times New Roman" w:hAnsi="Times New Roman" w:cs="Times New Roman"/>
+          <w:sz w:val="24"/>
+          <w:szCs w:val="24"/>
+        </w:rPr>
+      </w:pPr>
+      <w:r>
+        <w:rPr>
+          <w:rFonts w:ascii="Times New Roman" w:hAnsi="Times New Roman" w:cs="Times New Roman"/>
+          <w:sz w:val="24"/>
+          <w:szCs w:val="24"/>
+        </w:rPr>
+        <w:t xml:space="preserve">The purpose of the website should be obvious and clear. For </w:t>
+      </w:r>
+      <w:proofErr w:type="gramStart"/>
+      <w:r>
+        <w:rPr>
+          <w:rFonts w:ascii="Times New Roman" w:hAnsi="Times New Roman" w:cs="Times New Roman"/>
+          <w:sz w:val="24"/>
+          <w:szCs w:val="24"/>
+        </w:rPr>
+        <w:t>example</w:t>
+      </w:r>
+      <w:proofErr w:type="gramEnd"/>
+      <w:r>
+        <w:rPr>
+          <w:rFonts w:ascii="Times New Roman" w:hAnsi="Times New Roman" w:cs="Times New Roman"/>
+          <w:sz w:val="24"/>
+          <w:szCs w:val="24"/>
+        </w:rPr>
+        <w:t xml:space="preserve"> if the site’s domain is .</w:t>
+      </w:r>
+      <w:proofErr w:type="spellStart"/>
+      <w:r>
+        <w:rPr>
+          <w:rFonts w:ascii="Times New Roman" w:hAnsi="Times New Roman" w:cs="Times New Roman"/>
+          <w:sz w:val="24"/>
+          <w:szCs w:val="24"/>
+        </w:rPr>
+        <w:t>edu</w:t>
+      </w:r>
+      <w:proofErr w:type="spellEnd"/>
+      <w:r>
+        <w:rPr>
+          <w:rFonts w:ascii="Times New Roman" w:hAnsi="Times New Roman" w:cs="Times New Roman"/>
+          <w:sz w:val="24"/>
+          <w:szCs w:val="24"/>
+        </w:rPr>
+        <w:t xml:space="preserve"> then the site should be about some educational institution.</w:t>
+      </w:r>
+    </w:p>
+    <w:p>
+      <w:pPr>
+        <w:pStyle w:val="ListParagraph"/>
+        <w:numPr>
+          <w:ilvl w:val="0"/>
+          <w:numId w:val="1"/>
+        </w:numPr>
+        <w:spacing w:beforeLines="120" w:before="288" w:afterLines="120" w:after="288" w:line="360" w:lineRule="auto"/>
+        <w:jc w:val="both"/>
+        <w:rPr>
+          <w:rFonts w:ascii="Times New Roman" w:hAnsi="Times New Roman" w:cs="Times New Roman"/>
+          <w:sz w:val="24"/>
+          <w:szCs w:val="24"/>
+        </w:rPr>
+      </w:pPr>
+      <w:r>
+        <w:rPr>
+          <w:rFonts w:ascii="Times New Roman" w:hAnsi="Times New Roman" w:cs="Times New Roman"/>
+          <w:sz w:val="24"/>
+          <w:szCs w:val="24"/>
+        </w:rPr>
+        <w:t>Does the content of the website go along with the website’s purpose?</w:t>
+      </w:r>
+    </w:p>
+    <w:p>
+      <w:pPr>
+        <w:pStyle w:val="ListParagraph"/>
+        <w:numPr>
+          <w:ilvl w:val="0"/>
+          <w:numId w:val="1"/>
+        </w:numPr>
+        <w:spacing w:beforeLines="120" w:before="288" w:afterLines="120" w:after="288" w:line="360" w:lineRule="auto"/>
+        <w:jc w:val="both"/>
+        <w:rPr>
+          <w:rFonts w:ascii="Times New Roman" w:hAnsi="Times New Roman" w:cs="Times New Roman"/>
+          <w:sz w:val="24"/>
+          <w:szCs w:val="24"/>
+        </w:rPr>
+      </w:pPr>
+      <w:r>
+        <w:rPr>
+          <w:rFonts w:ascii="Times New Roman" w:hAnsi="Times New Roman" w:cs="Times New Roman"/>
+          <w:sz w:val="24"/>
+          <w:szCs w:val="24"/>
+        </w:rPr>
+        <w:t>Is the site organized and are the links in the website appropriate for the site?</w:t>
+      </w:r>
+    </w:p>
+    <w:p>
+      <w:pPr>
+        <w:spacing w:beforeLines="120" w:before="288" w:afterLines="120" w:after="288" w:line="360" w:lineRule="auto"/>
+        <w:jc w:val="both"/>
+        <w:rPr>
+          <w:rFonts w:ascii="Times New Roman" w:hAnsi="Times New Roman" w:cs="Times New Roman"/>
+          <w:b/>
+          <w:sz w:val="24"/>
+          <w:szCs w:val="24"/>
+        </w:rPr>
+      </w:pPr>
+      <w:r>
+        <w:rPr>
+          <w:rFonts w:ascii="Times New Roman" w:hAnsi="Times New Roman" w:cs="Times New Roman"/>
+          <w:b/>
+          <w:sz w:val="24"/>
+          <w:szCs w:val="24"/>
+        </w:rPr>
+        <w:t>2. Coverage</w:t>
+      </w:r>
+    </w:p>
+    <w:p>
+      <w:pPr>
+        <w:spacing w:beforeLines="120" w:before="288" w:afterLines="120" w:after="288" w:line="360" w:lineRule="auto"/>
+        <w:jc w:val="both"/>
+        <w:rPr>
+          <w:rFonts w:ascii="Times New Roman" w:hAnsi="Times New Roman" w:cs="Times New Roman"/>
+          <w:sz w:val="24"/>
+          <w:szCs w:val="24"/>
+        </w:rPr>
+      </w:pPr>
+      <w:r>
+        <w:rPr>
+          <w:rFonts w:ascii="Times New Roman" w:hAnsi="Times New Roman" w:cs="Times New Roman"/>
+          <w:sz w:val="24"/>
+          <w:szCs w:val="24"/>
+        </w:rPr>
+        <w:lastRenderedPageBreak/>
+        <w:t>The coverage of the website refers to the scope of the website and weather it’s UpToDate with current time.</w:t>
+      </w:r>
+    </w:p>
+    <w:p>
+      <w:pPr>
+        <w:pStyle w:val="ListParagraph"/>
+        <w:numPr>
+          <w:ilvl w:val="0"/>
+          <w:numId w:val="2"/>
+        </w:numPr>
+        <w:spacing w:beforeLines="120" w:before="288" w:afterLines="120" w:after="288" w:line="360" w:lineRule="auto"/>
+        <w:jc w:val="both"/>
+        <w:rPr>
+          <w:rFonts w:ascii="Times New Roman" w:hAnsi="Times New Roman" w:cs="Times New Roman"/>
+          <w:sz w:val="24"/>
+          <w:szCs w:val="24"/>
+        </w:rPr>
+      </w:pPr>
+      <w:r>
+        <w:rPr>
+          <w:rFonts w:ascii="Times New Roman" w:hAnsi="Times New Roman" w:cs="Times New Roman"/>
+          <w:sz w:val="24"/>
+          <w:szCs w:val="24"/>
+        </w:rPr>
+        <w:t>Are all the topics explore in detail?</w:t>
+      </w:r>
+    </w:p>
+    <w:p>
+      <w:pPr>
+        <w:pStyle w:val="ListParagraph"/>
+        <w:numPr>
+          <w:ilvl w:val="0"/>
+          <w:numId w:val="2"/>
+        </w:numPr>
+        <w:spacing w:beforeLines="120" w:before="288" w:afterLines="120" w:after="288" w:line="360" w:lineRule="auto"/>
+        <w:jc w:val="both"/>
+        <w:rPr>
+          <w:rFonts w:ascii="Times New Roman" w:hAnsi="Times New Roman" w:cs="Times New Roman"/>
+          <w:sz w:val="24"/>
+          <w:szCs w:val="24"/>
+        </w:rPr>
+      </w:pPr>
+      <w:r>
+        <w:rPr>
+          <w:rFonts w:ascii="Times New Roman" w:hAnsi="Times New Roman" w:cs="Times New Roman"/>
+          <w:sz w:val="24"/>
+          <w:szCs w:val="24"/>
+        </w:rPr>
+        <w:t>Is the information on the website UpToDate?</w:t>
+      </w:r>
+    </w:p>
+    <w:p>
+      <w:pPr>
+        <w:pStyle w:val="ListParagraph"/>
+        <w:numPr>
+          <w:ilvl w:val="0"/>
+          <w:numId w:val="2"/>
+        </w:numPr>
+        <w:spacing w:beforeLines="120" w:before="288" w:afterLines="120" w:after="288" w:line="360" w:lineRule="auto"/>
+        <w:jc w:val="both"/>
+        <w:rPr>
+          <w:rFonts w:ascii="Times New Roman" w:hAnsi="Times New Roman" w:cs="Times New Roman"/>
+          <w:sz w:val="24"/>
+          <w:szCs w:val="24"/>
+        </w:rPr>
+      </w:pPr>
+      <w:r>
+        <w:rPr>
+          <w:rFonts w:ascii="Times New Roman" w:hAnsi="Times New Roman" w:cs="Times New Roman"/>
+          <w:sz w:val="24"/>
+          <w:szCs w:val="24"/>
+        </w:rPr>
+        <w:t>Are there extra links to reputable sites?</w:t>
+      </w:r>
+    </w:p>
+    <w:p>
+      <w:pPr>
+        <w:spacing w:beforeLines="120" w:before="288" w:afterLines="120" w:after="288" w:line="360" w:lineRule="auto"/>
+        <w:jc w:val="both"/>
+        <w:rPr>
+          <w:rFonts w:ascii="Times New Roman" w:hAnsi="Times New Roman" w:cs="Times New Roman"/>
+          <w:b/>
+          <w:sz w:val="24"/>
+          <w:szCs w:val="24"/>
+        </w:rPr>
+      </w:pPr>
+      <w:r>
+        <w:rPr>
+          <w:rFonts w:ascii="Times New Roman" w:hAnsi="Times New Roman" w:cs="Times New Roman"/>
+          <w:b/>
+          <w:sz w:val="24"/>
+          <w:szCs w:val="24"/>
+        </w:rPr>
+        <w:t>3. Currency</w:t>
+      </w:r>
+    </w:p>
+    <w:p>
+      <w:pPr>
+        <w:spacing w:beforeLines="120" w:before="288" w:afterLines="120" w:after="288" w:line="360" w:lineRule="auto"/>
+        <w:jc w:val="both"/>
+        <w:rPr>
+          <w:rFonts w:ascii="Times New Roman" w:hAnsi="Times New Roman" w:cs="Times New Roman"/>
+          <w:sz w:val="24"/>
+          <w:szCs w:val="24"/>
+        </w:rPr>
+      </w:pPr>
+      <w:r>
+        <w:rPr>
+          <w:rFonts w:ascii="Times New Roman" w:hAnsi="Times New Roman" w:cs="Times New Roman"/>
+          <w:sz w:val="24"/>
+          <w:szCs w:val="24"/>
+        </w:rPr>
+        <w:t>Currency of the website refers to how often the site is being updated and maintained.</w:t>
+      </w:r>
+    </w:p>
+    <w:p>
+      <w:pPr>
+        <w:pStyle w:val="ListParagraph"/>
+        <w:numPr>
+          <w:ilvl w:val="0"/>
+          <w:numId w:val="3"/>
+        </w:numPr>
+        <w:spacing w:beforeLines="120" w:before="288" w:afterLines="120" w:after="288" w:line="360" w:lineRule="auto"/>
+        <w:jc w:val="both"/>
+        <w:rPr>
+          <w:rFonts w:ascii="Times New Roman" w:hAnsi="Times New Roman" w:cs="Times New Roman"/>
+          <w:sz w:val="24"/>
+          <w:szCs w:val="24"/>
+        </w:rPr>
+      </w:pPr>
+      <w:r>
+        <w:rPr>
+          <w:rFonts w:ascii="Times New Roman" w:hAnsi="Times New Roman" w:cs="Times New Roman"/>
+          <w:sz w:val="24"/>
+          <w:szCs w:val="24"/>
+        </w:rPr>
+        <w:t>Are the links on the website UpToDate?</w:t>
+      </w:r>
+    </w:p>
+    <w:p>
+      <w:pPr>
+        <w:pStyle w:val="ListParagraph"/>
+        <w:numPr>
+          <w:ilvl w:val="0"/>
+          <w:numId w:val="3"/>
+        </w:numPr>
+        <w:spacing w:beforeLines="120" w:before="288" w:afterLines="120" w:after="288" w:line="360" w:lineRule="auto"/>
+        <w:jc w:val="both"/>
+        <w:rPr>
+          <w:rFonts w:ascii="Times New Roman" w:hAnsi="Times New Roman" w:cs="Times New Roman"/>
+          <w:sz w:val="24"/>
+          <w:szCs w:val="24"/>
+        </w:rPr>
+      </w:pPr>
+      <w:r>
+        <w:rPr>
+          <w:rFonts w:ascii="Times New Roman" w:hAnsi="Times New Roman" w:cs="Times New Roman"/>
+          <w:sz w:val="24"/>
+          <w:szCs w:val="24"/>
+        </w:rPr>
+        <w:t>When was the website created and last updated?</w:t>
+      </w:r>
+    </w:p>
+    <w:p>
+      <w:pPr>
+        <w:pStyle w:val="ListParagraph"/>
+        <w:numPr>
+          <w:ilvl w:val="0"/>
+          <w:numId w:val="3"/>
+        </w:numPr>
+        <w:spacing w:beforeLines="120" w:before="288" w:afterLines="120" w:after="288" w:line="360" w:lineRule="auto"/>
+        <w:jc w:val="both"/>
+        <w:rPr>
+          <w:rFonts w:ascii="Times New Roman" w:hAnsi="Times New Roman" w:cs="Times New Roman"/>
+          <w:sz w:val="24"/>
+          <w:szCs w:val="24"/>
+        </w:rPr>
+      </w:pPr>
+      <w:r>
+        <w:rPr>
+          <w:rFonts w:ascii="Times New Roman" w:hAnsi="Times New Roman" w:cs="Times New Roman"/>
+          <w:sz w:val="24"/>
+          <w:szCs w:val="24"/>
+        </w:rPr>
+        <w:t>Is the information on the website UpToDate?</w:t>
+      </w:r>
+    </w:p>
+    <w:p>
+      <w:pPr>
+        <w:spacing w:beforeLines="120" w:before="288" w:afterLines="120" w:after="288" w:line="360" w:lineRule="auto"/>
+        <w:jc w:val="both"/>
+        <w:rPr>
+          <w:rFonts w:ascii="Times New Roman" w:hAnsi="Times New Roman" w:cs="Times New Roman"/>
+          <w:b/>
+          <w:sz w:val="24"/>
+          <w:szCs w:val="24"/>
+        </w:rPr>
+      </w:pPr>
+      <w:r>
+        <w:rPr>
+          <w:rFonts w:ascii="Times New Roman" w:hAnsi="Times New Roman" w:cs="Times New Roman"/>
+          <w:b/>
+          <w:sz w:val="24"/>
+          <w:szCs w:val="24"/>
+        </w:rPr>
+        <w:t>4. Authority</w:t>
+      </w:r>
+    </w:p>
+    <w:p>
+      <w:pPr>
+        <w:spacing w:beforeLines="120" w:before="288" w:afterLines="120" w:after="288" w:line="360" w:lineRule="auto"/>
+        <w:jc w:val="both"/>
+        <w:rPr>
+          <w:rFonts w:ascii="Times New Roman" w:hAnsi="Times New Roman" w:cs="Times New Roman"/>
+          <w:sz w:val="24"/>
+          <w:szCs w:val="24"/>
+        </w:rPr>
+      </w:pPr>
+      <w:r>
+        <w:rPr>
+          <w:rFonts w:ascii="Times New Roman" w:hAnsi="Times New Roman" w:cs="Times New Roman"/>
+          <w:sz w:val="24"/>
+          <w:szCs w:val="24"/>
+        </w:rPr>
+        <w:t>Authority is about the person responsible for the website has the qualifications to do so.</w:t>
+      </w:r>
+    </w:p>
+    <w:p>
+      <w:pPr>
+        <w:pStyle w:val="ListParagraph"/>
+        <w:numPr>
+          <w:ilvl w:val="0"/>
+          <w:numId w:val="4"/>
+        </w:numPr>
+        <w:spacing w:beforeLines="120" w:before="288" w:afterLines="120" w:after="288" w:line="360" w:lineRule="auto"/>
+        <w:jc w:val="both"/>
+        <w:rPr>
+          <w:rFonts w:ascii="Times New Roman" w:hAnsi="Times New Roman" w:cs="Times New Roman"/>
+          <w:sz w:val="24"/>
+          <w:szCs w:val="24"/>
+        </w:rPr>
+      </w:pPr>
+      <w:r>
+        <w:rPr>
+          <w:rFonts w:ascii="Times New Roman" w:hAnsi="Times New Roman" w:cs="Times New Roman"/>
+          <w:sz w:val="24"/>
+          <w:szCs w:val="24"/>
+        </w:rPr>
+        <w:t>Are the creator’s credentials or background information mentioned in the website?</w:t>
+      </w:r>
+    </w:p>
+    <w:p>
+      <w:pPr>
+        <w:pStyle w:val="ListParagraph"/>
+        <w:numPr>
+          <w:ilvl w:val="0"/>
+          <w:numId w:val="4"/>
+        </w:numPr>
+        <w:spacing w:beforeLines="120" w:before="288" w:afterLines="120" w:after="288" w:line="360" w:lineRule="auto"/>
+        <w:jc w:val="both"/>
+        <w:rPr>
+          <w:rFonts w:ascii="Times New Roman" w:hAnsi="Times New Roman" w:cs="Times New Roman"/>
+          <w:sz w:val="24"/>
+          <w:szCs w:val="24"/>
+        </w:rPr>
+      </w:pPr>
+      <w:r>
+        <w:rPr>
+          <w:rFonts w:ascii="Times New Roman" w:hAnsi="Times New Roman" w:cs="Times New Roman"/>
+          <w:sz w:val="24"/>
+          <w:szCs w:val="24"/>
+        </w:rPr>
+        <w:t>Is it possible to contact he site administrator or is his/her contact information provided?</w:t>
+      </w:r>
+    </w:p>
+    <w:p>
+      <w:pPr>
+        <w:spacing w:beforeLines="120" w:before="288" w:afterLines="120" w:after="288" w:line="360" w:lineRule="auto"/>
+        <w:jc w:val="both"/>
+        <w:rPr>
+          <w:rFonts w:ascii="Times New Roman" w:hAnsi="Times New Roman" w:cs="Times New Roman"/>
+          <w:b/>
+          <w:sz w:val="24"/>
+          <w:szCs w:val="24"/>
+        </w:rPr>
+      </w:pPr>
+      <w:r>
+        <w:rPr>
+          <w:rFonts w:ascii="Times New Roman" w:hAnsi="Times New Roman" w:cs="Times New Roman"/>
+          <w:b/>
+          <w:sz w:val="24"/>
+          <w:szCs w:val="24"/>
+        </w:rPr>
+        <w:t>5. Objectively</w:t>
+      </w:r>
+    </w:p>
+    <w:p>
+      <w:pPr>
+        <w:spacing w:beforeLines="120" w:before="288" w:afterLines="120" w:after="288" w:line="360" w:lineRule="auto"/>
+        <w:jc w:val="both"/>
+        <w:rPr>
+          <w:rFonts w:ascii="Times New Roman" w:hAnsi="Times New Roman" w:cs="Times New Roman"/>
+          <w:sz w:val="24"/>
+          <w:szCs w:val="24"/>
+        </w:rPr>
+      </w:pPr>
+      <w:r>
+        <w:rPr>
+          <w:rFonts w:ascii="Times New Roman" w:hAnsi="Times New Roman" w:cs="Times New Roman"/>
+          <w:sz w:val="24"/>
+          <w:szCs w:val="24"/>
+        </w:rPr>
+        <w:t>Objectivity has to do with whether or not the information is presented in a fair and balanced way.</w:t>
+      </w:r>
+    </w:p>
+    <w:p>
+      <w:pPr>
+        <w:pStyle w:val="ListParagraph"/>
+        <w:numPr>
+          <w:ilvl w:val="0"/>
+          <w:numId w:val="5"/>
+        </w:numPr>
+        <w:spacing w:beforeLines="120" w:before="288" w:afterLines="120" w:after="288" w:line="360" w:lineRule="auto"/>
+        <w:jc w:val="both"/>
+        <w:rPr>
+          <w:rFonts w:ascii="Times New Roman" w:hAnsi="Times New Roman" w:cs="Times New Roman"/>
+          <w:sz w:val="24"/>
+          <w:szCs w:val="24"/>
+        </w:rPr>
+      </w:pPr>
+      <w:r>
+        <w:rPr>
+          <w:rFonts w:ascii="Times New Roman" w:hAnsi="Times New Roman" w:cs="Times New Roman"/>
+          <w:sz w:val="24"/>
+          <w:szCs w:val="24"/>
+        </w:rPr>
+        <w:t>Is the purpose of the website clear?</w:t>
+      </w:r>
+    </w:p>
+    <w:p>
+      <w:pPr>
+        <w:pStyle w:val="ListParagraph"/>
+        <w:numPr>
+          <w:ilvl w:val="0"/>
+          <w:numId w:val="5"/>
+        </w:numPr>
+        <w:spacing w:beforeLines="120" w:before="288" w:afterLines="120" w:after="288" w:line="360" w:lineRule="auto"/>
+        <w:jc w:val="both"/>
+        <w:rPr>
+          <w:rFonts w:ascii="Times New Roman" w:hAnsi="Times New Roman" w:cs="Times New Roman"/>
+          <w:sz w:val="24"/>
+          <w:szCs w:val="24"/>
+        </w:rPr>
+      </w:pPr>
+      <w:r>
+        <w:rPr>
+          <w:rFonts w:ascii="Times New Roman" w:hAnsi="Times New Roman" w:cs="Times New Roman"/>
+          <w:sz w:val="24"/>
+          <w:szCs w:val="24"/>
+        </w:rPr>
+        <w:t>Is the website biased or balanced in the way that it presents information?</w:t>
+      </w:r>
+    </w:p>
+    <w:p>
+      <w:pPr>
+        <w:pStyle w:val="ListParagraph"/>
+        <w:numPr>
+          <w:ilvl w:val="0"/>
+          <w:numId w:val="5"/>
+        </w:numPr>
+        <w:spacing w:beforeLines="120" w:before="288" w:afterLines="120" w:after="288" w:line="360" w:lineRule="auto"/>
+        <w:jc w:val="both"/>
+        <w:rPr>
+          <w:rFonts w:ascii="Times New Roman" w:hAnsi="Times New Roman" w:cs="Times New Roman"/>
+          <w:sz w:val="24"/>
+          <w:szCs w:val="24"/>
+        </w:rPr>
+      </w:pPr>
+      <w:r>
+        <w:rPr>
+          <w:rFonts w:ascii="Times New Roman" w:hAnsi="Times New Roman" w:cs="Times New Roman"/>
+          <w:sz w:val="24"/>
+          <w:szCs w:val="24"/>
+        </w:rPr>
+        <w:t>Is the website trying to Inform, persuade or sell you something?</w:t>
+      </w:r>
+    </w:p>
+    <w:p>
+      <w:pPr>
+        <w:spacing w:beforeLines="120" w:before="288" w:afterLines="120" w:after="288" w:line="360" w:lineRule="auto"/>
+        <w:jc w:val="both"/>
+        <w:rPr>
+          <w:rFonts w:ascii="Times New Roman" w:hAnsi="Times New Roman" w:cs="Times New Roman"/>
+          <w:b/>
+          <w:sz w:val="24"/>
+          <w:szCs w:val="24"/>
+        </w:rPr>
+      </w:pPr>
+      <w:r>
+        <w:rPr>
+          <w:rFonts w:ascii="Times New Roman" w:hAnsi="Times New Roman" w:cs="Times New Roman"/>
+          <w:b/>
+          <w:sz w:val="24"/>
+          <w:szCs w:val="24"/>
+        </w:rPr>
+        <w:t>6. Accuracy</w:t>
+      </w:r>
+    </w:p>
+    <w:p>
+      <w:pPr>
+        <w:spacing w:beforeLines="120" w:before="288" w:afterLines="120" w:after="288" w:line="360" w:lineRule="auto"/>
+        <w:jc w:val="both"/>
+        <w:rPr>
+          <w:rFonts w:ascii="Times New Roman" w:hAnsi="Times New Roman" w:cs="Times New Roman"/>
+          <w:sz w:val="24"/>
+          <w:szCs w:val="24"/>
+        </w:rPr>
+      </w:pPr>
+      <w:r>
+        <w:rPr>
+          <w:rFonts w:ascii="Times New Roman" w:hAnsi="Times New Roman" w:cs="Times New Roman"/>
+          <w:sz w:val="24"/>
+          <w:szCs w:val="24"/>
+        </w:rPr>
+        <w:t>The accuracy of the website refers to whether the facts in the website can be verified.</w:t>
+      </w:r>
+    </w:p>
+    <w:p>
+      <w:pPr>
+        <w:pStyle w:val="ListParagraph"/>
+        <w:numPr>
+          <w:ilvl w:val="0"/>
+          <w:numId w:val="6"/>
+        </w:numPr>
+        <w:tabs>
+          <w:tab w:val="left" w:pos="3100"/>
+        </w:tabs>
+        <w:spacing w:beforeLines="120" w:before="288" w:afterLines="120" w:after="288" w:line="360" w:lineRule="auto"/>
+        <w:jc w:val="both"/>
+        <w:rPr>
+          <w:rFonts w:ascii="Times New Roman" w:hAnsi="Times New Roman" w:cs="Times New Roman"/>
+          <w:sz w:val="24"/>
+          <w:szCs w:val="24"/>
+        </w:rPr>
+      </w:pPr>
+      <w:r>
+        <w:rPr>
+          <w:rFonts w:ascii="Times New Roman" w:hAnsi="Times New Roman" w:cs="Times New Roman"/>
+          <w:sz w:val="24"/>
+          <w:szCs w:val="24"/>
+        </w:rPr>
+        <w:t>do the statistics and other factual information receive references to their origin?</w:t>
+      </w:r>
+    </w:p>
+    <w:p>
+      <w:pPr>
+        <w:pStyle w:val="ListParagraph"/>
+        <w:numPr>
+          <w:ilvl w:val="0"/>
+          <w:numId w:val="6"/>
+        </w:numPr>
+        <w:tabs>
+          <w:tab w:val="left" w:pos="3100"/>
+        </w:tabs>
+        <w:spacing w:beforeLines="120" w:before="288" w:afterLines="120" w:after="288" w:line="360" w:lineRule="auto"/>
+        <w:jc w:val="both"/>
+        <w:rPr>
+          <w:rFonts w:ascii="Times New Roman" w:hAnsi="Times New Roman" w:cs="Times New Roman"/>
+          <w:sz w:val="24"/>
+          <w:szCs w:val="24"/>
+        </w:rPr>
+      </w:pPr>
+      <w:r>
+        <w:rPr>
+          <w:rFonts w:ascii="Times New Roman" w:hAnsi="Times New Roman" w:cs="Times New Roman"/>
+          <w:sz w:val="24"/>
+          <w:szCs w:val="24"/>
+        </w:rPr>
+        <w:lastRenderedPageBreak/>
+        <w:t>Do the other sources you have visited confirm the information on the website?</w:t>
+      </w:r>
+    </w:p>
+    <w:p>
+      <w:pPr>
+        <w:pStyle w:val="ListParagraph"/>
+        <w:numPr>
+          <w:ilvl w:val="0"/>
+          <w:numId w:val="6"/>
+        </w:numPr>
+        <w:tabs>
+          <w:tab w:val="left" w:pos="3100"/>
+        </w:tabs>
+        <w:spacing w:beforeLines="120" w:before="288" w:afterLines="120" w:after="288" w:line="360" w:lineRule="auto"/>
+        <w:jc w:val="both"/>
+        <w:rPr>
+          <w:rFonts w:ascii="Times New Roman" w:hAnsi="Times New Roman" w:cs="Times New Roman"/>
+          <w:sz w:val="24"/>
+          <w:szCs w:val="24"/>
+        </w:rPr>
+      </w:pPr>
+      <w:r>
+        <w:rPr>
+          <w:rFonts w:ascii="Times New Roman" w:hAnsi="Times New Roman" w:cs="Times New Roman"/>
+          <w:sz w:val="24"/>
+          <w:szCs w:val="24"/>
+        </w:rPr>
+        <w:t>Is the information comparable to other sites on the same topic?</w:t>
+      </w:r>
+    </w:p>
+    <w:p>
+      <w:pPr>
+        <w:pStyle w:val="ListParagraph"/>
+        <w:numPr>
+          <w:ilvl w:val="0"/>
+          <w:numId w:val="6"/>
+        </w:numPr>
+        <w:tabs>
+          <w:tab w:val="left" w:pos="3100"/>
+        </w:tabs>
+        <w:spacing w:beforeLines="120" w:before="288" w:afterLines="120" w:after="288" w:line="360" w:lineRule="auto"/>
+        <w:jc w:val="both"/>
+        <w:rPr>
+          <w:rFonts w:ascii="Times New Roman" w:hAnsi="Times New Roman" w:cs="Times New Roman"/>
+          <w:sz w:val="24"/>
+          <w:szCs w:val="24"/>
+        </w:rPr>
+      </w:pPr>
+      <w:r>
+        <w:rPr>
+          <w:rFonts w:ascii="Times New Roman" w:hAnsi="Times New Roman" w:cs="Times New Roman"/>
+          <w:sz w:val="24"/>
+          <w:szCs w:val="24"/>
+        </w:rPr>
+        <w:t>Does the text follow basic rules of grammar, spelling and composition?</w:t>
+      </w:r>
+    </w:p>
+    <w:p>
+      <w:pPr>
+        <w:pStyle w:val="ListParagraph"/>
+        <w:numPr>
+          <w:ilvl w:val="0"/>
+          <w:numId w:val="6"/>
+        </w:numPr>
+        <w:tabs>
+          <w:tab w:val="left" w:pos="3100"/>
+        </w:tabs>
+        <w:spacing w:beforeLines="120" w:before="288" w:afterLines="120" w:after="288" w:line="360" w:lineRule="auto"/>
+        <w:jc w:val="both"/>
+        <w:rPr>
+          <w:rFonts w:ascii="Times New Roman" w:hAnsi="Times New Roman" w:cs="Times New Roman"/>
+          <w:sz w:val="24"/>
+          <w:szCs w:val="24"/>
+        </w:rPr>
+      </w:pPr>
+      <w:r>
+        <w:rPr>
+          <w:rFonts w:ascii="Times New Roman" w:hAnsi="Times New Roman" w:cs="Times New Roman"/>
+          <w:sz w:val="24"/>
+          <w:szCs w:val="24"/>
+        </w:rPr>
+        <w:t xml:space="preserve">Are the resources and references sections included on the </w:t>
+      </w:r>
+      <w:proofErr w:type="gramStart"/>
+      <w:r>
+        <w:rPr>
+          <w:rFonts w:ascii="Times New Roman" w:hAnsi="Times New Roman" w:cs="Times New Roman"/>
+          <w:sz w:val="24"/>
+          <w:szCs w:val="24"/>
+        </w:rPr>
+        <w:t>website</w:t>
+      </w:r>
+      <w:proofErr w:type="gramEnd"/>
+    </w:p>
+    <w:p>
+      <w:pPr>
+        <w:tabs>
+          <w:tab w:val="left" w:pos="3100"/>
+        </w:tabs>
+        <w:spacing w:beforeLines="120" w:before="288" w:afterLines="120" w:after="288" w:line="360" w:lineRule="auto"/>
+        <w:jc w:val="both"/>
+        <w:rPr>
+          <w:rFonts w:ascii="Times New Roman" w:hAnsi="Times New Roman" w:cs="Times New Roman"/>
+          <w:b/>
+          <w:sz w:val="24"/>
+          <w:szCs w:val="24"/>
+        </w:rPr>
+      </w:pPr>
+    </w:p>
+    <w:p>
+      <w:pPr>
+        <w:tabs>
+          <w:tab w:val="left" w:pos="3100"/>
+        </w:tabs>
+        <w:spacing w:beforeLines="120" w:before="288" w:afterLines="120" w:after="288" w:line="360" w:lineRule="auto"/>
+        <w:jc w:val="both"/>
+        <w:rPr>
+          <w:rFonts w:ascii="Times New Roman" w:hAnsi="Times New Roman" w:cs="Times New Roman"/>
+          <w:b/>
+          <w:sz w:val="24"/>
+          <w:szCs w:val="24"/>
+        </w:rPr>
+      </w:pPr>
+      <w:r>
+        <w:rPr>
+          <w:rFonts w:ascii="Times New Roman" w:hAnsi="Times New Roman" w:cs="Times New Roman"/>
+          <w:b/>
+          <w:sz w:val="24"/>
+          <w:szCs w:val="24"/>
+        </w:rPr>
+        <w:t>Evaluations of some websites</w:t>
+      </w:r>
+    </w:p>
+    <w:p>
+      <w:pPr>
+        <w:tabs>
+          <w:tab w:val="left" w:pos="1745"/>
+        </w:tabs>
+        <w:spacing w:beforeLines="120" w:before="288" w:afterLines="120" w:after="288" w:line="360" w:lineRule="auto"/>
+        <w:jc w:val="both"/>
+        <w:rPr>
+          <w:rFonts w:ascii="Times New Roman" w:hAnsi="Times New Roman" w:cs="Times New Roman"/>
+          <w:b/>
+          <w:sz w:val="24"/>
+          <w:szCs w:val="24"/>
+        </w:rPr>
+      </w:pPr>
+      <w:r>
+        <w:rPr>
+          <w:rFonts w:ascii="Times New Roman" w:hAnsi="Times New Roman" w:cs="Times New Roman"/>
+          <w:b/>
+          <w:sz w:val="24"/>
+          <w:szCs w:val="24"/>
+        </w:rPr>
+        <w:t xml:space="preserve">a. Computerworld - </w:t>
+      </w:r>
+      <w:hyperlink r:id="rId34" w:history="1">
+        <w:r>
+          <w:rPr>
+            <w:rStyle w:val="Hyperlink"/>
+            <w:rFonts w:ascii="Times New Roman" w:hAnsi="Times New Roman" w:cs="Times New Roman"/>
+            <w:b/>
+            <w:sz w:val="24"/>
+            <w:szCs w:val="24"/>
+          </w:rPr>
+          <w:t>https://www.computerworld.com</w:t>
+        </w:r>
+      </w:hyperlink>
+    </w:p>
+    <w:p>
+      <w:pPr>
+        <w:pStyle w:val="ListParagraph"/>
+        <w:numPr>
+          <w:ilvl w:val="0"/>
+          <w:numId w:val="7"/>
+        </w:numPr>
+        <w:tabs>
+          <w:tab w:val="left" w:pos="1745"/>
+        </w:tabs>
+        <w:spacing w:beforeLines="120" w:before="288" w:afterLines="120" w:after="288" w:line="360" w:lineRule="auto"/>
+        <w:jc w:val="both"/>
+        <w:rPr>
+          <w:rFonts w:ascii="Times New Roman" w:hAnsi="Times New Roman" w:cs="Times New Roman"/>
+          <w:sz w:val="24"/>
+          <w:szCs w:val="24"/>
+        </w:rPr>
+      </w:pPr>
+      <w:r>
+        <w:rPr>
+          <w:rFonts w:ascii="Times New Roman" w:hAnsi="Times New Roman" w:cs="Times New Roman"/>
+          <w:sz w:val="24"/>
+          <w:szCs w:val="24"/>
+        </w:rPr>
+        <w:t>Purpose - Computer world is IT news, careers, business technology and reviews website.</w:t>
+      </w:r>
+    </w:p>
+    <w:p>
+      <w:pPr>
+        <w:pStyle w:val="ListParagraph"/>
+        <w:numPr>
+          <w:ilvl w:val="0"/>
+          <w:numId w:val="7"/>
+        </w:numPr>
+        <w:tabs>
+          <w:tab w:val="left" w:pos="1745"/>
+        </w:tabs>
+        <w:spacing w:beforeLines="120" w:before="288" w:afterLines="120" w:after="288" w:line="360" w:lineRule="auto"/>
+        <w:jc w:val="both"/>
+        <w:rPr>
+          <w:rFonts w:ascii="Times New Roman" w:hAnsi="Times New Roman" w:cs="Times New Roman"/>
+          <w:sz w:val="24"/>
+          <w:szCs w:val="24"/>
+        </w:rPr>
+      </w:pPr>
+      <w:r>
+        <w:rPr>
+          <w:rFonts w:ascii="Times New Roman" w:hAnsi="Times New Roman" w:cs="Times New Roman"/>
+          <w:sz w:val="24"/>
+          <w:szCs w:val="24"/>
+        </w:rPr>
+        <w:t>Coverage – The website it really functional and UpToDate with today’s standards.</w:t>
+      </w:r>
+    </w:p>
+    <w:p>
+      <w:pPr>
+        <w:pStyle w:val="ListParagraph"/>
+        <w:numPr>
+          <w:ilvl w:val="0"/>
+          <w:numId w:val="7"/>
+        </w:numPr>
+        <w:tabs>
+          <w:tab w:val="left" w:pos="1745"/>
+        </w:tabs>
+        <w:spacing w:beforeLines="120" w:before="288" w:afterLines="120" w:after="288" w:line="360" w:lineRule="auto"/>
+        <w:jc w:val="both"/>
+        <w:rPr>
+          <w:rFonts w:ascii="Times New Roman" w:hAnsi="Times New Roman" w:cs="Times New Roman"/>
+          <w:sz w:val="24"/>
+          <w:szCs w:val="24"/>
+        </w:rPr>
+      </w:pPr>
+      <w:r>
+        <w:rPr>
+          <w:rFonts w:ascii="Times New Roman" w:hAnsi="Times New Roman" w:cs="Times New Roman"/>
+          <w:sz w:val="24"/>
+          <w:szCs w:val="24"/>
+        </w:rPr>
+        <w:t>Currency - The website is updated as soon as a new information comes onto light and there are only a few broken links, but there is a service in their website that allows users to report such errors.</w:t>
+      </w:r>
+    </w:p>
+    <w:p>
+      <w:pPr>
+        <w:pStyle w:val="ListParagraph"/>
+        <w:numPr>
+          <w:ilvl w:val="0"/>
+          <w:numId w:val="7"/>
+        </w:numPr>
+        <w:tabs>
+          <w:tab w:val="left" w:pos="1745"/>
+        </w:tabs>
+        <w:spacing w:beforeLines="120" w:before="288" w:afterLines="120" w:after="288" w:line="360" w:lineRule="auto"/>
+        <w:jc w:val="both"/>
+        <w:rPr>
+          <w:rFonts w:ascii="Times New Roman" w:hAnsi="Times New Roman" w:cs="Times New Roman"/>
+          <w:sz w:val="24"/>
+          <w:szCs w:val="24"/>
+        </w:rPr>
+      </w:pPr>
+      <w:r>
+        <w:rPr>
+          <w:rFonts w:ascii="Times New Roman" w:hAnsi="Times New Roman" w:cs="Times New Roman"/>
+          <w:sz w:val="24"/>
+          <w:szCs w:val="24"/>
+        </w:rPr>
+        <w:t>Authority – For every article written on their website there is a section to see the credentials and background information of the reporters that contributed on the article.</w:t>
+      </w:r>
+    </w:p>
+    <w:p>
+      <w:pPr>
+        <w:pStyle w:val="ListParagraph"/>
+        <w:numPr>
+          <w:ilvl w:val="0"/>
+          <w:numId w:val="7"/>
+        </w:numPr>
+        <w:tabs>
+          <w:tab w:val="left" w:pos="1745"/>
+        </w:tabs>
+        <w:spacing w:beforeLines="120" w:before="288" w:afterLines="120" w:after="288" w:line="360" w:lineRule="auto"/>
+        <w:jc w:val="both"/>
+        <w:rPr>
+          <w:rFonts w:ascii="Times New Roman" w:hAnsi="Times New Roman" w:cs="Times New Roman"/>
+          <w:sz w:val="24"/>
+          <w:szCs w:val="24"/>
+        </w:rPr>
+      </w:pPr>
+      <w:r>
+        <w:rPr>
+          <w:rFonts w:ascii="Times New Roman" w:hAnsi="Times New Roman" w:cs="Times New Roman"/>
+          <w:sz w:val="24"/>
+          <w:szCs w:val="24"/>
+        </w:rPr>
+        <w:t>Objectively – Various reporters publish their articles on the website so there is no way to say whether all articles are biased. But from the user reviews they’re usually are written from a neutral standpoint.</w:t>
+      </w:r>
+    </w:p>
+    <w:p>
+      <w:pPr>
+        <w:pStyle w:val="ListParagraph"/>
+        <w:numPr>
+          <w:ilvl w:val="0"/>
+          <w:numId w:val="7"/>
+        </w:numPr>
+        <w:tabs>
+          <w:tab w:val="left" w:pos="1745"/>
+        </w:tabs>
+        <w:spacing w:beforeLines="120" w:before="288" w:afterLines="120" w:after="288" w:line="360" w:lineRule="auto"/>
+        <w:jc w:val="both"/>
+        <w:rPr>
+          <w:rFonts w:ascii="Times New Roman" w:hAnsi="Times New Roman" w:cs="Times New Roman"/>
+          <w:sz w:val="24"/>
+          <w:szCs w:val="24"/>
+        </w:rPr>
+      </w:pPr>
+      <w:r>
+        <w:rPr>
+          <w:rFonts w:ascii="Times New Roman" w:hAnsi="Times New Roman" w:cs="Times New Roman"/>
+          <w:sz w:val="24"/>
+          <w:szCs w:val="24"/>
+        </w:rPr>
+        <w:t>Accuracy – The website is pretty accurate since the reporters and bloggers are experienced and most of its articles agree with external sources.</w:t>
+      </w:r>
+    </w:p>
+    <w:p>
+      <w:pPr>
+        <w:tabs>
+          <w:tab w:val="left" w:pos="1745"/>
+        </w:tabs>
+        <w:spacing w:beforeLines="120" w:before="288" w:afterLines="120" w:after="288" w:line="360" w:lineRule="auto"/>
+        <w:jc w:val="both"/>
+        <w:rPr>
+          <w:rFonts w:ascii="Times New Roman" w:hAnsi="Times New Roman" w:cs="Times New Roman"/>
+          <w:b/>
+          <w:sz w:val="24"/>
+          <w:szCs w:val="24"/>
+        </w:rPr>
+      </w:pPr>
+      <w:r>
+        <w:rPr>
+          <w:rFonts w:ascii="Times New Roman" w:hAnsi="Times New Roman" w:cs="Times New Roman"/>
+          <w:b/>
+          <w:sz w:val="24"/>
+          <w:szCs w:val="24"/>
+        </w:rPr>
+        <w:t>b.</w:t>
+      </w:r>
+      <w:r>
+        <w:rPr>
+          <w:rFonts w:ascii="Times New Roman" w:hAnsi="Times New Roman" w:cs="Times New Roman"/>
+          <w:sz w:val="24"/>
+          <w:szCs w:val="24"/>
+        </w:rPr>
+        <w:t xml:space="preserve"> </w:t>
+      </w:r>
+      <w:r>
+        <w:rPr>
+          <w:rFonts w:ascii="Times New Roman" w:hAnsi="Times New Roman" w:cs="Times New Roman"/>
+          <w:b/>
+          <w:sz w:val="24"/>
+          <w:szCs w:val="24"/>
+        </w:rPr>
+        <w:t xml:space="preserve">Coca – cola </w:t>
+      </w:r>
+      <w:hyperlink r:id="rId35" w:history="1">
+        <w:r>
+          <w:rPr>
+            <w:rStyle w:val="Hyperlink"/>
+            <w:rFonts w:ascii="Times New Roman" w:hAnsi="Times New Roman" w:cs="Times New Roman"/>
+            <w:b/>
+            <w:sz w:val="24"/>
+            <w:szCs w:val="24"/>
+          </w:rPr>
+          <w:t>https://www.coca-cola.com/</w:t>
+        </w:r>
+      </w:hyperlink>
+    </w:p>
+    <w:p>
+      <w:pPr>
+        <w:pStyle w:val="ListParagraph"/>
+        <w:numPr>
+          <w:ilvl w:val="0"/>
+          <w:numId w:val="8"/>
+        </w:numPr>
+        <w:tabs>
+          <w:tab w:val="left" w:pos="1745"/>
+        </w:tabs>
+        <w:spacing w:beforeLines="120" w:before="288" w:afterLines="120" w:after="288" w:line="360" w:lineRule="auto"/>
+        <w:jc w:val="both"/>
+        <w:rPr>
+          <w:rFonts w:ascii="Times New Roman" w:hAnsi="Times New Roman" w:cs="Times New Roman"/>
+          <w:sz w:val="24"/>
+          <w:szCs w:val="24"/>
+        </w:rPr>
+      </w:pPr>
+      <w:r>
+        <w:rPr>
+          <w:rFonts w:ascii="Times New Roman" w:hAnsi="Times New Roman" w:cs="Times New Roman"/>
+          <w:sz w:val="24"/>
+          <w:szCs w:val="24"/>
+        </w:rPr>
+        <w:t>Purpose – The websites purpose is to promote products of the Coca – Cola company.</w:t>
+      </w:r>
+    </w:p>
+    <w:p>
+      <w:pPr>
+        <w:pStyle w:val="ListParagraph"/>
+        <w:numPr>
+          <w:ilvl w:val="0"/>
+          <w:numId w:val="8"/>
+        </w:numPr>
+        <w:tabs>
+          <w:tab w:val="left" w:pos="1745"/>
+        </w:tabs>
+        <w:spacing w:beforeLines="120" w:before="288" w:afterLines="120" w:after="288" w:line="360" w:lineRule="auto"/>
+        <w:jc w:val="both"/>
+        <w:rPr>
+          <w:rFonts w:ascii="Times New Roman" w:hAnsi="Times New Roman" w:cs="Times New Roman"/>
+          <w:sz w:val="24"/>
+          <w:szCs w:val="24"/>
+        </w:rPr>
+      </w:pPr>
+      <w:r>
+        <w:rPr>
+          <w:rFonts w:ascii="Times New Roman" w:hAnsi="Times New Roman" w:cs="Times New Roman"/>
+          <w:sz w:val="24"/>
+          <w:szCs w:val="24"/>
+        </w:rPr>
+        <w:t>Coverage – The scope of the website lies with only the Coca-Cola brand and the website is really functional and lets you from buying Coca-Cola drinks to getting rewards from the company.</w:t>
+      </w:r>
+    </w:p>
+    <w:p>
+      <w:pPr>
+        <w:pStyle w:val="ListParagraph"/>
+        <w:numPr>
+          <w:ilvl w:val="0"/>
+          <w:numId w:val="8"/>
+        </w:numPr>
+        <w:tabs>
+          <w:tab w:val="left" w:pos="1745"/>
+        </w:tabs>
+        <w:spacing w:beforeLines="120" w:before="288" w:afterLines="120" w:after="288" w:line="360" w:lineRule="auto"/>
+        <w:jc w:val="both"/>
+        <w:rPr>
+          <w:rFonts w:ascii="Times New Roman" w:hAnsi="Times New Roman" w:cs="Times New Roman"/>
+          <w:sz w:val="24"/>
+          <w:szCs w:val="24"/>
+        </w:rPr>
+      </w:pPr>
+      <w:r>
+        <w:rPr>
+          <w:rFonts w:ascii="Times New Roman" w:hAnsi="Times New Roman" w:cs="Times New Roman"/>
+          <w:sz w:val="24"/>
+          <w:szCs w:val="24"/>
+        </w:rPr>
+        <w:t>Currency – As you’d expect for a big company website like this. There are no broken links and it’s updated as soon as a new information is added.</w:t>
+      </w:r>
+    </w:p>
+    <w:p>
+      <w:pPr>
+        <w:pStyle w:val="ListParagraph"/>
+        <w:numPr>
+          <w:ilvl w:val="0"/>
+          <w:numId w:val="8"/>
+        </w:numPr>
+        <w:tabs>
+          <w:tab w:val="left" w:pos="1745"/>
+        </w:tabs>
+        <w:spacing w:beforeLines="120" w:before="288" w:afterLines="120" w:after="288" w:line="360" w:lineRule="auto"/>
+        <w:jc w:val="both"/>
+        <w:rPr>
+          <w:rFonts w:ascii="Times New Roman" w:hAnsi="Times New Roman" w:cs="Times New Roman"/>
+          <w:sz w:val="24"/>
+          <w:szCs w:val="24"/>
+        </w:rPr>
+      </w:pPr>
+      <w:r>
+        <w:rPr>
+          <w:rFonts w:ascii="Times New Roman" w:hAnsi="Times New Roman" w:cs="Times New Roman"/>
+          <w:sz w:val="24"/>
+          <w:szCs w:val="24"/>
+        </w:rPr>
+        <w:lastRenderedPageBreak/>
+        <w:t xml:space="preserve">Authority - There is a link to contact the administrators and that helps avoid </w:t>
+      </w:r>
+      <w:proofErr w:type="gramStart"/>
+      <w:r>
+        <w:rPr>
+          <w:rFonts w:ascii="Times New Roman" w:hAnsi="Times New Roman" w:cs="Times New Roman"/>
+          <w:sz w:val="24"/>
+          <w:szCs w:val="24"/>
+        </w:rPr>
+        <w:t>misinformation .</w:t>
+      </w:r>
+      <w:proofErr w:type="gramEnd"/>
+    </w:p>
+    <w:p>
+      <w:pPr>
+        <w:pStyle w:val="ListParagraph"/>
+        <w:numPr>
+          <w:ilvl w:val="0"/>
+          <w:numId w:val="8"/>
+        </w:numPr>
+        <w:tabs>
+          <w:tab w:val="left" w:pos="1745"/>
+        </w:tabs>
+        <w:spacing w:beforeLines="120" w:before="288" w:afterLines="120" w:after="288" w:line="360" w:lineRule="auto"/>
+        <w:jc w:val="both"/>
+        <w:rPr>
+          <w:rFonts w:ascii="Times New Roman" w:hAnsi="Times New Roman" w:cs="Times New Roman"/>
+          <w:sz w:val="24"/>
+          <w:szCs w:val="24"/>
+        </w:rPr>
+      </w:pPr>
+      <w:r>
+        <w:rPr>
+          <w:rFonts w:ascii="Times New Roman" w:hAnsi="Times New Roman" w:cs="Times New Roman"/>
+          <w:sz w:val="24"/>
+          <w:szCs w:val="24"/>
+        </w:rPr>
+        <w:t>Objectively – The website is biased towards promoting products of Coca – Cola, for example it says nothing about the adverse effects of soft drinks towards people’s health.</w:t>
+      </w:r>
+    </w:p>
+    <w:p>
+      <w:pPr>
+        <w:pStyle w:val="ListParagraph"/>
+        <w:numPr>
+          <w:ilvl w:val="0"/>
+          <w:numId w:val="8"/>
+        </w:numPr>
+        <w:tabs>
+          <w:tab w:val="left" w:pos="1745"/>
+        </w:tabs>
+        <w:spacing w:beforeLines="120" w:before="288" w:afterLines="120" w:after="288" w:line="360" w:lineRule="auto"/>
+        <w:jc w:val="both"/>
+        <w:rPr>
+          <w:rFonts w:ascii="Times New Roman" w:hAnsi="Times New Roman" w:cs="Times New Roman"/>
+          <w:sz w:val="24"/>
+          <w:szCs w:val="24"/>
+        </w:rPr>
+      </w:pPr>
+      <w:r>
+        <w:rPr>
+          <w:rFonts w:ascii="Times New Roman" w:hAnsi="Times New Roman" w:cs="Times New Roman"/>
+          <w:sz w:val="24"/>
+          <w:szCs w:val="24"/>
+        </w:rPr>
+        <w:t>Accuracy – The website is pretty accurate with its contents and what the company does</w:t>
+      </w:r>
       <w:bookmarkStart w:id="0" w:name="_GoBack"/>
       <w:bookmarkEnd w:id="0"/>
     </w:p>
@@ -3908,6 +5135,939 @@
     </w:sectPr>
   </w:body>
 </w:document>
+</file>
+
+<file path=word/numbering.xml><?xml version="1.0" encoding="utf-8"?>
+<w:numbering xmlns:wpc="http://schemas.microsoft.com/office/word/2010/wordprocessingCanvas" xmlns:cx="http://schemas.microsoft.com/office/drawing/2014/chartex" xmlns:cx1="http://schemas.microsoft.com/office/drawing/2015/9/8/chartex" xmlns:cx2="http://schemas.microsoft.com/office/drawing/2015/10/21/chartex" xmlns:cx3="http://schemas.microsoft.com/office/drawing/2016/5/9/chartex" xmlns:cx4="http://schemas.microsoft.com/office/drawing/2016/5/10/chartex" xmlns:cx5="http://schemas.microsoft.com/office/drawing/2016/5/11/chartex" xmlns:cx6="http://schemas.microsoft.com/office/drawing/2016/5/12/chartex" xmlns:cx7="http://schemas.microsoft.com/office/drawing/2016/5/13/chartex" xmlns:cx8="http://schemas.microsoft.com/office/drawing/2016/5/14/chartex" xmlns:mc="http://schemas.openxmlformats.org/markup-compatibility/2006" xmlns:aink="http://schemas.microsoft.com/office/drawing/2016/ink" xmlns:am3d="http://schemas.microsoft.com/office/drawing/2017/model3d" xmlns:o="urn:schemas-microsoft-com:office:office" xmlns:r="http://schemas.openxmlformats.org/officeDocument/2006/relationships" xmlns:m="http://schemas.openxmlformats.org/officeDocument/2006/math" xmlns:v="urn:schemas-microsoft-com:vml" xmlns:wp14="http://schemas.microsoft.com/office/word/2010/wordprocessingDrawing" xmlns:wp="http://schemas.openxmlformats.org/drawingml/2006/wordprocessingDrawing" xmlns:w10="urn:schemas-microsoft-com:office:word" xmlns:w="http://schemas.openxmlformats.org/wordprocessingml/2006/main" xmlns:w14="http://schemas.microsoft.com/office/word/2010/wordml" xmlns:w15="http://schemas.microsoft.com/office/word/2012/wordml" xmlns:w16cid="http://schemas.microsoft.com/office/word/2016/wordml/cid" xmlns:w16se="http://schemas.microsoft.com/office/word/2015/wordml/symex" xmlns:wpg="http://schemas.microsoft.com/office/word/2010/wordprocessingGroup" xmlns:wpi="http://schemas.microsoft.com/office/word/2010/wordprocessingInk" xmlns:wne="http://schemas.microsoft.com/office/word/2006/wordml" xmlns:wps="http://schemas.microsoft.com/office/word/2010/wordprocessingShape" mc:Ignorable="w14 w15 w16se w16cid wp14">
+  <w:abstractNum w:abstractNumId="0" w15:restartNumberingAfterBreak="0">
+    <w:nsid w:val="10AA6CE2"/>
+    <w:multiLevelType w:val="hybridMultilevel"/>
+    <w:tmpl w:val="E1F06060"/>
+    <w:lvl w:ilvl="0" w:tplc="04090001">
+      <w:start w:val="1"/>
+      <w:numFmt w:val="bullet"/>
+      <w:lvlText w:val=""/>
+      <w:lvlJc w:val="left"/>
+      <w:pPr>
+        <w:ind w:left="720" w:hanging="360"/>
+      </w:pPr>
+      <w:rPr>
+        <w:rFonts w:ascii="Symbol" w:hAnsi="Symbol" w:hint="default"/>
+      </w:rPr>
+    </w:lvl>
+    <w:lvl w:ilvl="1" w:tplc="04090003" w:tentative="1">
+      <w:start w:val="1"/>
+      <w:numFmt w:val="bullet"/>
+      <w:lvlText w:val="o"/>
+      <w:lvlJc w:val="left"/>
+      <w:pPr>
+        <w:ind w:left="1440" w:hanging="360"/>
+      </w:pPr>
+      <w:rPr>
+        <w:rFonts w:ascii="Courier New" w:hAnsi="Courier New" w:cs="Courier New" w:hint="default"/>
+      </w:rPr>
+    </w:lvl>
+    <w:lvl w:ilvl="2" w:tplc="04090005" w:tentative="1">
+      <w:start w:val="1"/>
+      <w:numFmt w:val="bullet"/>
+      <w:lvlText w:val=""/>
+      <w:lvlJc w:val="left"/>
+      <w:pPr>
+        <w:ind w:left="2160" w:hanging="360"/>
+      </w:pPr>
+      <w:rPr>
+        <w:rFonts w:ascii="Wingdings" w:hAnsi="Wingdings" w:hint="default"/>
+      </w:rPr>
+    </w:lvl>
+    <w:lvl w:ilvl="3" w:tplc="04090001" w:tentative="1">
+      <w:start w:val="1"/>
+      <w:numFmt w:val="bullet"/>
+      <w:lvlText w:val=""/>
+      <w:lvlJc w:val="left"/>
+      <w:pPr>
+        <w:ind w:left="2880" w:hanging="360"/>
+      </w:pPr>
+      <w:rPr>
+        <w:rFonts w:ascii="Symbol" w:hAnsi="Symbol" w:hint="default"/>
+      </w:rPr>
+    </w:lvl>
+    <w:lvl w:ilvl="4" w:tplc="04090003" w:tentative="1">
+      <w:start w:val="1"/>
+      <w:numFmt w:val="bullet"/>
+      <w:lvlText w:val="o"/>
+      <w:lvlJc w:val="left"/>
+      <w:pPr>
+        <w:ind w:left="3600" w:hanging="360"/>
+      </w:pPr>
+      <w:rPr>
+        <w:rFonts w:ascii="Courier New" w:hAnsi="Courier New" w:cs="Courier New" w:hint="default"/>
+      </w:rPr>
+    </w:lvl>
+    <w:lvl w:ilvl="5" w:tplc="04090005" w:tentative="1">
+      <w:start w:val="1"/>
+      <w:numFmt w:val="bullet"/>
+      <w:lvlText w:val=""/>
+      <w:lvlJc w:val="left"/>
+      <w:pPr>
+        <w:ind w:left="4320" w:hanging="360"/>
+      </w:pPr>
+      <w:rPr>
+        <w:rFonts w:ascii="Wingdings" w:hAnsi="Wingdings" w:hint="default"/>
+      </w:rPr>
+    </w:lvl>
+    <w:lvl w:ilvl="6" w:tplc="04090001" w:tentative="1">
+      <w:start w:val="1"/>
+      <w:numFmt w:val="bullet"/>
+      <w:lvlText w:val=""/>
+      <w:lvlJc w:val="left"/>
+      <w:pPr>
+        <w:ind w:left="5040" w:hanging="360"/>
+      </w:pPr>
+      <w:rPr>
+        <w:rFonts w:ascii="Symbol" w:hAnsi="Symbol" w:hint="default"/>
+      </w:rPr>
+    </w:lvl>
+    <w:lvl w:ilvl="7" w:tplc="04090003" w:tentative="1">
+      <w:start w:val="1"/>
+      <w:numFmt w:val="bullet"/>
+      <w:lvlText w:val="o"/>
+      <w:lvlJc w:val="left"/>
+      <w:pPr>
+        <w:ind w:left="5760" w:hanging="360"/>
+      </w:pPr>
+      <w:rPr>
+        <w:rFonts w:ascii="Courier New" w:hAnsi="Courier New" w:cs="Courier New" w:hint="default"/>
+      </w:rPr>
+    </w:lvl>
+    <w:lvl w:ilvl="8" w:tplc="04090005" w:tentative="1">
+      <w:start w:val="1"/>
+      <w:numFmt w:val="bullet"/>
+      <w:lvlText w:val=""/>
+      <w:lvlJc w:val="left"/>
+      <w:pPr>
+        <w:ind w:left="6480" w:hanging="360"/>
+      </w:pPr>
+      <w:rPr>
+        <w:rFonts w:ascii="Wingdings" w:hAnsi="Wingdings" w:hint="default"/>
+      </w:rPr>
+    </w:lvl>
+  </w:abstractNum>
+  <w:abstractNum w:abstractNumId="1" w15:restartNumberingAfterBreak="0">
+    <w:nsid w:val="1BB05B66"/>
+    <w:multiLevelType w:val="hybridMultilevel"/>
+    <w:tmpl w:val="261EAC5A"/>
+    <w:lvl w:ilvl="0" w:tplc="04090001">
+      <w:start w:val="1"/>
+      <w:numFmt w:val="bullet"/>
+      <w:lvlText w:val=""/>
+      <w:lvlJc w:val="left"/>
+      <w:pPr>
+        <w:ind w:left="720" w:hanging="360"/>
+      </w:pPr>
+      <w:rPr>
+        <w:rFonts w:ascii="Symbol" w:hAnsi="Symbol" w:hint="default"/>
+      </w:rPr>
+    </w:lvl>
+    <w:lvl w:ilvl="1" w:tplc="04090003" w:tentative="1">
+      <w:start w:val="1"/>
+      <w:numFmt w:val="bullet"/>
+      <w:lvlText w:val="o"/>
+      <w:lvlJc w:val="left"/>
+      <w:pPr>
+        <w:ind w:left="1440" w:hanging="360"/>
+      </w:pPr>
+      <w:rPr>
+        <w:rFonts w:ascii="Courier New" w:hAnsi="Courier New" w:cs="Courier New" w:hint="default"/>
+      </w:rPr>
+    </w:lvl>
+    <w:lvl w:ilvl="2" w:tplc="04090005" w:tentative="1">
+      <w:start w:val="1"/>
+      <w:numFmt w:val="bullet"/>
+      <w:lvlText w:val=""/>
+      <w:lvlJc w:val="left"/>
+      <w:pPr>
+        <w:ind w:left="2160" w:hanging="360"/>
+      </w:pPr>
+      <w:rPr>
+        <w:rFonts w:ascii="Wingdings" w:hAnsi="Wingdings" w:hint="default"/>
+      </w:rPr>
+    </w:lvl>
+    <w:lvl w:ilvl="3" w:tplc="04090001" w:tentative="1">
+      <w:start w:val="1"/>
+      <w:numFmt w:val="bullet"/>
+      <w:lvlText w:val=""/>
+      <w:lvlJc w:val="left"/>
+      <w:pPr>
+        <w:ind w:left="2880" w:hanging="360"/>
+      </w:pPr>
+      <w:rPr>
+        <w:rFonts w:ascii="Symbol" w:hAnsi="Symbol" w:hint="default"/>
+      </w:rPr>
+    </w:lvl>
+    <w:lvl w:ilvl="4" w:tplc="04090003" w:tentative="1">
+      <w:start w:val="1"/>
+      <w:numFmt w:val="bullet"/>
+      <w:lvlText w:val="o"/>
+      <w:lvlJc w:val="left"/>
+      <w:pPr>
+        <w:ind w:left="3600" w:hanging="360"/>
+      </w:pPr>
+      <w:rPr>
+        <w:rFonts w:ascii="Courier New" w:hAnsi="Courier New" w:cs="Courier New" w:hint="default"/>
+      </w:rPr>
+    </w:lvl>
+    <w:lvl w:ilvl="5" w:tplc="04090005" w:tentative="1">
+      <w:start w:val="1"/>
+      <w:numFmt w:val="bullet"/>
+      <w:lvlText w:val=""/>
+      <w:lvlJc w:val="left"/>
+      <w:pPr>
+        <w:ind w:left="4320" w:hanging="360"/>
+      </w:pPr>
+      <w:rPr>
+        <w:rFonts w:ascii="Wingdings" w:hAnsi="Wingdings" w:hint="default"/>
+      </w:rPr>
+    </w:lvl>
+    <w:lvl w:ilvl="6" w:tplc="04090001" w:tentative="1">
+      <w:start w:val="1"/>
+      <w:numFmt w:val="bullet"/>
+      <w:lvlText w:val=""/>
+      <w:lvlJc w:val="left"/>
+      <w:pPr>
+        <w:ind w:left="5040" w:hanging="360"/>
+      </w:pPr>
+      <w:rPr>
+        <w:rFonts w:ascii="Symbol" w:hAnsi="Symbol" w:hint="default"/>
+      </w:rPr>
+    </w:lvl>
+    <w:lvl w:ilvl="7" w:tplc="04090003" w:tentative="1">
+      <w:start w:val="1"/>
+      <w:numFmt w:val="bullet"/>
+      <w:lvlText w:val="o"/>
+      <w:lvlJc w:val="left"/>
+      <w:pPr>
+        <w:ind w:left="5760" w:hanging="360"/>
+      </w:pPr>
+      <w:rPr>
+        <w:rFonts w:ascii="Courier New" w:hAnsi="Courier New" w:cs="Courier New" w:hint="default"/>
+      </w:rPr>
+    </w:lvl>
+    <w:lvl w:ilvl="8" w:tplc="04090005" w:tentative="1">
+      <w:start w:val="1"/>
+      <w:numFmt w:val="bullet"/>
+      <w:lvlText w:val=""/>
+      <w:lvlJc w:val="left"/>
+      <w:pPr>
+        <w:ind w:left="6480" w:hanging="360"/>
+      </w:pPr>
+      <w:rPr>
+        <w:rFonts w:ascii="Wingdings" w:hAnsi="Wingdings" w:hint="default"/>
+      </w:rPr>
+    </w:lvl>
+  </w:abstractNum>
+  <w:abstractNum w:abstractNumId="2" w15:restartNumberingAfterBreak="0">
+    <w:nsid w:val="348F1AF3"/>
+    <w:multiLevelType w:val="hybridMultilevel"/>
+    <w:tmpl w:val="2F740342"/>
+    <w:lvl w:ilvl="0" w:tplc="04090001">
+      <w:start w:val="1"/>
+      <w:numFmt w:val="bullet"/>
+      <w:lvlText w:val=""/>
+      <w:lvlJc w:val="left"/>
+      <w:pPr>
+        <w:ind w:left="720" w:hanging="360"/>
+      </w:pPr>
+      <w:rPr>
+        <w:rFonts w:ascii="Symbol" w:hAnsi="Symbol" w:hint="default"/>
+      </w:rPr>
+    </w:lvl>
+    <w:lvl w:ilvl="1" w:tplc="04090003" w:tentative="1">
+      <w:start w:val="1"/>
+      <w:numFmt w:val="bullet"/>
+      <w:lvlText w:val="o"/>
+      <w:lvlJc w:val="left"/>
+      <w:pPr>
+        <w:ind w:left="1440" w:hanging="360"/>
+      </w:pPr>
+      <w:rPr>
+        <w:rFonts w:ascii="Courier New" w:hAnsi="Courier New" w:cs="Courier New" w:hint="default"/>
+      </w:rPr>
+    </w:lvl>
+    <w:lvl w:ilvl="2" w:tplc="04090005" w:tentative="1">
+      <w:start w:val="1"/>
+      <w:numFmt w:val="bullet"/>
+      <w:lvlText w:val=""/>
+      <w:lvlJc w:val="left"/>
+      <w:pPr>
+        <w:ind w:left="2160" w:hanging="360"/>
+      </w:pPr>
+      <w:rPr>
+        <w:rFonts w:ascii="Wingdings" w:hAnsi="Wingdings" w:hint="default"/>
+      </w:rPr>
+    </w:lvl>
+    <w:lvl w:ilvl="3" w:tplc="04090001" w:tentative="1">
+      <w:start w:val="1"/>
+      <w:numFmt w:val="bullet"/>
+      <w:lvlText w:val=""/>
+      <w:lvlJc w:val="left"/>
+      <w:pPr>
+        <w:ind w:left="2880" w:hanging="360"/>
+      </w:pPr>
+      <w:rPr>
+        <w:rFonts w:ascii="Symbol" w:hAnsi="Symbol" w:hint="default"/>
+      </w:rPr>
+    </w:lvl>
+    <w:lvl w:ilvl="4" w:tplc="04090003" w:tentative="1">
+      <w:start w:val="1"/>
+      <w:numFmt w:val="bullet"/>
+      <w:lvlText w:val="o"/>
+      <w:lvlJc w:val="left"/>
+      <w:pPr>
+        <w:ind w:left="3600" w:hanging="360"/>
+      </w:pPr>
+      <w:rPr>
+        <w:rFonts w:ascii="Courier New" w:hAnsi="Courier New" w:cs="Courier New" w:hint="default"/>
+      </w:rPr>
+    </w:lvl>
+    <w:lvl w:ilvl="5" w:tplc="04090005" w:tentative="1">
+      <w:start w:val="1"/>
+      <w:numFmt w:val="bullet"/>
+      <w:lvlText w:val=""/>
+      <w:lvlJc w:val="left"/>
+      <w:pPr>
+        <w:ind w:left="4320" w:hanging="360"/>
+      </w:pPr>
+      <w:rPr>
+        <w:rFonts w:ascii="Wingdings" w:hAnsi="Wingdings" w:hint="default"/>
+      </w:rPr>
+    </w:lvl>
+    <w:lvl w:ilvl="6" w:tplc="04090001" w:tentative="1">
+      <w:start w:val="1"/>
+      <w:numFmt w:val="bullet"/>
+      <w:lvlText w:val=""/>
+      <w:lvlJc w:val="left"/>
+      <w:pPr>
+        <w:ind w:left="5040" w:hanging="360"/>
+      </w:pPr>
+      <w:rPr>
+        <w:rFonts w:ascii="Symbol" w:hAnsi="Symbol" w:hint="default"/>
+      </w:rPr>
+    </w:lvl>
+    <w:lvl w:ilvl="7" w:tplc="04090003" w:tentative="1">
+      <w:start w:val="1"/>
+      <w:numFmt w:val="bullet"/>
+      <w:lvlText w:val="o"/>
+      <w:lvlJc w:val="left"/>
+      <w:pPr>
+        <w:ind w:left="5760" w:hanging="360"/>
+      </w:pPr>
+      <w:rPr>
+        <w:rFonts w:ascii="Courier New" w:hAnsi="Courier New" w:cs="Courier New" w:hint="default"/>
+      </w:rPr>
+    </w:lvl>
+    <w:lvl w:ilvl="8" w:tplc="04090005" w:tentative="1">
+      <w:start w:val="1"/>
+      <w:numFmt w:val="bullet"/>
+      <w:lvlText w:val=""/>
+      <w:lvlJc w:val="left"/>
+      <w:pPr>
+        <w:ind w:left="6480" w:hanging="360"/>
+      </w:pPr>
+      <w:rPr>
+        <w:rFonts w:ascii="Wingdings" w:hAnsi="Wingdings" w:hint="default"/>
+      </w:rPr>
+    </w:lvl>
+  </w:abstractNum>
+  <w:abstractNum w:abstractNumId="3" w15:restartNumberingAfterBreak="0">
+    <w:nsid w:val="362E36C0"/>
+    <w:multiLevelType w:val="hybridMultilevel"/>
+    <w:tmpl w:val="20360238"/>
+    <w:lvl w:ilvl="0" w:tplc="04090001">
+      <w:start w:val="1"/>
+      <w:numFmt w:val="bullet"/>
+      <w:lvlText w:val=""/>
+      <w:lvlJc w:val="left"/>
+      <w:pPr>
+        <w:ind w:left="720" w:hanging="360"/>
+      </w:pPr>
+      <w:rPr>
+        <w:rFonts w:ascii="Symbol" w:hAnsi="Symbol" w:hint="default"/>
+      </w:rPr>
+    </w:lvl>
+    <w:lvl w:ilvl="1" w:tplc="04090003" w:tentative="1">
+      <w:start w:val="1"/>
+      <w:numFmt w:val="bullet"/>
+      <w:lvlText w:val="o"/>
+      <w:lvlJc w:val="left"/>
+      <w:pPr>
+        <w:ind w:left="1440" w:hanging="360"/>
+      </w:pPr>
+      <w:rPr>
+        <w:rFonts w:ascii="Courier New" w:hAnsi="Courier New" w:cs="Courier New" w:hint="default"/>
+      </w:rPr>
+    </w:lvl>
+    <w:lvl w:ilvl="2" w:tplc="04090005" w:tentative="1">
+      <w:start w:val="1"/>
+      <w:numFmt w:val="bullet"/>
+      <w:lvlText w:val=""/>
+      <w:lvlJc w:val="left"/>
+      <w:pPr>
+        <w:ind w:left="2160" w:hanging="360"/>
+      </w:pPr>
+      <w:rPr>
+        <w:rFonts w:ascii="Wingdings" w:hAnsi="Wingdings" w:hint="default"/>
+      </w:rPr>
+    </w:lvl>
+    <w:lvl w:ilvl="3" w:tplc="04090001" w:tentative="1">
+      <w:start w:val="1"/>
+      <w:numFmt w:val="bullet"/>
+      <w:lvlText w:val=""/>
+      <w:lvlJc w:val="left"/>
+      <w:pPr>
+        <w:ind w:left="2880" w:hanging="360"/>
+      </w:pPr>
+      <w:rPr>
+        <w:rFonts w:ascii="Symbol" w:hAnsi="Symbol" w:hint="default"/>
+      </w:rPr>
+    </w:lvl>
+    <w:lvl w:ilvl="4" w:tplc="04090003" w:tentative="1">
+      <w:start w:val="1"/>
+      <w:numFmt w:val="bullet"/>
+      <w:lvlText w:val="o"/>
+      <w:lvlJc w:val="left"/>
+      <w:pPr>
+        <w:ind w:left="3600" w:hanging="360"/>
+      </w:pPr>
+      <w:rPr>
+        <w:rFonts w:ascii="Courier New" w:hAnsi="Courier New" w:cs="Courier New" w:hint="default"/>
+      </w:rPr>
+    </w:lvl>
+    <w:lvl w:ilvl="5" w:tplc="04090005" w:tentative="1">
+      <w:start w:val="1"/>
+      <w:numFmt w:val="bullet"/>
+      <w:lvlText w:val=""/>
+      <w:lvlJc w:val="left"/>
+      <w:pPr>
+        <w:ind w:left="4320" w:hanging="360"/>
+      </w:pPr>
+      <w:rPr>
+        <w:rFonts w:ascii="Wingdings" w:hAnsi="Wingdings" w:hint="default"/>
+      </w:rPr>
+    </w:lvl>
+    <w:lvl w:ilvl="6" w:tplc="04090001" w:tentative="1">
+      <w:start w:val="1"/>
+      <w:numFmt w:val="bullet"/>
+      <w:lvlText w:val=""/>
+      <w:lvlJc w:val="left"/>
+      <w:pPr>
+        <w:ind w:left="5040" w:hanging="360"/>
+      </w:pPr>
+      <w:rPr>
+        <w:rFonts w:ascii="Symbol" w:hAnsi="Symbol" w:hint="default"/>
+      </w:rPr>
+    </w:lvl>
+    <w:lvl w:ilvl="7" w:tplc="04090003" w:tentative="1">
+      <w:start w:val="1"/>
+      <w:numFmt w:val="bullet"/>
+      <w:lvlText w:val="o"/>
+      <w:lvlJc w:val="left"/>
+      <w:pPr>
+        <w:ind w:left="5760" w:hanging="360"/>
+      </w:pPr>
+      <w:rPr>
+        <w:rFonts w:ascii="Courier New" w:hAnsi="Courier New" w:cs="Courier New" w:hint="default"/>
+      </w:rPr>
+    </w:lvl>
+    <w:lvl w:ilvl="8" w:tplc="04090005" w:tentative="1">
+      <w:start w:val="1"/>
+      <w:numFmt w:val="bullet"/>
+      <w:lvlText w:val=""/>
+      <w:lvlJc w:val="left"/>
+      <w:pPr>
+        <w:ind w:left="6480" w:hanging="360"/>
+      </w:pPr>
+      <w:rPr>
+        <w:rFonts w:ascii="Wingdings" w:hAnsi="Wingdings" w:hint="default"/>
+      </w:rPr>
+    </w:lvl>
+  </w:abstractNum>
+  <w:abstractNum w:abstractNumId="4" w15:restartNumberingAfterBreak="0">
+    <w:nsid w:val="3F2C436F"/>
+    <w:multiLevelType w:val="hybridMultilevel"/>
+    <w:tmpl w:val="929E1AAA"/>
+    <w:lvl w:ilvl="0" w:tplc="04090001">
+      <w:start w:val="1"/>
+      <w:numFmt w:val="bullet"/>
+      <w:lvlText w:val=""/>
+      <w:lvlJc w:val="left"/>
+      <w:pPr>
+        <w:ind w:left="720" w:hanging="360"/>
+      </w:pPr>
+      <w:rPr>
+        <w:rFonts w:ascii="Symbol" w:hAnsi="Symbol" w:hint="default"/>
+      </w:rPr>
+    </w:lvl>
+    <w:lvl w:ilvl="1" w:tplc="04090003" w:tentative="1">
+      <w:start w:val="1"/>
+      <w:numFmt w:val="bullet"/>
+      <w:lvlText w:val="o"/>
+      <w:lvlJc w:val="left"/>
+      <w:pPr>
+        <w:ind w:left="1440" w:hanging="360"/>
+      </w:pPr>
+      <w:rPr>
+        <w:rFonts w:ascii="Courier New" w:hAnsi="Courier New" w:cs="Courier New" w:hint="default"/>
+      </w:rPr>
+    </w:lvl>
+    <w:lvl w:ilvl="2" w:tplc="04090005" w:tentative="1">
+      <w:start w:val="1"/>
+      <w:numFmt w:val="bullet"/>
+      <w:lvlText w:val=""/>
+      <w:lvlJc w:val="left"/>
+      <w:pPr>
+        <w:ind w:left="2160" w:hanging="360"/>
+      </w:pPr>
+      <w:rPr>
+        <w:rFonts w:ascii="Wingdings" w:hAnsi="Wingdings" w:hint="default"/>
+      </w:rPr>
+    </w:lvl>
+    <w:lvl w:ilvl="3" w:tplc="04090001" w:tentative="1">
+      <w:start w:val="1"/>
+      <w:numFmt w:val="bullet"/>
+      <w:lvlText w:val=""/>
+      <w:lvlJc w:val="left"/>
+      <w:pPr>
+        <w:ind w:left="2880" w:hanging="360"/>
+      </w:pPr>
+      <w:rPr>
+        <w:rFonts w:ascii="Symbol" w:hAnsi="Symbol" w:hint="default"/>
+      </w:rPr>
+    </w:lvl>
+    <w:lvl w:ilvl="4" w:tplc="04090003" w:tentative="1">
+      <w:start w:val="1"/>
+      <w:numFmt w:val="bullet"/>
+      <w:lvlText w:val="o"/>
+      <w:lvlJc w:val="left"/>
+      <w:pPr>
+        <w:ind w:left="3600" w:hanging="360"/>
+      </w:pPr>
+      <w:rPr>
+        <w:rFonts w:ascii="Courier New" w:hAnsi="Courier New" w:cs="Courier New" w:hint="default"/>
+      </w:rPr>
+    </w:lvl>
+    <w:lvl w:ilvl="5" w:tplc="04090005" w:tentative="1">
+      <w:start w:val="1"/>
+      <w:numFmt w:val="bullet"/>
+      <w:lvlText w:val=""/>
+      <w:lvlJc w:val="left"/>
+      <w:pPr>
+        <w:ind w:left="4320" w:hanging="360"/>
+      </w:pPr>
+      <w:rPr>
+        <w:rFonts w:ascii="Wingdings" w:hAnsi="Wingdings" w:hint="default"/>
+      </w:rPr>
+    </w:lvl>
+    <w:lvl w:ilvl="6" w:tplc="04090001" w:tentative="1">
+      <w:start w:val="1"/>
+      <w:numFmt w:val="bullet"/>
+      <w:lvlText w:val=""/>
+      <w:lvlJc w:val="left"/>
+      <w:pPr>
+        <w:ind w:left="5040" w:hanging="360"/>
+      </w:pPr>
+      <w:rPr>
+        <w:rFonts w:ascii="Symbol" w:hAnsi="Symbol" w:hint="default"/>
+      </w:rPr>
+    </w:lvl>
+    <w:lvl w:ilvl="7" w:tplc="04090003" w:tentative="1">
+      <w:start w:val="1"/>
+      <w:numFmt w:val="bullet"/>
+      <w:lvlText w:val="o"/>
+      <w:lvlJc w:val="left"/>
+      <w:pPr>
+        <w:ind w:left="5760" w:hanging="360"/>
+      </w:pPr>
+      <w:rPr>
+        <w:rFonts w:ascii="Courier New" w:hAnsi="Courier New" w:cs="Courier New" w:hint="default"/>
+      </w:rPr>
+    </w:lvl>
+    <w:lvl w:ilvl="8" w:tplc="04090005" w:tentative="1">
+      <w:start w:val="1"/>
+      <w:numFmt w:val="bullet"/>
+      <w:lvlText w:val=""/>
+      <w:lvlJc w:val="left"/>
+      <w:pPr>
+        <w:ind w:left="6480" w:hanging="360"/>
+      </w:pPr>
+      <w:rPr>
+        <w:rFonts w:ascii="Wingdings" w:hAnsi="Wingdings" w:hint="default"/>
+      </w:rPr>
+    </w:lvl>
+  </w:abstractNum>
+  <w:abstractNum w:abstractNumId="5" w15:restartNumberingAfterBreak="0">
+    <w:nsid w:val="4B901A80"/>
+    <w:multiLevelType w:val="hybridMultilevel"/>
+    <w:tmpl w:val="9DA8DD3C"/>
+    <w:lvl w:ilvl="0" w:tplc="04090001">
+      <w:start w:val="1"/>
+      <w:numFmt w:val="bullet"/>
+      <w:lvlText w:val=""/>
+      <w:lvlJc w:val="left"/>
+      <w:pPr>
+        <w:ind w:left="720" w:hanging="360"/>
+      </w:pPr>
+      <w:rPr>
+        <w:rFonts w:ascii="Symbol" w:hAnsi="Symbol" w:hint="default"/>
+      </w:rPr>
+    </w:lvl>
+    <w:lvl w:ilvl="1" w:tplc="04090003" w:tentative="1">
+      <w:start w:val="1"/>
+      <w:numFmt w:val="bullet"/>
+      <w:lvlText w:val="o"/>
+      <w:lvlJc w:val="left"/>
+      <w:pPr>
+        <w:ind w:left="1440" w:hanging="360"/>
+      </w:pPr>
+      <w:rPr>
+        <w:rFonts w:ascii="Courier New" w:hAnsi="Courier New" w:cs="Courier New" w:hint="default"/>
+      </w:rPr>
+    </w:lvl>
+    <w:lvl w:ilvl="2" w:tplc="04090005" w:tentative="1">
+      <w:start w:val="1"/>
+      <w:numFmt w:val="bullet"/>
+      <w:lvlText w:val=""/>
+      <w:lvlJc w:val="left"/>
+      <w:pPr>
+        <w:ind w:left="2160" w:hanging="360"/>
+      </w:pPr>
+      <w:rPr>
+        <w:rFonts w:ascii="Wingdings" w:hAnsi="Wingdings" w:hint="default"/>
+      </w:rPr>
+    </w:lvl>
+    <w:lvl w:ilvl="3" w:tplc="04090001" w:tentative="1">
+      <w:start w:val="1"/>
+      <w:numFmt w:val="bullet"/>
+      <w:lvlText w:val=""/>
+      <w:lvlJc w:val="left"/>
+      <w:pPr>
+        <w:ind w:left="2880" w:hanging="360"/>
+      </w:pPr>
+      <w:rPr>
+        <w:rFonts w:ascii="Symbol" w:hAnsi="Symbol" w:hint="default"/>
+      </w:rPr>
+    </w:lvl>
+    <w:lvl w:ilvl="4" w:tplc="04090003" w:tentative="1">
+      <w:start w:val="1"/>
+      <w:numFmt w:val="bullet"/>
+      <w:lvlText w:val="o"/>
+      <w:lvlJc w:val="left"/>
+      <w:pPr>
+        <w:ind w:left="3600" w:hanging="360"/>
+      </w:pPr>
+      <w:rPr>
+        <w:rFonts w:ascii="Courier New" w:hAnsi="Courier New" w:cs="Courier New" w:hint="default"/>
+      </w:rPr>
+    </w:lvl>
+    <w:lvl w:ilvl="5" w:tplc="04090005" w:tentative="1">
+      <w:start w:val="1"/>
+      <w:numFmt w:val="bullet"/>
+      <w:lvlText w:val=""/>
+      <w:lvlJc w:val="left"/>
+      <w:pPr>
+        <w:ind w:left="4320" w:hanging="360"/>
+      </w:pPr>
+      <w:rPr>
+        <w:rFonts w:ascii="Wingdings" w:hAnsi="Wingdings" w:hint="default"/>
+      </w:rPr>
+    </w:lvl>
+    <w:lvl w:ilvl="6" w:tplc="04090001" w:tentative="1">
+      <w:start w:val="1"/>
+      <w:numFmt w:val="bullet"/>
+      <w:lvlText w:val=""/>
+      <w:lvlJc w:val="left"/>
+      <w:pPr>
+        <w:ind w:left="5040" w:hanging="360"/>
+      </w:pPr>
+      <w:rPr>
+        <w:rFonts w:ascii="Symbol" w:hAnsi="Symbol" w:hint="default"/>
+      </w:rPr>
+    </w:lvl>
+    <w:lvl w:ilvl="7" w:tplc="04090003" w:tentative="1">
+      <w:start w:val="1"/>
+      <w:numFmt w:val="bullet"/>
+      <w:lvlText w:val="o"/>
+      <w:lvlJc w:val="left"/>
+      <w:pPr>
+        <w:ind w:left="5760" w:hanging="360"/>
+      </w:pPr>
+      <w:rPr>
+        <w:rFonts w:ascii="Courier New" w:hAnsi="Courier New" w:cs="Courier New" w:hint="default"/>
+      </w:rPr>
+    </w:lvl>
+    <w:lvl w:ilvl="8" w:tplc="04090005" w:tentative="1">
+      <w:start w:val="1"/>
+      <w:numFmt w:val="bullet"/>
+      <w:lvlText w:val=""/>
+      <w:lvlJc w:val="left"/>
+      <w:pPr>
+        <w:ind w:left="6480" w:hanging="360"/>
+      </w:pPr>
+      <w:rPr>
+        <w:rFonts w:ascii="Wingdings" w:hAnsi="Wingdings" w:hint="default"/>
+      </w:rPr>
+    </w:lvl>
+  </w:abstractNum>
+  <w:abstractNum w:abstractNumId="6" w15:restartNumberingAfterBreak="0">
+    <w:nsid w:val="6D1A4708"/>
+    <w:multiLevelType w:val="hybridMultilevel"/>
+    <w:tmpl w:val="7FFA173E"/>
+    <w:lvl w:ilvl="0" w:tplc="04090001">
+      <w:start w:val="1"/>
+      <w:numFmt w:val="bullet"/>
+      <w:lvlText w:val=""/>
+      <w:lvlJc w:val="left"/>
+      <w:pPr>
+        <w:ind w:left="720" w:hanging="360"/>
+      </w:pPr>
+      <w:rPr>
+        <w:rFonts w:ascii="Symbol" w:hAnsi="Symbol" w:hint="default"/>
+      </w:rPr>
+    </w:lvl>
+    <w:lvl w:ilvl="1" w:tplc="04090003" w:tentative="1">
+      <w:start w:val="1"/>
+      <w:numFmt w:val="bullet"/>
+      <w:lvlText w:val="o"/>
+      <w:lvlJc w:val="left"/>
+      <w:pPr>
+        <w:ind w:left="1440" w:hanging="360"/>
+      </w:pPr>
+      <w:rPr>
+        <w:rFonts w:ascii="Courier New" w:hAnsi="Courier New" w:cs="Courier New" w:hint="default"/>
+      </w:rPr>
+    </w:lvl>
+    <w:lvl w:ilvl="2" w:tplc="04090005" w:tentative="1">
+      <w:start w:val="1"/>
+      <w:numFmt w:val="bullet"/>
+      <w:lvlText w:val=""/>
+      <w:lvlJc w:val="left"/>
+      <w:pPr>
+        <w:ind w:left="2160" w:hanging="360"/>
+      </w:pPr>
+      <w:rPr>
+        <w:rFonts w:ascii="Wingdings" w:hAnsi="Wingdings" w:hint="default"/>
+      </w:rPr>
+    </w:lvl>
+    <w:lvl w:ilvl="3" w:tplc="04090001" w:tentative="1">
+      <w:start w:val="1"/>
+      <w:numFmt w:val="bullet"/>
+      <w:lvlText w:val=""/>
+      <w:lvlJc w:val="left"/>
+      <w:pPr>
+        <w:ind w:left="2880" w:hanging="360"/>
+      </w:pPr>
+      <w:rPr>
+        <w:rFonts w:ascii="Symbol" w:hAnsi="Symbol" w:hint="default"/>
+      </w:rPr>
+    </w:lvl>
+    <w:lvl w:ilvl="4" w:tplc="04090003" w:tentative="1">
+      <w:start w:val="1"/>
+      <w:numFmt w:val="bullet"/>
+      <w:lvlText w:val="o"/>
+      <w:lvlJc w:val="left"/>
+      <w:pPr>
+        <w:ind w:left="3600" w:hanging="360"/>
+      </w:pPr>
+      <w:rPr>
+        <w:rFonts w:ascii="Courier New" w:hAnsi="Courier New" w:cs="Courier New" w:hint="default"/>
+      </w:rPr>
+    </w:lvl>
+    <w:lvl w:ilvl="5" w:tplc="04090005" w:tentative="1">
+      <w:start w:val="1"/>
+      <w:numFmt w:val="bullet"/>
+      <w:lvlText w:val=""/>
+      <w:lvlJc w:val="left"/>
+      <w:pPr>
+        <w:ind w:left="4320" w:hanging="360"/>
+      </w:pPr>
+      <w:rPr>
+        <w:rFonts w:ascii="Wingdings" w:hAnsi="Wingdings" w:hint="default"/>
+      </w:rPr>
+    </w:lvl>
+    <w:lvl w:ilvl="6" w:tplc="04090001" w:tentative="1">
+      <w:start w:val="1"/>
+      <w:numFmt w:val="bullet"/>
+      <w:lvlText w:val=""/>
+      <w:lvlJc w:val="left"/>
+      <w:pPr>
+        <w:ind w:left="5040" w:hanging="360"/>
+      </w:pPr>
+      <w:rPr>
+        <w:rFonts w:ascii="Symbol" w:hAnsi="Symbol" w:hint="default"/>
+      </w:rPr>
+    </w:lvl>
+    <w:lvl w:ilvl="7" w:tplc="04090003" w:tentative="1">
+      <w:start w:val="1"/>
+      <w:numFmt w:val="bullet"/>
+      <w:lvlText w:val="o"/>
+      <w:lvlJc w:val="left"/>
+      <w:pPr>
+        <w:ind w:left="5760" w:hanging="360"/>
+      </w:pPr>
+      <w:rPr>
+        <w:rFonts w:ascii="Courier New" w:hAnsi="Courier New" w:cs="Courier New" w:hint="default"/>
+      </w:rPr>
+    </w:lvl>
+    <w:lvl w:ilvl="8" w:tplc="04090005" w:tentative="1">
+      <w:start w:val="1"/>
+      <w:numFmt w:val="bullet"/>
+      <w:lvlText w:val=""/>
+      <w:lvlJc w:val="left"/>
+      <w:pPr>
+        <w:ind w:left="6480" w:hanging="360"/>
+      </w:pPr>
+      <w:rPr>
+        <w:rFonts w:ascii="Wingdings" w:hAnsi="Wingdings" w:hint="default"/>
+      </w:rPr>
+    </w:lvl>
+  </w:abstractNum>
+  <w:abstractNum w:abstractNumId="7" w15:restartNumberingAfterBreak="0">
+    <w:nsid w:val="71192014"/>
+    <w:multiLevelType w:val="hybridMultilevel"/>
+    <w:tmpl w:val="C4B4A6CE"/>
+    <w:lvl w:ilvl="0" w:tplc="04090001">
+      <w:start w:val="1"/>
+      <w:numFmt w:val="bullet"/>
+      <w:lvlText w:val=""/>
+      <w:lvlJc w:val="left"/>
+      <w:pPr>
+        <w:ind w:left="720" w:hanging="360"/>
+      </w:pPr>
+      <w:rPr>
+        <w:rFonts w:ascii="Symbol" w:hAnsi="Symbol" w:hint="default"/>
+      </w:rPr>
+    </w:lvl>
+    <w:lvl w:ilvl="1" w:tplc="04090003" w:tentative="1">
+      <w:start w:val="1"/>
+      <w:numFmt w:val="bullet"/>
+      <w:lvlText w:val="o"/>
+      <w:lvlJc w:val="left"/>
+      <w:pPr>
+        <w:ind w:left="1440" w:hanging="360"/>
+      </w:pPr>
+      <w:rPr>
+        <w:rFonts w:ascii="Courier New" w:hAnsi="Courier New" w:cs="Courier New" w:hint="default"/>
+      </w:rPr>
+    </w:lvl>
+    <w:lvl w:ilvl="2" w:tplc="04090005" w:tentative="1">
+      <w:start w:val="1"/>
+      <w:numFmt w:val="bullet"/>
+      <w:lvlText w:val=""/>
+      <w:lvlJc w:val="left"/>
+      <w:pPr>
+        <w:ind w:left="2160" w:hanging="360"/>
+      </w:pPr>
+      <w:rPr>
+        <w:rFonts w:ascii="Wingdings" w:hAnsi="Wingdings" w:hint="default"/>
+      </w:rPr>
+    </w:lvl>
+    <w:lvl w:ilvl="3" w:tplc="04090001" w:tentative="1">
+      <w:start w:val="1"/>
+      <w:numFmt w:val="bullet"/>
+      <w:lvlText w:val=""/>
+      <w:lvlJc w:val="left"/>
+      <w:pPr>
+        <w:ind w:left="2880" w:hanging="360"/>
+      </w:pPr>
+      <w:rPr>
+        <w:rFonts w:ascii="Symbol" w:hAnsi="Symbol" w:hint="default"/>
+      </w:rPr>
+    </w:lvl>
+    <w:lvl w:ilvl="4" w:tplc="04090003" w:tentative="1">
+      <w:start w:val="1"/>
+      <w:numFmt w:val="bullet"/>
+      <w:lvlText w:val="o"/>
+      <w:lvlJc w:val="left"/>
+      <w:pPr>
+        <w:ind w:left="3600" w:hanging="360"/>
+      </w:pPr>
+      <w:rPr>
+        <w:rFonts w:ascii="Courier New" w:hAnsi="Courier New" w:cs="Courier New" w:hint="default"/>
+      </w:rPr>
+    </w:lvl>
+    <w:lvl w:ilvl="5" w:tplc="04090005" w:tentative="1">
+      <w:start w:val="1"/>
+      <w:numFmt w:val="bullet"/>
+      <w:lvlText w:val=""/>
+      <w:lvlJc w:val="left"/>
+      <w:pPr>
+        <w:ind w:left="4320" w:hanging="360"/>
+      </w:pPr>
+      <w:rPr>
+        <w:rFonts w:ascii="Wingdings" w:hAnsi="Wingdings" w:hint="default"/>
+      </w:rPr>
+    </w:lvl>
+    <w:lvl w:ilvl="6" w:tplc="04090001" w:tentative="1">
+      <w:start w:val="1"/>
+      <w:numFmt w:val="bullet"/>
+      <w:lvlText w:val=""/>
+      <w:lvlJc w:val="left"/>
+      <w:pPr>
+        <w:ind w:left="5040" w:hanging="360"/>
+      </w:pPr>
+      <w:rPr>
+        <w:rFonts w:ascii="Symbol" w:hAnsi="Symbol" w:hint="default"/>
+      </w:rPr>
+    </w:lvl>
+    <w:lvl w:ilvl="7" w:tplc="04090003" w:tentative="1">
+      <w:start w:val="1"/>
+      <w:numFmt w:val="bullet"/>
+      <w:lvlText w:val="o"/>
+      <w:lvlJc w:val="left"/>
+      <w:pPr>
+        <w:ind w:left="5760" w:hanging="360"/>
+      </w:pPr>
+      <w:rPr>
+        <w:rFonts w:ascii="Courier New" w:hAnsi="Courier New" w:cs="Courier New" w:hint="default"/>
+      </w:rPr>
+    </w:lvl>
+    <w:lvl w:ilvl="8" w:tplc="04090005" w:tentative="1">
+      <w:start w:val="1"/>
+      <w:numFmt w:val="bullet"/>
+      <w:lvlText w:val=""/>
+      <w:lvlJc w:val="left"/>
+      <w:pPr>
+        <w:ind w:left="6480" w:hanging="360"/>
+      </w:pPr>
+      <w:rPr>
+        <w:rFonts w:ascii="Wingdings" w:hAnsi="Wingdings" w:hint="default"/>
+      </w:rPr>
+    </w:lvl>
+  </w:abstractNum>
+  <w:num w:numId="1">
+    <w:abstractNumId w:val="2"/>
+  </w:num>
+  <w:num w:numId="2">
+    <w:abstractNumId w:val="0"/>
+  </w:num>
+  <w:num w:numId="3">
+    <w:abstractNumId w:val="1"/>
+  </w:num>
+  <w:num w:numId="4">
+    <w:abstractNumId w:val="7"/>
+  </w:num>
+  <w:num w:numId="5">
+    <w:abstractNumId w:val="5"/>
+  </w:num>
+  <w:num w:numId="6">
+    <w:abstractNumId w:val="6"/>
+  </w:num>
+  <w:num w:numId="7">
+    <w:abstractNumId w:val="4"/>
+  </w:num>
+  <w:num w:numId="8">
+    <w:abstractNumId w:val="3"/>
+  </w:num>
+</w:numbering>
 </file>
 
 <file path=word/styles.xml><?xml version="1.0" encoding="utf-8"?>
@@ -4347,6 +6507,33 @@
       <w:u w:val="single"/>
     </w:rPr>
   </w:style>
+  <w:style w:type="paragraph" w:styleId="ListParagraph">
+    <w:name w:val="List Paragraph"/>
+    <w:basedOn w:val="Normal"/>
+    <w:uiPriority w:val="34"/>
+    <w:qFormat/>
+    <w:rsid w:val="009B28B4"/>
+    <w:pPr>
+      <w:ind w:left="720"/>
+      <w:contextualSpacing/>
+    </w:pPr>
+  </w:style>
+  <w:style w:type="paragraph" w:customStyle="1" w:styleId="Default">
+    <w:name w:val="Default"/>
+    <w:rsid w:val="009B28B4"/>
+    <w:pPr>
+      <w:autoSpaceDE w:val="0"/>
+      <w:autoSpaceDN w:val="0"/>
+      <w:adjustRightInd w:val="0"/>
+      <w:spacing w:after="0" w:line="240" w:lineRule="auto"/>
+    </w:pPr>
+    <w:rPr>
+      <w:rFonts w:ascii="Calibri" w:hAnsi="Calibri" w:cs="Calibri"/>
+      <w:color w:val="000000"/>
+      <w:sz w:val="24"/>
+      <w:szCs w:val="24"/>
+    </w:rPr>
+  </w:style>
 </w:styles>
 </file>
 

</xml_diff>